<commit_message>
8/1/16 T8 minor stuff
</commit_message>
<xml_diff>
--- a/PoweRSDR_ke9ns_Feature_Add_List.docx
+++ b/PoweRSDR_ke9ns_Feature_Add_List.docx
@@ -14,7 +14,14 @@
           <w:b/>
           <w:u w:val="single"/>
         </w:rPr>
-        <w:t>PowerSDR 2.7.2 ke9ns Feature Additions: (newest first)</w:t>
+        <w:t xml:space="preserve">PowerSDR 2.7.2 ke9ns Feature Additions: </w:t>
+      </w:r>
+      <w:r>
+        <w:rPr>
+          <w:b/>
+          <w:u w:val="single"/>
+        </w:rPr>
+        <w:t>(Bells and Whistles)</w:t>
       </w:r>
     </w:p>
     <w:p>
@@ -28,6 +35,40 @@
         <w:rPr>
           <w:b/>
         </w:rPr>
+        <w:t>WWV</w:t>
+      </w:r>
+      <w:proofErr w:type="gramStart"/>
+      <w:r>
+        <w:rPr>
+          <w:b/>
+        </w:rPr>
+        <w:t>:</w:t>
+      </w:r>
+      <w:proofErr w:type="gramEnd"/>
+      <w:r>
+        <w:rPr>
+          <w:b/>
+        </w:rPr>
+        <w:br/>
+      </w:r>
+      <w:r>
+        <w:t>Add 25mhz to list. 1) CTRL + RIGHT CLICK on the WWV button, or 2) delete all the database files so PSDR starts over from scratch.</w:t>
+      </w:r>
+      <w:r>
+        <w:br/>
+      </w:r>
+      <w:bookmarkStart w:id="0" w:name="_GoBack"/>
+      <w:bookmarkEnd w:id="0"/>
+      <w:r>
+        <w:rPr>
+          <w:b/>
+        </w:rPr>
+        <w:br/>
+      </w:r>
+      <w:r>
+        <w:rPr>
+          <w:b/>
+        </w:rPr>
         <w:t>Space Weather</w:t>
       </w:r>
       <w:proofErr w:type="gramStart"/>
@@ -95,6 +136,18 @@
       <w:r>
         <w:br/>
         <w:t>CWX panel and Console CW panel now sync WPM changes.</w:t>
+      </w:r>
+      <w:r>
+        <w:br/>
+        <w:t xml:space="preserve">Prevent PSDR crash when quickly clicking between message </w:t>
+      </w:r>
+      <w:proofErr w:type="gramStart"/>
+      <w:r>
+        <w:t>queue’s</w:t>
+      </w:r>
+      <w:proofErr w:type="gramEnd"/>
+      <w:r>
+        <w:t>.</w:t>
       </w:r>
       <w:r>
         <w:rPr>
@@ -488,6 +541,9 @@
       </w:r>
       <w:r>
         <w:br/>
+      </w:r>
+      <w:r>
+        <w:lastRenderedPageBreak/>
         <w:t xml:space="preserve">If you find a new signal you wish to save as a new Memory: Hit the ALT &amp; M keys, </w:t>
       </w:r>
       <w:proofErr w:type="gramStart"/>
@@ -522,7 +578,6 @@
         <w:rPr>
           <w:b/>
         </w:rPr>
-        <w:lastRenderedPageBreak/>
         <w:t xml:space="preserve">Panadapter Fill Color and Transparency: </w:t>
       </w:r>
       <w:r>
@@ -914,6 +969,9 @@
       </w:r>
       <w:r>
         <w:br/>
+      </w:r>
+      <w:r>
+        <w:lastRenderedPageBreak/>
         <w:t xml:space="preserve">Right Click on any NR, ANF, or NB button and go directly to the adjustment panel for making changes to the noise filters. Factory default Reset buttons </w:t>
       </w:r>
       <w:proofErr w:type="gramStart"/>
@@ -936,7 +994,6 @@
         <w:rPr>
           <w:b/>
         </w:rPr>
-        <w:lastRenderedPageBreak/>
         <w:t xml:space="preserve">Record / Play ID </w:t>
       </w:r>
       <w:proofErr w:type="spellStart"/>
@@ -1258,6 +1315,9 @@
       </w:r>
       <w:r>
         <w:br/>
+      </w:r>
+      <w:r>
+        <w:lastRenderedPageBreak/>
         <w:t xml:space="preserve">Click on any </w:t>
       </w:r>
       <w:proofErr w:type="gramStart"/>
@@ -1289,7 +1349,6 @@
         <w:rPr>
           <w:b/>
         </w:rPr>
-        <w:lastRenderedPageBreak/>
         <w:t>Band Scanner</w:t>
       </w:r>
       <w:proofErr w:type="gramStart"/>
@@ -1583,7 +1642,11 @@
         <w:br/>
       </w:r>
       <w:r>
-        <w:t xml:space="preserve">The waterfall history (in Panafall mode) now always moves with a change in frequency.  At some point, if you keep scrolling (changing frequency) in one direction, you will hit the edge of this feature and the Waterfall will clear and restart over. There is also a checkbox setting in Setup-&gt;Display to allow for a wider waterfall to avoid this (but uses more </w:t>
+        <w:t xml:space="preserve">The waterfall history (in Panafall mode) now always moves with a change in frequency.  At some point, if you keep scrolling (changing frequency) in one direction, you will hit the edge of this feature and the </w:t>
+      </w:r>
+      <w:r>
+        <w:lastRenderedPageBreak/>
+        <w:t xml:space="preserve">Waterfall will clear and restart over. There is also a checkbox setting in Setup-&gt;Display to allow for a wider waterfall to avoid this (but uses more </w:t>
       </w:r>
       <w:proofErr w:type="spellStart"/>
       <w:proofErr w:type="gramStart"/>
@@ -1616,7 +1679,6 @@
         <w:rPr>
           <w:b/>
         </w:rPr>
-        <w:lastRenderedPageBreak/>
         <w:t>Auto Waterfall</w:t>
       </w:r>
       <w:r>
@@ -2153,6 +2215,7 @@
           <w:sz w:val="22"/>
           <w:szCs w:val="22"/>
         </w:rPr>
+        <w:lastRenderedPageBreak/>
         <w:t>GrayWtr</w:t>
       </w:r>
       <w:proofErr w:type="spellEnd"/>
@@ -2226,7 +2289,6 @@
           <w:szCs w:val="22"/>
           <w:u w:val="single"/>
         </w:rPr>
-        <w:lastRenderedPageBreak/>
         <w:t>WaterID</w:t>
       </w:r>
       <w:proofErr w:type="spellEnd"/>
@@ -2537,8 +2599,6 @@
       <w:r>
         <w:br/>
       </w:r>
-      <w:bookmarkStart w:id="0" w:name="_GoBack"/>
-      <w:bookmarkEnd w:id="0"/>
       <w:r>
         <w:rPr>
           <w:b/>
@@ -2657,6 +2717,7 @@
     <w:p/>
     <w:p>
       <w:r>
+        <w:lastRenderedPageBreak/>
         <w:br/>
       </w:r>
       <w:r>

</xml_diff>

<commit_message>
T8 Add bandstack locking
</commit_message>
<xml_diff>
--- a/PoweRSDR_ke9ns_Feature_Add_List.docx
+++ b/PoweRSDR_ke9ns_Feature_Add_List.docx
@@ -25,6 +25,11 @@
       </w:r>
     </w:p>
     <w:p>
+      <w:pPr>
+        <w:rPr>
+          <w:b/>
+        </w:rPr>
+      </w:pPr>
       <w:r>
         <w:rPr>
           <w:b/>
@@ -56,191 +61,259 @@
       </w:r>
       <w:r>
         <w:br/>
+      </w:r>
+      <w:r>
+        <w:rPr>
+          <w:b/>
+        </w:rPr>
+        <w:t>-</w:t>
+      </w:r>
+    </w:p>
+    <w:p>
+      <w:r>
+        <w:rPr>
+          <w:b/>
+        </w:rPr>
+        <w:t>Space Weather</w:t>
+      </w:r>
+      <w:proofErr w:type="gramStart"/>
+      <w:r>
+        <w:rPr>
+          <w:b/>
+        </w:rPr>
+        <w:t>:</w:t>
+      </w:r>
+      <w:proofErr w:type="gramEnd"/>
+      <w:r>
+        <w:rPr>
+          <w:b/>
+        </w:rPr>
+        <w:br/>
+      </w:r>
+      <w:r>
+        <w:t xml:space="preserve">NOAA Solar Flux Index, A-Index, K-Index, Radio Blackout Level, Geomagnetic Storm Level, and SIDC Daily “Estimated International Sunspot Number” EISN. </w:t>
+      </w:r>
+      <w:proofErr w:type="gramStart"/>
+      <w:r>
+        <w:t>Updated at the top of every hour.</w:t>
+      </w:r>
+      <w:proofErr w:type="gramEnd"/>
+      <w:r>
+        <w:t xml:space="preserve"> </w:t>
+      </w:r>
+      <w:proofErr w:type="gramStart"/>
+      <w:r>
+        <w:t>Turns Red when a Radio or Geo storm present or the K-Index &gt; 4.</w:t>
+      </w:r>
+      <w:proofErr w:type="gramEnd"/>
+      <w:r>
+        <w:br/>
+      </w:r>
+      <w:r>
+        <w:rPr>
+          <w:b/>
+        </w:rPr>
+        <w:br/>
+      </w:r>
+      <w:r>
+        <w:rPr>
+          <w:b/>
+        </w:rPr>
+        <w:t>CWX Panel</w:t>
+      </w:r>
+      <w:proofErr w:type="gramStart"/>
+      <w:r>
+        <w:rPr>
+          <w:b/>
+        </w:rPr>
+        <w:t>:</w:t>
+      </w:r>
+      <w:proofErr w:type="gramEnd"/>
+      <w:r>
+        <w:rPr>
+          <w:b/>
+        </w:rPr>
+        <w:br/>
+      </w:r>
+      <w:r>
+        <w:t>Check “Poll CW KEY” to allow transmit interrupt of the CWX messages and keyboard.</w:t>
+      </w:r>
+      <w:r>
+        <w:br/>
+        <w:t>CWX panel and Console CW panel now sync WPM changes.</w:t>
+      </w:r>
+      <w:r>
+        <w:br/>
+        <w:t xml:space="preserve">Prevent PSDR crash when quickly clicking between message </w:t>
+      </w:r>
+      <w:proofErr w:type="gramStart"/>
+      <w:r>
+        <w:t>queue’s</w:t>
+      </w:r>
+      <w:proofErr w:type="gramEnd"/>
+      <w:r>
+        <w:t>.</w:t>
+      </w:r>
+      <w:r>
+        <w:rPr>
+          <w:b/>
+        </w:rPr>
+        <w:br/>
+      </w:r>
+      <w:r>
+        <w:rPr>
+          <w:b/>
+        </w:rPr>
+        <w:br/>
+      </w:r>
+      <w:proofErr w:type="spellStart"/>
+      <w:r>
+        <w:rPr>
+          <w:b/>
+        </w:rPr>
+        <w:t>BandStack</w:t>
+      </w:r>
+      <w:proofErr w:type="spellEnd"/>
+      <w:r>
+        <w:rPr>
+          <w:b/>
+        </w:rPr>
+        <w:t xml:space="preserve"> Display</w:t>
+      </w:r>
+      <w:proofErr w:type="gramStart"/>
+      <w:r>
+        <w:rPr>
+          <w:b/>
+        </w:rPr>
+        <w:t>:</w:t>
+      </w:r>
+      <w:proofErr w:type="gramEnd"/>
+      <w:r>
+        <w:rPr>
+          <w:b/>
+        </w:rPr>
+        <w:br/>
+      </w:r>
+      <w:r>
+        <w:rPr>
+          <w:u w:val="single"/>
+        </w:rPr>
+        <w:t>To Open:</w:t>
+      </w:r>
+      <w:r>
+        <w:t xml:space="preserve"> </w:t>
+      </w:r>
+      <w:r>
+        <w:t xml:space="preserve">Left Click on the </w:t>
+      </w:r>
+      <w:proofErr w:type="spellStart"/>
+      <w:r>
+        <w:t>BandStack</w:t>
+      </w:r>
+      <w:proofErr w:type="spellEnd"/>
+      <w:r>
+        <w:t xml:space="preserve"> indicator(s) (located top center of PowerSDR console) and a </w:t>
+      </w:r>
+      <w:proofErr w:type="spellStart"/>
+      <w:r>
+        <w:t>BandStack</w:t>
+      </w:r>
+      <w:proofErr w:type="spellEnd"/>
+      <w:r>
+        <w:t xml:space="preserve"> screen will display all memories in the </w:t>
+      </w:r>
+      <w:proofErr w:type="spellStart"/>
+      <w:r>
+        <w:t>BandStack</w:t>
+      </w:r>
+      <w:proofErr w:type="spellEnd"/>
+      <w:r>
+        <w:t xml:space="preserve"> for the current band, and highlight the current Index.</w:t>
+      </w:r>
+      <w:r>
+        <w:br/>
+      </w:r>
+      <w:r>
+        <w:t xml:space="preserve">To </w:t>
+      </w:r>
+      <w:r>
+        <w:t xml:space="preserve">ADD </w:t>
+      </w:r>
+      <w:r>
+        <w:t xml:space="preserve">new </w:t>
+      </w:r>
+      <w:proofErr w:type="spellStart"/>
+      <w:r>
+        <w:t>BandStack</w:t>
+      </w:r>
+      <w:proofErr w:type="spellEnd"/>
+      <w:r>
+        <w:t xml:space="preserve"> to the list:  Hit the CTRL button and RIGHT Click on the Band button</w:t>
+      </w:r>
+      <w:r>
+        <w:t>.</w:t>
+      </w:r>
+      <w:r>
+        <w:br/>
+      </w:r>
+      <w:r>
+        <w:t xml:space="preserve">RIGHT CLICK on a </w:t>
+      </w:r>
+      <w:proofErr w:type="spellStart"/>
+      <w:r>
+        <w:t>Bandstack</w:t>
+      </w:r>
+      <w:proofErr w:type="spellEnd"/>
+      <w:r>
+        <w:t xml:space="preserve"> memory to LOCK (freeze) or UNLOCK a memory</w:t>
+      </w:r>
+      <w:r>
+        <w:br/>
+        <w:t xml:space="preserve">LEFT CLICK on a </w:t>
+      </w:r>
+      <w:proofErr w:type="spellStart"/>
+      <w:r>
+        <w:t>Bandstack</w:t>
+      </w:r>
+      <w:proofErr w:type="spellEnd"/>
+      <w:r>
+        <w:t xml:space="preserve"> memory to go to that memory Frequency</w:t>
+      </w:r>
+      <w:r>
+        <w:br/>
+      </w:r>
+      <w:r>
+        <w:t xml:space="preserve">To UPDATE a memory, </w:t>
+      </w:r>
+      <w:r>
+        <w:t xml:space="preserve">the current </w:t>
+      </w:r>
+      <w:proofErr w:type="spellStart"/>
+      <w:r>
+        <w:t>Bandstack</w:t>
+      </w:r>
+      <w:proofErr w:type="spellEnd"/>
+      <w:r>
+        <w:t xml:space="preserve"> memory must be </w:t>
+      </w:r>
+      <w:r>
+        <w:t>unlocked. Select new Frequency</w:t>
+      </w:r>
+      <w:r>
+        <w:t xml:space="preserve">, then either Left Click on a different memory in the </w:t>
+      </w:r>
+      <w:proofErr w:type="spellStart"/>
+      <w:r>
+        <w:t>Bandstack</w:t>
+      </w:r>
+      <w:proofErr w:type="spellEnd"/>
+      <w:r>
+        <w:t>,</w:t>
       </w:r>
       <w:bookmarkStart w:id="0" w:name="_GoBack"/>
       <w:bookmarkEnd w:id="0"/>
       <w:r>
-        <w:rPr>
-          <w:b/>
-        </w:rPr>
-        <w:br/>
-      </w:r>
-      <w:r>
-        <w:rPr>
-          <w:b/>
-        </w:rPr>
-        <w:t>Space Weather</w:t>
-      </w:r>
-      <w:proofErr w:type="gramStart"/>
-      <w:r>
-        <w:rPr>
-          <w:b/>
-        </w:rPr>
-        <w:t>:</w:t>
-      </w:r>
-      <w:proofErr w:type="gramEnd"/>
-      <w:r>
-        <w:rPr>
-          <w:b/>
-        </w:rPr>
-        <w:br/>
-      </w:r>
-      <w:r>
-        <w:t xml:space="preserve">NOAA Solar Flux Index, A-Index, K-Index, Radio Blackout Level, Geomagnetic Storm Level, and SIDC Daily “Estimated International Sunspot Number” EISN. </w:t>
-      </w:r>
-      <w:proofErr w:type="gramStart"/>
-      <w:r>
-        <w:t>Updated at the top of every hour.</w:t>
-      </w:r>
-      <w:proofErr w:type="gramEnd"/>
-      <w:r>
-        <w:t xml:space="preserve"> </w:t>
-      </w:r>
-      <w:proofErr w:type="gramStart"/>
-      <w:r>
-        <w:t>Turns Red when a Radio or Geo storm present or the K-Index &gt; 4.</w:t>
-      </w:r>
-      <w:proofErr w:type="gramEnd"/>
-      <w:r>
-        <w:br/>
-      </w:r>
-      <w:r>
-        <w:rPr>
-          <w:b/>
-        </w:rPr>
-        <w:br/>
-      </w:r>
-      <w:r>
-        <w:rPr>
-          <w:b/>
-        </w:rPr>
-        <w:t>CWX Panel</w:t>
-      </w:r>
-      <w:proofErr w:type="gramStart"/>
-      <w:r>
-        <w:rPr>
-          <w:b/>
-        </w:rPr>
-        <w:t>:</w:t>
-      </w:r>
-      <w:proofErr w:type="gramEnd"/>
-      <w:r>
-        <w:rPr>
-          <w:b/>
-        </w:rPr>
-        <w:br/>
-      </w:r>
-      <w:r>
-        <w:t>Check “Poll CW KEY” to allow transmit interrupt of the CWX messages and keyboard.</w:t>
-      </w:r>
-      <w:r>
-        <w:br/>
-        <w:t>CWX panel and Console CW panel now sync WPM changes.</w:t>
-      </w:r>
-      <w:r>
-        <w:br/>
-        <w:t xml:space="preserve">Prevent PSDR crash when quickly clicking between message </w:t>
-      </w:r>
-      <w:proofErr w:type="gramStart"/>
-      <w:r>
-        <w:t>queue’s</w:t>
-      </w:r>
-      <w:proofErr w:type="gramEnd"/>
-      <w:r>
-        <w:t>.</w:t>
-      </w:r>
-      <w:r>
-        <w:rPr>
-          <w:b/>
-        </w:rPr>
-        <w:br/>
-      </w:r>
-      <w:r>
-        <w:rPr>
-          <w:b/>
-        </w:rPr>
-        <w:br/>
-      </w:r>
-      <w:proofErr w:type="spellStart"/>
-      <w:r>
-        <w:rPr>
-          <w:b/>
-        </w:rPr>
-        <w:t>BandStack</w:t>
-      </w:r>
-      <w:proofErr w:type="spellEnd"/>
-      <w:r>
-        <w:rPr>
-          <w:b/>
-        </w:rPr>
-        <w:t xml:space="preserve"> Display</w:t>
-      </w:r>
-      <w:proofErr w:type="gramStart"/>
-      <w:r>
-        <w:rPr>
-          <w:b/>
-        </w:rPr>
-        <w:t>:</w:t>
-      </w:r>
-      <w:proofErr w:type="gramEnd"/>
-      <w:r>
-        <w:rPr>
-          <w:b/>
-        </w:rPr>
-        <w:br/>
-      </w:r>
-      <w:r>
-        <w:t xml:space="preserve">Left Click on the </w:t>
-      </w:r>
-      <w:proofErr w:type="spellStart"/>
-      <w:r>
-        <w:t>BandStack</w:t>
-      </w:r>
-      <w:proofErr w:type="spellEnd"/>
-      <w:r>
-        <w:t xml:space="preserve"> indicator(s) (located top center of PowerSDR console) and a </w:t>
-      </w:r>
-      <w:proofErr w:type="spellStart"/>
-      <w:r>
-        <w:t>BandStack</w:t>
-      </w:r>
-      <w:proofErr w:type="spellEnd"/>
-      <w:r>
-        <w:t xml:space="preserve"> screen will display all memories in the </w:t>
-      </w:r>
-      <w:proofErr w:type="spellStart"/>
-      <w:r>
-        <w:t>BandStack</w:t>
-      </w:r>
-      <w:proofErr w:type="spellEnd"/>
-      <w:r>
-        <w:t xml:space="preserve"> for the current band, and highlight the current Index.</w:t>
-      </w:r>
-      <w:r>
-        <w:br/>
-      </w:r>
-      <w:r>
-        <w:t xml:space="preserve">To add new </w:t>
-      </w:r>
-      <w:proofErr w:type="spellStart"/>
-      <w:r>
-        <w:t>BandStack</w:t>
-      </w:r>
-      <w:proofErr w:type="spellEnd"/>
-      <w:r>
-        <w:t xml:space="preserve"> to the list:  Hit the CTRL button and RIGHT Click on the Band button</w:t>
-      </w:r>
-      <w:r>
-        <w:br/>
-        <w:t xml:space="preserve">To replace a </w:t>
-      </w:r>
-      <w:proofErr w:type="spellStart"/>
-      <w:r>
-        <w:t>BandStack</w:t>
-      </w:r>
-      <w:proofErr w:type="spellEnd"/>
-      <w:r>
-        <w:t xml:space="preserve"> memory on the list: Left Click on any index of the </w:t>
+        <w:t xml:space="preserve"> OR click on the same BAND button again to go to the next </w:t>
       </w:r>
       <w:proofErr w:type="spellStart"/>
       <w:r>
@@ -248,251 +321,19 @@
       </w:r>
       <w:proofErr w:type="spellEnd"/>
       <w:r>
-        <w:t xml:space="preserve">, go to new frequency, then Left Click on any other index in the </w:t>
-      </w:r>
-      <w:proofErr w:type="spellStart"/>
-      <w:r>
-        <w:t>Bandstack</w:t>
-      </w:r>
-      <w:proofErr w:type="spellEnd"/>
-      <w:r>
-        <w:t>.</w:t>
-      </w:r>
-      <w:r>
-        <w:br/>
-      </w:r>
-      <w:r>
-        <w:rPr>
-          <w:b/>
-        </w:rPr>
-        <w:br/>
-      </w:r>
-      <w:r>
-        <w:rPr>
-          <w:b/>
-        </w:rPr>
-        <w:t>RX1 Mute</w:t>
-      </w:r>
-      <w:proofErr w:type="gramStart"/>
-      <w:r>
-        <w:rPr>
-          <w:b/>
-        </w:rPr>
-        <w:t>:</w:t>
-      </w:r>
-      <w:proofErr w:type="gramEnd"/>
-      <w:r>
-        <w:rPr>
-          <w:b/>
-        </w:rPr>
-        <w:br/>
-      </w:r>
-      <w:r>
-        <w:t>Checkbox appears next to main AF slider only when RX2 enabled. Checking this box allows you to mute just RX1 and listen to just RX2, but still send RX1 audio over VAC to the PC (i.e. for digital work)</w:t>
-      </w:r>
-      <w:r>
-        <w:br/>
-      </w:r>
-      <w:r>
-        <w:rPr>
-          <w:b/>
-        </w:rPr>
-        <w:br/>
-      </w:r>
-      <w:r>
-        <w:rPr>
-          <w:b/>
-        </w:rPr>
-        <w:t xml:space="preserve">Griffin </w:t>
-      </w:r>
-      <w:proofErr w:type="spellStart"/>
-      <w:r>
-        <w:rPr>
-          <w:b/>
-        </w:rPr>
-        <w:t>PowerMate</w:t>
-      </w:r>
-      <w:proofErr w:type="spellEnd"/>
-      <w:r>
-        <w:rPr>
-          <w:b/>
-        </w:rPr>
-        <w:t xml:space="preserve"> USB Knob:</w:t>
-      </w:r>
-      <w:r>
-        <w:rPr>
-          <w:b/>
-        </w:rPr>
-        <w:br/>
-      </w:r>
-      <w:proofErr w:type="spellStart"/>
-      <w:r>
-        <w:t>PowerMate</w:t>
-      </w:r>
-      <w:proofErr w:type="spellEnd"/>
-      <w:r>
-        <w:t xml:space="preserve"> control added to PowerSDR. </w:t>
-      </w:r>
-      <w:proofErr w:type="gramStart"/>
-      <w:r>
-        <w:t>Setup-&gt;General-&gt;User Interface.</w:t>
-      </w:r>
-      <w:proofErr w:type="gramEnd"/>
-      <w:r>
-        <w:t xml:space="preserve"> You can select to active the </w:t>
-      </w:r>
-      <w:proofErr w:type="spellStart"/>
-      <w:r>
-        <w:t>PowerMate</w:t>
-      </w:r>
-      <w:proofErr w:type="spellEnd"/>
-      <w:r>
-        <w:t xml:space="preserve">, or unselect to use external programs to control </w:t>
-      </w:r>
-      <w:proofErr w:type="spellStart"/>
-      <w:r>
-        <w:t>PowerMate</w:t>
-      </w:r>
-      <w:proofErr w:type="spellEnd"/>
-      <w:r>
-        <w:t xml:space="preserve"> Knob.</w:t>
-      </w:r>
-      <w:r>
-        <w:br/>
-        <w:t xml:space="preserve">Windows should automatically find </w:t>
-      </w:r>
-      <w:r>
-        <w:t xml:space="preserve">the </w:t>
-      </w:r>
-      <w:r>
-        <w:t xml:space="preserve">Driver for </w:t>
-      </w:r>
-      <w:proofErr w:type="spellStart"/>
-      <w:r>
-        <w:t>Powermate</w:t>
-      </w:r>
-      <w:proofErr w:type="spellEnd"/>
-      <w:r>
-        <w:t xml:space="preserve">. So you should not install or run any other </w:t>
-      </w:r>
-      <w:proofErr w:type="spellStart"/>
-      <w:r>
-        <w:t>PowerMate</w:t>
-      </w:r>
-      <w:proofErr w:type="spellEnd"/>
-      <w:r>
-        <w:t xml:space="preserve"> program. </w:t>
-      </w:r>
-      <w:proofErr w:type="spellStart"/>
-      <w:r>
-        <w:t>DJConsole</w:t>
-      </w:r>
-      <w:proofErr w:type="spellEnd"/>
-      <w:r>
-        <w:t xml:space="preserve"> also built in now, instead of having 2 separate versions of PowerSDR.</w:t>
-      </w:r>
-      <w:r>
-        <w:br/>
-      </w:r>
-      <w:r>
-        <w:rPr>
-          <w:b/>
-        </w:rPr>
-        <w:br/>
-      </w:r>
-      <w:r>
-        <w:rPr>
-          <w:b/>
-        </w:rPr>
-        <w:t>2nd TX Meter function</w:t>
-      </w:r>
-      <w:proofErr w:type="gramStart"/>
-      <w:r>
-        <w:rPr>
-          <w:b/>
-        </w:rPr>
-        <w:t>:</w:t>
-      </w:r>
-      <w:proofErr w:type="gramEnd"/>
-      <w:r>
-        <w:rPr>
-          <w:b/>
-        </w:rPr>
-        <w:br/>
-      </w:r>
-      <w:r>
-        <w:t>Using the RX2 meter, you can now select a 2</w:t>
-      </w:r>
-      <w:r>
-        <w:rPr>
-          <w:vertAlign w:val="superscript"/>
-        </w:rPr>
-        <w:t>nd</w:t>
-      </w:r>
-      <w:r>
-        <w:t xml:space="preserve"> TX meter (as long as you’re not using RX2 while transmitting: Setup-&gt;General-&gt;RX2-&gt;Auto Mute RX2 </w:t>
-      </w:r>
-      <w:r>
-        <w:t>un</w:t>
-      </w:r>
-      <w:r>
-        <w:t>checked).</w:t>
-      </w:r>
-      <w:r>
-        <w:br/>
-        <w:t>Example: Set TX Meter to “ALC”, Set TX 2</w:t>
-      </w:r>
-      <w:r>
-        <w:rPr>
-          <w:vertAlign w:val="superscript"/>
-        </w:rPr>
-        <w:t>nd</w:t>
-      </w:r>
-      <w:r>
-        <w:t xml:space="preserve"> Meter to “</w:t>
-      </w:r>
-      <w:proofErr w:type="spellStart"/>
-      <w:r>
-        <w:t>Fwd</w:t>
-      </w:r>
-      <w:proofErr w:type="spellEnd"/>
-      <w:r>
-        <w:t xml:space="preserve"> </w:t>
-      </w:r>
-      <w:proofErr w:type="spellStart"/>
-      <w:r>
-        <w:t>Pwr</w:t>
-      </w:r>
-      <w:proofErr w:type="spellEnd"/>
-      <w:r>
-        <w:t>”.</w:t>
-      </w:r>
-      <w:r>
-        <w:br/>
-      </w:r>
-      <w:r>
-        <w:t xml:space="preserve"> You activate this feature from: Setup-&gt;Transmit-&gt;TX 2</w:t>
-      </w:r>
-      <w:r>
-        <w:rPr>
-          <w:vertAlign w:val="superscript"/>
-        </w:rPr>
-        <w:t>nd</w:t>
-      </w:r>
-      <w:r>
-        <w:t xml:space="preserve"> meter Active checked. This works wi</w:t>
-      </w:r>
-      <w:r>
-        <w:t xml:space="preserve">th </w:t>
-      </w:r>
-      <w:r>
-        <w:t>the Flex-1500,</w:t>
-      </w:r>
-      <w:r>
-        <w:t xml:space="preserve"> </w:t>
-      </w:r>
-      <w:r>
-        <w:t>3000, and 5000.</w:t>
+        <w:t xml:space="preserve"> in memory.</w:t>
+      </w:r>
+      <w:r>
+        <w:br/>
+        <w:t xml:space="preserve">NOTE: Frequency, Mode, and Filter are </w:t>
+      </w:r>
+      <w:proofErr w:type="gramStart"/>
+      <w:r>
+        <w:t>saved/updated</w:t>
+      </w:r>
+      <w:proofErr w:type="gramEnd"/>
+      <w:r>
+        <w:t xml:space="preserve"> only if the memory is unlocked</w:t>
       </w:r>
     </w:p>
     <w:p>
@@ -500,6 +341,242 @@
         <w:rPr>
           <w:b/>
         </w:rPr>
+        <w:br/>
+      </w:r>
+      <w:r>
+        <w:rPr>
+          <w:b/>
+        </w:rPr>
+        <w:t>RX1 Mute</w:t>
+      </w:r>
+      <w:proofErr w:type="gramStart"/>
+      <w:r>
+        <w:rPr>
+          <w:b/>
+        </w:rPr>
+        <w:t>:</w:t>
+      </w:r>
+      <w:proofErr w:type="gramEnd"/>
+      <w:r>
+        <w:rPr>
+          <w:b/>
+        </w:rPr>
+        <w:br/>
+      </w:r>
+      <w:r>
+        <w:t>Checkbox appears next to main AF slider only when RX2 enabled. Checking this box allows you to mute just RX1 and listen to just RX2, but still send RX1 audio over VAC to the PC (i.e. for digital work)</w:t>
+      </w:r>
+      <w:r>
+        <w:br/>
+      </w:r>
+      <w:r>
+        <w:rPr>
+          <w:b/>
+        </w:rPr>
+        <w:br/>
+      </w:r>
+      <w:r>
+        <w:rPr>
+          <w:b/>
+        </w:rPr>
+        <w:t xml:space="preserve">Griffin </w:t>
+      </w:r>
+      <w:proofErr w:type="spellStart"/>
+      <w:r>
+        <w:rPr>
+          <w:b/>
+        </w:rPr>
+        <w:t>PowerMate</w:t>
+      </w:r>
+      <w:proofErr w:type="spellEnd"/>
+      <w:r>
+        <w:rPr>
+          <w:b/>
+        </w:rPr>
+        <w:t xml:space="preserve"> USB Knob:</w:t>
+      </w:r>
+      <w:r>
+        <w:rPr>
+          <w:b/>
+        </w:rPr>
+        <w:br/>
+      </w:r>
+      <w:proofErr w:type="spellStart"/>
+      <w:r>
+        <w:t>PowerMate</w:t>
+      </w:r>
+      <w:proofErr w:type="spellEnd"/>
+      <w:r>
+        <w:t xml:space="preserve"> control added to PowerSDR. </w:t>
+      </w:r>
+      <w:proofErr w:type="gramStart"/>
+      <w:r>
+        <w:t>Setup-&gt;General-&gt;User Interface.</w:t>
+      </w:r>
+      <w:proofErr w:type="gramEnd"/>
+      <w:r>
+        <w:t xml:space="preserve"> You can select to active the </w:t>
+      </w:r>
+      <w:proofErr w:type="spellStart"/>
+      <w:r>
+        <w:t>PowerMate</w:t>
+      </w:r>
+      <w:proofErr w:type="spellEnd"/>
+      <w:r>
+        <w:t xml:space="preserve">, or unselect to use external programs to control </w:t>
+      </w:r>
+      <w:proofErr w:type="spellStart"/>
+      <w:r>
+        <w:t>PowerMate</w:t>
+      </w:r>
+      <w:proofErr w:type="spellEnd"/>
+      <w:r>
+        <w:t xml:space="preserve"> Knob.</w:t>
+      </w:r>
+      <w:r>
+        <w:br/>
+        <w:t xml:space="preserve">Windows should automatically find </w:t>
+      </w:r>
+      <w:r>
+        <w:t xml:space="preserve">the </w:t>
+      </w:r>
+      <w:r>
+        <w:t xml:space="preserve">Driver for </w:t>
+      </w:r>
+      <w:proofErr w:type="spellStart"/>
+      <w:r>
+        <w:t>Powermate</w:t>
+      </w:r>
+      <w:proofErr w:type="spellEnd"/>
+      <w:r>
+        <w:t xml:space="preserve">. So you should not install or run any other </w:t>
+      </w:r>
+      <w:proofErr w:type="spellStart"/>
+      <w:r>
+        <w:t>PowerMate</w:t>
+      </w:r>
+      <w:proofErr w:type="spellEnd"/>
+      <w:r>
+        <w:t xml:space="preserve"> program. </w:t>
+      </w:r>
+      <w:proofErr w:type="spellStart"/>
+      <w:r>
+        <w:t>DJConsole</w:t>
+      </w:r>
+      <w:proofErr w:type="spellEnd"/>
+      <w:r>
+        <w:t xml:space="preserve"> also built in now, instead of having 2 separate versions of PowerSDR.</w:t>
+      </w:r>
+      <w:r>
+        <w:br/>
+      </w:r>
+      <w:r>
+        <w:rPr>
+          <w:b/>
+        </w:rPr>
+        <w:br/>
+      </w:r>
+      <w:r>
+        <w:rPr>
+          <w:b/>
+        </w:rPr>
+        <w:t>2nd TX Meter function</w:t>
+      </w:r>
+      <w:proofErr w:type="gramStart"/>
+      <w:r>
+        <w:rPr>
+          <w:b/>
+        </w:rPr>
+        <w:t>:</w:t>
+      </w:r>
+      <w:proofErr w:type="gramEnd"/>
+      <w:r>
+        <w:rPr>
+          <w:b/>
+        </w:rPr>
+        <w:br/>
+      </w:r>
+      <w:r>
+        <w:t>Using the RX2 meter, you can now select a 2</w:t>
+      </w:r>
+      <w:r>
+        <w:rPr>
+          <w:vertAlign w:val="superscript"/>
+        </w:rPr>
+        <w:t>nd</w:t>
+      </w:r>
+      <w:r>
+        <w:t xml:space="preserve"> TX meter (as long as you’re not using RX2 while transmitting: Setup-&gt;General-&gt;RX2-&gt;Auto Mute RX2 </w:t>
+      </w:r>
+      <w:r>
+        <w:t>un</w:t>
+      </w:r>
+      <w:r>
+        <w:t>checked).</w:t>
+      </w:r>
+      <w:r>
+        <w:br/>
+        <w:t>Example: Set TX Meter to “ALC”, Set TX 2</w:t>
+      </w:r>
+      <w:r>
+        <w:rPr>
+          <w:vertAlign w:val="superscript"/>
+        </w:rPr>
+        <w:t>nd</w:t>
+      </w:r>
+      <w:r>
+        <w:t xml:space="preserve"> Meter to “</w:t>
+      </w:r>
+      <w:proofErr w:type="spellStart"/>
+      <w:r>
+        <w:t>Fwd</w:t>
+      </w:r>
+      <w:proofErr w:type="spellEnd"/>
+      <w:r>
+        <w:t xml:space="preserve"> </w:t>
+      </w:r>
+      <w:proofErr w:type="spellStart"/>
+      <w:r>
+        <w:t>Pwr</w:t>
+      </w:r>
+      <w:proofErr w:type="spellEnd"/>
+      <w:r>
+        <w:t>”.</w:t>
+      </w:r>
+      <w:r>
+        <w:br/>
+      </w:r>
+      <w:r>
+        <w:lastRenderedPageBreak/>
+        <w:t xml:space="preserve"> You activate this feature from: Setup-&gt;Transmit-&gt;TX 2</w:t>
+      </w:r>
+      <w:r>
+        <w:rPr>
+          <w:vertAlign w:val="superscript"/>
+        </w:rPr>
+        <w:t>nd</w:t>
+      </w:r>
+      <w:r>
+        <w:t xml:space="preserve"> meter Active checked. This works wi</w:t>
+      </w:r>
+      <w:r>
+        <w:t xml:space="preserve">th </w:t>
+      </w:r>
+      <w:r>
+        <w:t>the Flex-1500,</w:t>
+      </w:r>
+      <w:r>
+        <w:t xml:space="preserve"> </w:t>
+      </w:r>
+      <w:r>
+        <w:t>3000, and 5000.</w:t>
+      </w:r>
+    </w:p>
+    <w:p>
+      <w:r>
+        <w:rPr>
+          <w:b/>
+        </w:rPr>
         <w:t>Saved Memories Mapped directly to Panadapter</w:t>
       </w:r>
       <w:proofErr w:type="gramStart"/>
@@ -541,9 +618,6 @@
       </w:r>
       <w:r>
         <w:br/>
-      </w:r>
-      <w:r>
-        <w:lastRenderedPageBreak/>
         <w:t xml:space="preserve">If you find a new signal you wish to save as a new Memory: Hit the ALT &amp; M keys, </w:t>
       </w:r>
       <w:proofErr w:type="gramStart"/>
@@ -921,6 +995,9 @@
       </w:r>
       <w:r>
         <w:br/>
+      </w:r>
+      <w:r>
+        <w:lastRenderedPageBreak/>
         <w:t>When you open the Spotter Window and Click on the “Track” button (with Either Sun or Gray Line Tracking enabled), the current Background image changes to the Equirectangular map.</w:t>
       </w:r>
       <w:r>
@@ -969,9 +1046,6 @@
       </w:r>
       <w:r>
         <w:br/>
-      </w:r>
-      <w:r>
-        <w:lastRenderedPageBreak/>
         <w:t xml:space="preserve">Right Click on any NR, ANF, or NB button and go directly to the adjustment panel for making changes to the noise filters. Factory default Reset buttons </w:t>
       </w:r>
       <w:proofErr w:type="gramStart"/>
@@ -1255,7 +1329,11 @@
         <w:t>DX Spotter Window:</w:t>
       </w:r>
       <w:r>
-        <w:t xml:space="preserve"> Click on any DX spot and go directly to that spot (if DX parse checked, then also set mode). Left click on any DX spot to open up QRZ web page of DX Spot</w:t>
+        <w:t xml:space="preserve"> Click on any DX spot and go directly to that spot (if DX parse checked, then also set </w:t>
+      </w:r>
+      <w:r>
+        <w:lastRenderedPageBreak/>
+        <w:t>mode). Left click on any DX spot to open up QRZ web page of DX Spot</w:t>
       </w:r>
       <w:r>
         <w:br/>
@@ -1315,9 +1393,6 @@
       </w:r>
       <w:r>
         <w:br/>
-      </w:r>
-      <w:r>
-        <w:lastRenderedPageBreak/>
         <w:t xml:space="preserve">Click on any </w:t>
       </w:r>
       <w:proofErr w:type="gramStart"/>
@@ -1580,6 +1655,7 @@
         <w:br/>
       </w:r>
       <w:r>
+        <w:lastRenderedPageBreak/>
         <w:br/>
       </w:r>
       <w:r>
@@ -1642,11 +1718,7 @@
         <w:br/>
       </w:r>
       <w:r>
-        <w:t xml:space="preserve">The waterfall history (in Panafall mode) now always moves with a change in frequency.  At some point, if you keep scrolling (changing frequency) in one direction, you will hit the edge of this feature and the </w:t>
-      </w:r>
-      <w:r>
-        <w:lastRenderedPageBreak/>
-        <w:t xml:space="preserve">Waterfall will clear and restart over. There is also a checkbox setting in Setup-&gt;Display to allow for a wider waterfall to avoid this (but uses more </w:t>
+        <w:t xml:space="preserve">The waterfall history (in Panafall mode) now always moves with a change in frequency.  At some point, if you keep scrolling (changing frequency) in one direction, you will hit the edge of this feature and the Waterfall will clear and restart over. There is also a checkbox setting in Setup-&gt;Display to allow for a wider waterfall to avoid this (but uses more </w:t>
       </w:r>
       <w:proofErr w:type="spellStart"/>
       <w:proofErr w:type="gramStart"/>
@@ -2141,7 +2213,17 @@
           <w:sz w:val="22"/>
           <w:szCs w:val="22"/>
         </w:rPr>
-        <w:t>It does not matter what Sample Rate your Radio is set for (Setup-&gt;General-&gt;Audio-&gt;Primary), but Lower Sample rates (48k or 96k show up better than 192k. This is because the resolution of the display is always 4096 data points for the entire display, no matter what the Sample Rate. So a Lower Sample Rate means higher resolution. But it always transmits at 48k SR no matter what the radio is set at.</w:t>
+        <w:t xml:space="preserve">It does not matter what Sample Rate your Radio is set for (Setup-&gt;General-&gt;Audio-&gt;Primary), but Lower </w:t>
+      </w:r>
+      <w:r>
+        <w:rPr>
+          <w:rFonts w:asciiTheme="minorHAnsi" w:hAnsiTheme="minorHAnsi"/>
+          <w:color w:val="000000"/>
+          <w:sz w:val="22"/>
+          <w:szCs w:val="22"/>
+        </w:rPr>
+        <w:lastRenderedPageBreak/>
+        <w:t>Sample rates (48k or 96k show up better than 192k. This is because the resolution of the display is always 4096 data points for the entire display, no matter what the Sample Rate. So a Lower Sample Rate means higher resolution. But it always transmits at 48k SR no matter what the radio is set at.</w:t>
       </w:r>
       <w:r>
         <w:rPr>
@@ -2215,7 +2297,6 @@
           <w:sz w:val="22"/>
           <w:szCs w:val="22"/>
         </w:rPr>
-        <w:lastRenderedPageBreak/>
         <w:t>GrayWtr</w:t>
       </w:r>
       <w:proofErr w:type="spellEnd"/>
@@ -2717,7 +2798,6 @@
     <w:p/>
     <w:p>
       <w:r>
-        <w:lastRenderedPageBreak/>
         <w:br/>
       </w:r>
       <w:r>

</xml_diff>

<commit_message>
Rev T9: add SWL listing screen (searchable)
</commit_message>
<xml_diff>
--- a/PoweRSDR_ke9ns_Feature_Add_List.docx
+++ b/PoweRSDR_ke9ns_Feature_Add_List.docx
@@ -25,11 +25,37 @@
       </w:r>
     </w:p>
     <w:p>
-      <w:pPr>
-        <w:rPr>
-          <w:b/>
-        </w:rPr>
-      </w:pPr>
+      <w:r>
+        <w:rPr>
+          <w:b/>
+        </w:rPr>
+        <w:br/>
+      </w:r>
+      <w:r>
+        <w:rPr>
+          <w:b/>
+        </w:rPr>
+        <w:t xml:space="preserve">SWL:  </w:t>
+      </w:r>
+      <w:r>
+        <w:t>Shortwave stations not only appear in Panadapter window, but also a separate screen, showing currently operating stations by Frequency, name, origin, and operating window</w:t>
+      </w:r>
+      <w:bookmarkStart w:id="0" w:name="_GoBack"/>
+      <w:bookmarkEnd w:id="0"/>
+      <w:r>
+        <w:t xml:space="preserve">. Left Click to select a station to go to. You can also search by station name. </w:t>
+      </w:r>
+      <w:proofErr w:type="spellStart"/>
+      <w:r>
+        <w:t>Attemp</w:t>
+      </w:r>
+      <w:proofErr w:type="spellEnd"/>
+      <w:r>
+        <w:t xml:space="preserve"> to parse out the operating Mode based on type of station.</w:t>
+      </w:r>
+      <w:r>
+        <w:br/>
+      </w:r>
       <w:r>
         <w:rPr>
           <w:b/>
@@ -66,7 +92,267 @@
         <w:rPr>
           <w:b/>
         </w:rPr>
-        <w:t>-</w:t>
+        <w:br/>
+      </w:r>
+      <w:r>
+        <w:rPr>
+          <w:b/>
+        </w:rPr>
+        <w:t>Space Weather</w:t>
+      </w:r>
+      <w:proofErr w:type="gramStart"/>
+      <w:r>
+        <w:rPr>
+          <w:b/>
+        </w:rPr>
+        <w:t>:</w:t>
+      </w:r>
+      <w:proofErr w:type="gramEnd"/>
+      <w:r>
+        <w:rPr>
+          <w:b/>
+        </w:rPr>
+        <w:br/>
+      </w:r>
+      <w:r>
+        <w:t xml:space="preserve">NOAA Solar Flux Index, A-Index, K-Index, Radio Blackout Level, Geomagnetic Storm Level, and SIDC Daily “Estimated International Sunspot Number” EISN. </w:t>
+      </w:r>
+      <w:proofErr w:type="gramStart"/>
+      <w:r>
+        <w:t>Updated at the top of every hour.</w:t>
+      </w:r>
+      <w:proofErr w:type="gramEnd"/>
+      <w:r>
+        <w:t xml:space="preserve"> </w:t>
+      </w:r>
+      <w:proofErr w:type="gramStart"/>
+      <w:r>
+        <w:t>Turns Red when a Radio or Geo storm present or the K-Index &gt; 4.</w:t>
+      </w:r>
+      <w:proofErr w:type="gramEnd"/>
+      <w:r>
+        <w:br/>
+      </w:r>
+      <w:r>
+        <w:rPr>
+          <w:b/>
+        </w:rPr>
+        <w:br/>
+      </w:r>
+      <w:r>
+        <w:rPr>
+          <w:b/>
+        </w:rPr>
+        <w:t>CWX Panel</w:t>
+      </w:r>
+      <w:proofErr w:type="gramStart"/>
+      <w:r>
+        <w:rPr>
+          <w:b/>
+        </w:rPr>
+        <w:t>:</w:t>
+      </w:r>
+      <w:proofErr w:type="gramEnd"/>
+      <w:r>
+        <w:rPr>
+          <w:b/>
+        </w:rPr>
+        <w:br/>
+      </w:r>
+      <w:r>
+        <w:t>Check “Poll CW KEY” to allow transmit interrupt of the CWX messages and keyboard.</w:t>
+      </w:r>
+      <w:r>
+        <w:br/>
+        <w:t>CWX panel and Console CW panel now sync WPM changes.</w:t>
+      </w:r>
+      <w:r>
+        <w:br/>
+        <w:t xml:space="preserve">Prevent PSDR crash when quickly clicking between message </w:t>
+      </w:r>
+      <w:proofErr w:type="gramStart"/>
+      <w:r>
+        <w:t>queue’s</w:t>
+      </w:r>
+      <w:proofErr w:type="gramEnd"/>
+      <w:r>
+        <w:t>.</w:t>
+      </w:r>
+      <w:r>
+        <w:rPr>
+          <w:b/>
+        </w:rPr>
+        <w:br/>
+      </w:r>
+      <w:r>
+        <w:rPr>
+          <w:b/>
+        </w:rPr>
+        <w:br/>
+      </w:r>
+      <w:proofErr w:type="spellStart"/>
+      <w:r>
+        <w:rPr>
+          <w:b/>
+        </w:rPr>
+        <w:t>BandStack</w:t>
+      </w:r>
+      <w:proofErr w:type="spellEnd"/>
+      <w:r>
+        <w:rPr>
+          <w:b/>
+        </w:rPr>
+        <w:t xml:space="preserve"> Display</w:t>
+      </w:r>
+      <w:proofErr w:type="gramStart"/>
+      <w:r>
+        <w:rPr>
+          <w:b/>
+        </w:rPr>
+        <w:t>:</w:t>
+      </w:r>
+      <w:proofErr w:type="gramEnd"/>
+      <w:r>
+        <w:rPr>
+          <w:b/>
+        </w:rPr>
+        <w:br/>
+      </w:r>
+      <w:r>
+        <w:rPr>
+          <w:u w:val="single"/>
+        </w:rPr>
+        <w:t>To Open:</w:t>
+      </w:r>
+      <w:r>
+        <w:t xml:space="preserve"> </w:t>
+      </w:r>
+      <w:r>
+        <w:t xml:space="preserve">Left Click on the </w:t>
+      </w:r>
+      <w:proofErr w:type="spellStart"/>
+      <w:r>
+        <w:t>BandStack</w:t>
+      </w:r>
+      <w:proofErr w:type="spellEnd"/>
+      <w:r>
+        <w:t xml:space="preserve"> indicator(s) (located top center of PowerSDR console) and a </w:t>
+      </w:r>
+      <w:proofErr w:type="spellStart"/>
+      <w:r>
+        <w:t>BandStack</w:t>
+      </w:r>
+      <w:proofErr w:type="spellEnd"/>
+      <w:r>
+        <w:t xml:space="preserve"> screen will display all memories in the </w:t>
+      </w:r>
+      <w:proofErr w:type="spellStart"/>
+      <w:r>
+        <w:t>BandStack</w:t>
+      </w:r>
+      <w:proofErr w:type="spellEnd"/>
+      <w:r>
+        <w:t xml:space="preserve"> for the current band, and highlight the current Index.</w:t>
+      </w:r>
+      <w:r>
+        <w:br/>
+      </w:r>
+      <w:r>
+        <w:t xml:space="preserve">To </w:t>
+      </w:r>
+      <w:r>
+        <w:t xml:space="preserve">ADD </w:t>
+      </w:r>
+      <w:r>
+        <w:t xml:space="preserve">new </w:t>
+      </w:r>
+      <w:proofErr w:type="spellStart"/>
+      <w:r>
+        <w:t>BandStack</w:t>
+      </w:r>
+      <w:proofErr w:type="spellEnd"/>
+      <w:r>
+        <w:t xml:space="preserve"> to the list:  Hit the CTRL button and RIGHT Click on the Band button</w:t>
+      </w:r>
+      <w:r>
+        <w:t>.</w:t>
+      </w:r>
+      <w:r>
+        <w:br/>
+      </w:r>
+      <w:r>
+        <w:t xml:space="preserve">RIGHT CLICK on a </w:t>
+      </w:r>
+      <w:proofErr w:type="spellStart"/>
+      <w:r>
+        <w:t>Bandstack</w:t>
+      </w:r>
+      <w:proofErr w:type="spellEnd"/>
+      <w:r>
+        <w:t xml:space="preserve"> memory to LOCK (freeze) or UNLOCK a memory</w:t>
+      </w:r>
+      <w:r>
+        <w:br/>
+        <w:t xml:space="preserve">LEFT CLICK on a </w:t>
+      </w:r>
+      <w:proofErr w:type="spellStart"/>
+      <w:r>
+        <w:t>Bandstack</w:t>
+      </w:r>
+      <w:proofErr w:type="spellEnd"/>
+      <w:r>
+        <w:t xml:space="preserve"> memory to go to that memory Frequency</w:t>
+      </w:r>
+      <w:r>
+        <w:br/>
+      </w:r>
+      <w:r>
+        <w:t xml:space="preserve">To UPDATE a memory, </w:t>
+      </w:r>
+      <w:r>
+        <w:t xml:space="preserve">the current </w:t>
+      </w:r>
+      <w:proofErr w:type="spellStart"/>
+      <w:r>
+        <w:t>Bandstack</w:t>
+      </w:r>
+      <w:proofErr w:type="spellEnd"/>
+      <w:r>
+        <w:t xml:space="preserve"> memory must be </w:t>
+      </w:r>
+      <w:r>
+        <w:t>unlocked. Select new Frequency</w:t>
+      </w:r>
+      <w:r>
+        <w:t xml:space="preserve">, then either Left Click on a different memory in the </w:t>
+      </w:r>
+      <w:proofErr w:type="spellStart"/>
+      <w:r>
+        <w:t>Bandstack</w:t>
+      </w:r>
+      <w:proofErr w:type="spellEnd"/>
+      <w:r>
+        <w:t xml:space="preserve">, OR click on the same BAND button again to go to the next </w:t>
+      </w:r>
+      <w:proofErr w:type="spellStart"/>
+      <w:r>
+        <w:t>Bandstack</w:t>
+      </w:r>
+      <w:proofErr w:type="spellEnd"/>
+      <w:r>
+        <w:t xml:space="preserve"> in memory.</w:t>
+      </w:r>
+      <w:r>
+        <w:br/>
+        <w:t xml:space="preserve">NOTE: Frequency, Mode, and Filter are </w:t>
+      </w:r>
+      <w:proofErr w:type="gramStart"/>
+      <w:r>
+        <w:t>saved/updated</w:t>
+      </w:r>
+      <w:proofErr w:type="gramEnd"/>
+      <w:r>
+        <w:t xml:space="preserve"> only if the memory is unlocked</w:t>
       </w:r>
     </w:p>
     <w:p>
@@ -74,7 +360,13 @@
         <w:rPr>
           <w:b/>
         </w:rPr>
-        <w:t>Space Weather</w:t>
+        <w:br/>
+      </w:r>
+      <w:r>
+        <w:rPr>
+          <w:b/>
+        </w:rPr>
+        <w:t>RX1 Mute</w:t>
       </w:r>
       <w:proofErr w:type="gramStart"/>
       <w:r>
@@ -91,450 +383,178 @@
         <w:br/>
       </w:r>
       <w:r>
-        <w:t xml:space="preserve">NOAA Solar Flux Index, A-Index, K-Index, Radio Blackout Level, Geomagnetic Storm Level, and SIDC Daily “Estimated International Sunspot Number” EISN. </w:t>
-      </w:r>
-      <w:proofErr w:type="gramStart"/>
-      <w:r>
-        <w:t>Updated at the top of every hour.</w:t>
-      </w:r>
-      <w:proofErr w:type="gramEnd"/>
+        <w:t>Checkbox appears next to main AF slider only when RX2 enabled. Checking this box allows you to mute just RX1 and listen to just RX2, but still send RX1 audio over VAC to the PC (i.e. for digital work)</w:t>
+      </w:r>
+      <w:r>
+        <w:br/>
+      </w:r>
+      <w:r>
+        <w:rPr>
+          <w:b/>
+        </w:rPr>
+        <w:br/>
+      </w:r>
+      <w:r>
+        <w:rPr>
+          <w:b/>
+        </w:rPr>
+        <w:t xml:space="preserve">Griffin </w:t>
+      </w:r>
+      <w:proofErr w:type="spellStart"/>
+      <w:r>
+        <w:rPr>
+          <w:b/>
+        </w:rPr>
+        <w:t>PowerMate</w:t>
+      </w:r>
+      <w:proofErr w:type="spellEnd"/>
+      <w:r>
+        <w:rPr>
+          <w:b/>
+        </w:rPr>
+        <w:t xml:space="preserve"> USB Knob:</w:t>
+      </w:r>
+      <w:r>
+        <w:rPr>
+          <w:b/>
+        </w:rPr>
+        <w:br/>
+      </w:r>
+      <w:proofErr w:type="spellStart"/>
+      <w:r>
+        <w:t>PowerMate</w:t>
+      </w:r>
+      <w:proofErr w:type="spellEnd"/>
+      <w:r>
+        <w:t xml:space="preserve"> control added to PowerSDR. </w:t>
+      </w:r>
+      <w:proofErr w:type="gramStart"/>
+      <w:r>
+        <w:t>Setup-&gt;General-&gt;User Interface.</w:t>
+      </w:r>
+      <w:proofErr w:type="gramEnd"/>
+      <w:r>
+        <w:t xml:space="preserve"> You can select to active the </w:t>
+      </w:r>
+      <w:proofErr w:type="spellStart"/>
+      <w:r>
+        <w:t>PowerMate</w:t>
+      </w:r>
+      <w:proofErr w:type="spellEnd"/>
+      <w:r>
+        <w:t xml:space="preserve">, or unselect to use external programs to control </w:t>
+      </w:r>
+      <w:proofErr w:type="spellStart"/>
+      <w:r>
+        <w:t>PowerMate</w:t>
+      </w:r>
+      <w:proofErr w:type="spellEnd"/>
+      <w:r>
+        <w:t xml:space="preserve"> Knob.</w:t>
+      </w:r>
+      <w:r>
+        <w:br/>
+        <w:t xml:space="preserve">Windows should automatically find </w:t>
+      </w:r>
+      <w:r>
+        <w:t xml:space="preserve">the </w:t>
+      </w:r>
+      <w:r>
+        <w:t xml:space="preserve">Driver for </w:t>
+      </w:r>
+      <w:proofErr w:type="spellStart"/>
+      <w:r>
+        <w:t>Powermate</w:t>
+      </w:r>
+      <w:proofErr w:type="spellEnd"/>
+      <w:r>
+        <w:t xml:space="preserve">. So you should not install or run any other </w:t>
+      </w:r>
+      <w:proofErr w:type="spellStart"/>
+      <w:r>
+        <w:t>PowerMate</w:t>
+      </w:r>
+      <w:proofErr w:type="spellEnd"/>
+      <w:r>
+        <w:t xml:space="preserve"> program. </w:t>
+      </w:r>
+      <w:proofErr w:type="spellStart"/>
+      <w:r>
+        <w:t>DJConsole</w:t>
+      </w:r>
+      <w:proofErr w:type="spellEnd"/>
+      <w:r>
+        <w:t xml:space="preserve"> also built in now, instead of having 2 separate versions of PowerSDR.</w:t>
+      </w:r>
+      <w:r>
+        <w:br/>
+      </w:r>
+      <w:r>
+        <w:rPr>
+          <w:b/>
+        </w:rPr>
+        <w:br/>
+      </w:r>
+      <w:r>
+        <w:rPr>
+          <w:b/>
+        </w:rPr>
+        <w:t>2nd TX Meter function</w:t>
+      </w:r>
+      <w:proofErr w:type="gramStart"/>
+      <w:r>
+        <w:rPr>
+          <w:b/>
+        </w:rPr>
+        <w:t>:</w:t>
+      </w:r>
+      <w:proofErr w:type="gramEnd"/>
+      <w:r>
+        <w:rPr>
+          <w:b/>
+        </w:rPr>
+        <w:br/>
+      </w:r>
+      <w:r>
+        <w:lastRenderedPageBreak/>
+        <w:t>Using the RX2 meter, you can now select a 2</w:t>
+      </w:r>
+      <w:r>
+        <w:rPr>
+          <w:vertAlign w:val="superscript"/>
+        </w:rPr>
+        <w:t>nd</w:t>
+      </w:r>
+      <w:r>
+        <w:t xml:space="preserve"> TX meter (as long as you’re not using RX2 while transmitting: Setup-&gt;General-&gt;RX2-&gt;Auto Mute RX2 </w:t>
+      </w:r>
+      <w:r>
+        <w:t>un</w:t>
+      </w:r>
+      <w:r>
+        <w:t>checked).</w:t>
+      </w:r>
+      <w:r>
+        <w:br/>
+        <w:t>Example: Set TX Meter to “ALC”, Set TX 2</w:t>
+      </w:r>
+      <w:r>
+        <w:rPr>
+          <w:vertAlign w:val="superscript"/>
+        </w:rPr>
+        <w:t>nd</w:t>
+      </w:r>
+      <w:r>
+        <w:t xml:space="preserve"> Meter to “</w:t>
+      </w:r>
+      <w:proofErr w:type="spellStart"/>
+      <w:r>
+        <w:t>Fwd</w:t>
+      </w:r>
+      <w:proofErr w:type="spellEnd"/>
       <w:r>
         <w:t xml:space="preserve"> </w:t>
       </w:r>
-      <w:proofErr w:type="gramStart"/>
-      <w:r>
-        <w:t>Turns Red when a Radio or Geo storm present or the K-Index &gt; 4.</w:t>
-      </w:r>
-      <w:proofErr w:type="gramEnd"/>
-      <w:r>
-        <w:br/>
-      </w:r>
-      <w:r>
-        <w:rPr>
-          <w:b/>
-        </w:rPr>
-        <w:br/>
-      </w:r>
-      <w:r>
-        <w:rPr>
-          <w:b/>
-        </w:rPr>
-        <w:t>CWX Panel</w:t>
-      </w:r>
-      <w:proofErr w:type="gramStart"/>
-      <w:r>
-        <w:rPr>
-          <w:b/>
-        </w:rPr>
-        <w:t>:</w:t>
-      </w:r>
-      <w:proofErr w:type="gramEnd"/>
-      <w:r>
-        <w:rPr>
-          <w:b/>
-        </w:rPr>
-        <w:br/>
-      </w:r>
-      <w:r>
-        <w:t>Check “Poll CW KEY” to allow transmit interrupt of the CWX messages and keyboard.</w:t>
-      </w:r>
-      <w:r>
-        <w:br/>
-        <w:t>CWX panel and Console CW panel now sync WPM changes.</w:t>
-      </w:r>
-      <w:r>
-        <w:br/>
-        <w:t xml:space="preserve">Prevent PSDR crash when quickly clicking between message </w:t>
-      </w:r>
-      <w:proofErr w:type="gramStart"/>
-      <w:r>
-        <w:t>queue’s</w:t>
-      </w:r>
-      <w:proofErr w:type="gramEnd"/>
-      <w:r>
-        <w:t>.</w:t>
-      </w:r>
-      <w:r>
-        <w:rPr>
-          <w:b/>
-        </w:rPr>
-        <w:br/>
-      </w:r>
-      <w:r>
-        <w:rPr>
-          <w:b/>
-        </w:rPr>
-        <w:br/>
-      </w:r>
-      <w:proofErr w:type="spellStart"/>
-      <w:r>
-        <w:rPr>
-          <w:b/>
-        </w:rPr>
-        <w:t>BandStack</w:t>
-      </w:r>
-      <w:proofErr w:type="spellEnd"/>
-      <w:r>
-        <w:rPr>
-          <w:b/>
-        </w:rPr>
-        <w:t xml:space="preserve"> Display</w:t>
-      </w:r>
-      <w:proofErr w:type="gramStart"/>
-      <w:r>
-        <w:rPr>
-          <w:b/>
-        </w:rPr>
-        <w:t>:</w:t>
-      </w:r>
-      <w:proofErr w:type="gramEnd"/>
-      <w:r>
-        <w:rPr>
-          <w:b/>
-        </w:rPr>
-        <w:br/>
-      </w:r>
-      <w:r>
-        <w:rPr>
-          <w:u w:val="single"/>
-        </w:rPr>
-        <w:t>To Open:</w:t>
-      </w:r>
-      <w:r>
-        <w:t xml:space="preserve"> </w:t>
-      </w:r>
-      <w:r>
-        <w:t xml:space="preserve">Left Click on the </w:t>
-      </w:r>
-      <w:proofErr w:type="spellStart"/>
-      <w:r>
-        <w:t>BandStack</w:t>
-      </w:r>
-      <w:proofErr w:type="spellEnd"/>
-      <w:r>
-        <w:t xml:space="preserve"> indicator(s) (located top center of PowerSDR console) and a </w:t>
-      </w:r>
-      <w:proofErr w:type="spellStart"/>
-      <w:r>
-        <w:t>BandStack</w:t>
-      </w:r>
-      <w:proofErr w:type="spellEnd"/>
-      <w:r>
-        <w:t xml:space="preserve"> screen will display all memories in the </w:t>
-      </w:r>
-      <w:proofErr w:type="spellStart"/>
-      <w:r>
-        <w:t>BandStack</w:t>
-      </w:r>
-      <w:proofErr w:type="spellEnd"/>
-      <w:r>
-        <w:t xml:space="preserve"> for the current band, and highlight the current Index.</w:t>
-      </w:r>
-      <w:r>
-        <w:br/>
-      </w:r>
-      <w:r>
-        <w:t xml:space="preserve">To </w:t>
-      </w:r>
-      <w:r>
-        <w:t xml:space="preserve">ADD </w:t>
-      </w:r>
-      <w:r>
-        <w:t xml:space="preserve">new </w:t>
-      </w:r>
-      <w:proofErr w:type="spellStart"/>
-      <w:r>
-        <w:t>BandStack</w:t>
-      </w:r>
-      <w:proofErr w:type="spellEnd"/>
-      <w:r>
-        <w:t xml:space="preserve"> to the list:  Hit the CTRL button and RIGHT Click on the Band button</w:t>
-      </w:r>
-      <w:r>
-        <w:t>.</w:t>
-      </w:r>
-      <w:r>
-        <w:br/>
-      </w:r>
-      <w:r>
-        <w:t xml:space="preserve">RIGHT CLICK on a </w:t>
-      </w:r>
-      <w:proofErr w:type="spellStart"/>
-      <w:r>
-        <w:t>Bandstack</w:t>
-      </w:r>
-      <w:proofErr w:type="spellEnd"/>
-      <w:r>
-        <w:t xml:space="preserve"> memory to LOCK (freeze) or UNLOCK a memory</w:t>
-      </w:r>
-      <w:r>
-        <w:br/>
-        <w:t xml:space="preserve">LEFT CLICK on a </w:t>
-      </w:r>
-      <w:proofErr w:type="spellStart"/>
-      <w:r>
-        <w:t>Bandstack</w:t>
-      </w:r>
-      <w:proofErr w:type="spellEnd"/>
-      <w:r>
-        <w:t xml:space="preserve"> memory to go to that memory Frequency</w:t>
-      </w:r>
-      <w:r>
-        <w:br/>
-      </w:r>
-      <w:r>
-        <w:t xml:space="preserve">To UPDATE a memory, </w:t>
-      </w:r>
-      <w:r>
-        <w:t xml:space="preserve">the current </w:t>
-      </w:r>
-      <w:proofErr w:type="spellStart"/>
-      <w:r>
-        <w:t>Bandstack</w:t>
-      </w:r>
-      <w:proofErr w:type="spellEnd"/>
-      <w:r>
-        <w:t xml:space="preserve"> memory must be </w:t>
-      </w:r>
-      <w:r>
-        <w:t>unlocked. Select new Frequency</w:t>
-      </w:r>
-      <w:r>
-        <w:t xml:space="preserve">, then either Left Click on a different memory in the </w:t>
-      </w:r>
-      <w:proofErr w:type="spellStart"/>
-      <w:r>
-        <w:t>Bandstack</w:t>
-      </w:r>
-      <w:proofErr w:type="spellEnd"/>
-      <w:r>
-        <w:t>,</w:t>
-      </w:r>
-      <w:bookmarkStart w:id="0" w:name="_GoBack"/>
-      <w:bookmarkEnd w:id="0"/>
-      <w:r>
-        <w:t xml:space="preserve"> OR click on the same BAND button again to go to the next </w:t>
-      </w:r>
-      <w:proofErr w:type="spellStart"/>
-      <w:r>
-        <w:t>Bandstack</w:t>
-      </w:r>
-      <w:proofErr w:type="spellEnd"/>
-      <w:r>
-        <w:t xml:space="preserve"> in memory.</w:t>
-      </w:r>
-      <w:r>
-        <w:br/>
-        <w:t xml:space="preserve">NOTE: Frequency, Mode, and Filter are </w:t>
-      </w:r>
-      <w:proofErr w:type="gramStart"/>
-      <w:r>
-        <w:t>saved/updated</w:t>
-      </w:r>
-      <w:proofErr w:type="gramEnd"/>
-      <w:r>
-        <w:t xml:space="preserve"> only if the memory is unlocked</w:t>
-      </w:r>
-    </w:p>
-    <w:p>
-      <w:r>
-        <w:rPr>
-          <w:b/>
-        </w:rPr>
-        <w:br/>
-      </w:r>
-      <w:r>
-        <w:rPr>
-          <w:b/>
-        </w:rPr>
-        <w:t>RX1 Mute</w:t>
-      </w:r>
-      <w:proofErr w:type="gramStart"/>
-      <w:r>
-        <w:rPr>
-          <w:b/>
-        </w:rPr>
-        <w:t>:</w:t>
-      </w:r>
-      <w:proofErr w:type="gramEnd"/>
-      <w:r>
-        <w:rPr>
-          <w:b/>
-        </w:rPr>
-        <w:br/>
-      </w:r>
-      <w:r>
-        <w:t>Checkbox appears next to main AF slider only when RX2 enabled. Checking this box allows you to mute just RX1 and listen to just RX2, but still send RX1 audio over VAC to the PC (i.e. for digital work)</w:t>
-      </w:r>
-      <w:r>
-        <w:br/>
-      </w:r>
-      <w:r>
-        <w:rPr>
-          <w:b/>
-        </w:rPr>
-        <w:br/>
-      </w:r>
-      <w:r>
-        <w:rPr>
-          <w:b/>
-        </w:rPr>
-        <w:t xml:space="preserve">Griffin </w:t>
-      </w:r>
-      <w:proofErr w:type="spellStart"/>
-      <w:r>
-        <w:rPr>
-          <w:b/>
-        </w:rPr>
-        <w:t>PowerMate</w:t>
-      </w:r>
-      <w:proofErr w:type="spellEnd"/>
-      <w:r>
-        <w:rPr>
-          <w:b/>
-        </w:rPr>
-        <w:t xml:space="preserve"> USB Knob:</w:t>
-      </w:r>
-      <w:r>
-        <w:rPr>
-          <w:b/>
-        </w:rPr>
-        <w:br/>
-      </w:r>
-      <w:proofErr w:type="spellStart"/>
-      <w:r>
-        <w:t>PowerMate</w:t>
-      </w:r>
-      <w:proofErr w:type="spellEnd"/>
-      <w:r>
-        <w:t xml:space="preserve"> control added to PowerSDR. </w:t>
-      </w:r>
-      <w:proofErr w:type="gramStart"/>
-      <w:r>
-        <w:t>Setup-&gt;General-&gt;User Interface.</w:t>
-      </w:r>
-      <w:proofErr w:type="gramEnd"/>
-      <w:r>
-        <w:t xml:space="preserve"> You can select to active the </w:t>
-      </w:r>
-      <w:proofErr w:type="spellStart"/>
-      <w:r>
-        <w:t>PowerMate</w:t>
-      </w:r>
-      <w:proofErr w:type="spellEnd"/>
-      <w:r>
-        <w:t xml:space="preserve">, or unselect to use external programs to control </w:t>
-      </w:r>
-      <w:proofErr w:type="spellStart"/>
-      <w:r>
-        <w:t>PowerMate</w:t>
-      </w:r>
-      <w:proofErr w:type="spellEnd"/>
-      <w:r>
-        <w:t xml:space="preserve"> Knob.</w:t>
-      </w:r>
-      <w:r>
-        <w:br/>
-        <w:t xml:space="preserve">Windows should automatically find </w:t>
-      </w:r>
-      <w:r>
-        <w:t xml:space="preserve">the </w:t>
-      </w:r>
-      <w:r>
-        <w:t xml:space="preserve">Driver for </w:t>
-      </w:r>
-      <w:proofErr w:type="spellStart"/>
-      <w:r>
-        <w:t>Powermate</w:t>
-      </w:r>
-      <w:proofErr w:type="spellEnd"/>
-      <w:r>
-        <w:t xml:space="preserve">. So you should not install or run any other </w:t>
-      </w:r>
-      <w:proofErr w:type="spellStart"/>
-      <w:r>
-        <w:t>PowerMate</w:t>
-      </w:r>
-      <w:proofErr w:type="spellEnd"/>
-      <w:r>
-        <w:t xml:space="preserve"> program. </w:t>
-      </w:r>
-      <w:proofErr w:type="spellStart"/>
-      <w:r>
-        <w:t>DJConsole</w:t>
-      </w:r>
-      <w:proofErr w:type="spellEnd"/>
-      <w:r>
-        <w:t xml:space="preserve"> also built in now, instead of having 2 separate versions of PowerSDR.</w:t>
-      </w:r>
-      <w:r>
-        <w:br/>
-      </w:r>
-      <w:r>
-        <w:rPr>
-          <w:b/>
-        </w:rPr>
-        <w:br/>
-      </w:r>
-      <w:r>
-        <w:rPr>
-          <w:b/>
-        </w:rPr>
-        <w:t>2nd TX Meter function</w:t>
-      </w:r>
-      <w:proofErr w:type="gramStart"/>
-      <w:r>
-        <w:rPr>
-          <w:b/>
-        </w:rPr>
-        <w:t>:</w:t>
-      </w:r>
-      <w:proofErr w:type="gramEnd"/>
-      <w:r>
-        <w:rPr>
-          <w:b/>
-        </w:rPr>
-        <w:br/>
-      </w:r>
-      <w:r>
-        <w:t>Using the RX2 meter, you can now select a 2</w:t>
-      </w:r>
-      <w:r>
-        <w:rPr>
-          <w:vertAlign w:val="superscript"/>
-        </w:rPr>
-        <w:t>nd</w:t>
-      </w:r>
-      <w:r>
-        <w:t xml:space="preserve"> TX meter (as long as you’re not using RX2 while transmitting: Setup-&gt;General-&gt;RX2-&gt;Auto Mute RX2 </w:t>
-      </w:r>
-      <w:r>
-        <w:t>un</w:t>
-      </w:r>
-      <w:r>
-        <w:t>checked).</w:t>
-      </w:r>
-      <w:r>
-        <w:br/>
-        <w:t>Example: Set TX Meter to “ALC”, Set TX 2</w:t>
-      </w:r>
-      <w:r>
-        <w:rPr>
-          <w:vertAlign w:val="superscript"/>
-        </w:rPr>
-        <w:t>nd</w:t>
-      </w:r>
-      <w:r>
-        <w:t xml:space="preserve"> Meter to “</w:t>
-      </w:r>
-      <w:proofErr w:type="spellStart"/>
-      <w:r>
-        <w:t>Fwd</w:t>
-      </w:r>
-      <w:proofErr w:type="spellEnd"/>
-      <w:r>
-        <w:t xml:space="preserve"> </w:t>
-      </w:r>
       <w:proofErr w:type="spellStart"/>
       <w:r>
         <w:t>Pwr</w:t>
@@ -547,7 +567,6 @@
         <w:br/>
       </w:r>
       <w:r>
-        <w:lastRenderedPageBreak/>
         <w:t xml:space="preserve"> You activate this feature from: Setup-&gt;Transmit-&gt;TX 2</w:t>
       </w:r>
       <w:r>
@@ -971,7 +990,11 @@
       </w:r>
       <w:r>
         <w:br/>
-        <w:t>Right Click on “Center” button on main screen to open Setup Panel to select the Color and Alpha (transparency) of the Gray Line.</w:t>
+        <w:t xml:space="preserve">Right Click on “Center” button on main screen to open Setup Panel to select the Color and Alpha </w:t>
+      </w:r>
+      <w:r>
+        <w:lastRenderedPageBreak/>
+        <w:t>(transparency) of the Gray Line.</w:t>
       </w:r>
       <w:r>
         <w:br/>
@@ -995,9 +1018,6 @@
       </w:r>
       <w:r>
         <w:br/>
-      </w:r>
-      <w:r>
-        <w:lastRenderedPageBreak/>
         <w:t>When you open the Spotter Window and Click on the “Track” button (with Either Sun or Gray Line Tracking enabled), the current Background image changes to the Equirectangular map.</w:t>
       </w:r>
       <w:r>
@@ -1297,6 +1317,9 @@
       </w:r>
       <w:r>
         <w:br/>
+      </w:r>
+      <w:r>
+        <w:lastRenderedPageBreak/>
         <w:t>You can also check to select only CW, Phone (AM</w:t>
       </w:r>
       <w:proofErr w:type="gramStart"/>
@@ -1329,11 +1352,7 @@
         <w:t>DX Spotter Window:</w:t>
       </w:r>
       <w:r>
-        <w:t xml:space="preserve"> Click on any DX spot and go directly to that spot (if DX parse checked, then also set </w:t>
-      </w:r>
-      <w:r>
-        <w:lastRenderedPageBreak/>
-        <w:t>mode). Left click on any DX spot to open up QRZ web page of DX Spot</w:t>
+        <w:t xml:space="preserve"> Click on any DX spot and go directly to that spot (if DX parse checked, then also set mode). Left click on any DX spot to open up QRZ web page of DX Spot</w:t>
       </w:r>
       <w:r>
         <w:br/>
@@ -1645,6 +1664,9 @@
       </w:r>
       <w:r>
         <w:br/>
+      </w:r>
+      <w:r>
+        <w:lastRenderedPageBreak/>
         <w:t>Reduced the TUNE audio level (temporarily) in the monitor</w:t>
       </w:r>
       <w:r>
@@ -1655,7 +1677,6 @@
         <w:br/>
       </w:r>
       <w:r>
-        <w:lastRenderedPageBreak/>
         <w:br/>
       </w:r>
       <w:r>
@@ -2151,6 +2172,7 @@
           <w:sz w:val="22"/>
           <w:szCs w:val="22"/>
         </w:rPr>
+        <w:lastRenderedPageBreak/>
         <w:t>TX Waterfall ID:</w:t>
       </w:r>
       <w:r>
@@ -2213,17 +2235,7 @@
           <w:sz w:val="22"/>
           <w:szCs w:val="22"/>
         </w:rPr>
-        <w:t xml:space="preserve">It does not matter what Sample Rate your Radio is set for (Setup-&gt;General-&gt;Audio-&gt;Primary), but Lower </w:t>
-      </w:r>
-      <w:r>
-        <w:rPr>
-          <w:rFonts w:asciiTheme="minorHAnsi" w:hAnsiTheme="minorHAnsi"/>
-          <w:color w:val="000000"/>
-          <w:sz w:val="22"/>
-          <w:szCs w:val="22"/>
-        </w:rPr>
-        <w:lastRenderedPageBreak/>
-        <w:t>Sample rates (48k or 96k show up better than 192k. This is because the resolution of the display is always 4096 data points for the entire display, no matter what the Sample Rate. So a Lower Sample Rate means higher resolution. But it always transmits at 48k SR no matter what the radio is set at.</w:t>
+        <w:t>It does not matter what Sample Rate your Radio is set for (Setup-&gt;General-&gt;Audio-&gt;Primary), but Lower Sample rates (48k or 96k show up better than 192k. This is because the resolution of the display is always 4096 data points for the entire display, no matter what the Sample Rate. So a Lower Sample Rate means higher resolution. But it always transmits at 48k SR no matter what the radio is set at.</w:t>
       </w:r>
       <w:r>
         <w:rPr>
@@ -2783,6 +2795,9 @@
       <w:proofErr w:type="gramEnd"/>
       <w:r>
         <w:br/>
+      </w:r>
+      <w:r>
+        <w:lastRenderedPageBreak/>
         <w:t>Added -93dbm S9 reading for Frequencies above 30mhz</w:t>
       </w:r>
       <w:r>

</xml_diff>

<commit_message>
Rev T9: Added Visual Studio Installer
</commit_message>
<xml_diff>
--- a/PoweRSDR_ke9ns_Feature_Add_List.docx
+++ b/PoweRSDR_ke9ns_Feature_Add_List.docx
@@ -38,18 +38,13 @@
         <w:t xml:space="preserve">SWL:  </w:t>
       </w:r>
       <w:r>
-        <w:t>Shortwave stations not only appear in Panadapter window, but also a separate screen, showing currently operating stations by Frequency, name, origin, and operating window</w:t>
+        <w:t>Shortwave stations not only appear in Panadapter window, but also a separate screen, showing currently operating stations by Frequency, name, origin, and operating window. Left Click to select a station to go to. You can also search by station name. Attemp</w:t>
+      </w:r>
+      <w:r>
+        <w:t>t</w:t>
       </w:r>
       <w:bookmarkStart w:id="0" w:name="_GoBack"/>
       <w:bookmarkEnd w:id="0"/>
-      <w:r>
-        <w:t xml:space="preserve">. Left Click to select a station to go to. You can also search by station name. </w:t>
-      </w:r>
-      <w:proofErr w:type="spellStart"/>
-      <w:r>
-        <w:t>Attemp</w:t>
-      </w:r>
-      <w:proofErr w:type="spellEnd"/>
       <w:r>
         <w:t xml:space="preserve"> to parse out the operating Mode based on type of station.</w:t>
       </w:r>

</xml_diff>

<commit_message>
090716T9: change installer to "Advanced Installer" and add a automatic panadapter scaler (for small signal detection)
</commit_message>
<xml_diff>
--- a/PoweRSDR_ke9ns_Feature_Add_List.docx
+++ b/PoweRSDR_ke9ns_Feature_Add_List.docx
@@ -43,8 +43,6 @@
       <w:r>
         <w:t>t</w:t>
       </w:r>
-      <w:bookmarkStart w:id="0" w:name="_GoBack"/>
-      <w:bookmarkEnd w:id="0"/>
       <w:r>
         <w:t xml:space="preserve"> to parse out the operating Mode based on type of station.</w:t>
       </w:r>
@@ -1789,6 +1787,41 @@
         <w:t>:</w:t>
       </w:r>
       <w:proofErr w:type="gramEnd"/>
+      <w:r>
+        <w:rPr>
+          <w:b/>
+        </w:rPr>
+        <w:br/>
+      </w:r>
+      <w:r>
+        <w:t>Left Click on the “</w:t>
+      </w:r>
+      <w:r>
+        <w:rPr>
+          <w:b/>
+        </w:rPr>
+        <w:t>Zoom:</w:t>
+      </w:r>
+      <w:r>
+        <w:t xml:space="preserve">” </w:t>
+      </w:r>
+      <w:r>
+        <w:t xml:space="preserve">slider </w:t>
+      </w:r>
+      <w:bookmarkStart w:id="0" w:name="_GoBack"/>
+      <w:bookmarkEnd w:id="0"/>
+      <w:r>
+        <w:t xml:space="preserve">text button on the main screen to automatically adjust the </w:t>
+      </w:r>
+      <w:r>
+        <w:rPr>
+          <w:b/>
+        </w:rPr>
+        <w:t>Panadapter Scale</w:t>
+      </w:r>
+      <w:r>
+        <w:t xml:space="preserve"> between small signal and standard. Small signal values are not saved into memory.</w:t>
+      </w:r>
       <w:r>
         <w:br/>
       </w:r>

</xml_diff>

<commit_message>
Rev 101016T10: Beam heading sent to DDUtil for automatic antenna steering.
</commit_message>
<xml_diff>
--- a/PoweRSDR_ke9ns_Feature_Add_List.docx
+++ b/PoweRSDR_ke9ns_Feature_Add_List.docx
@@ -80,6 +80,69 @@
       <w:r>
         <w:t xml:space="preserve"> and Long next to your Call sign in the Spotter window, and see Beam heading from your Station. Map Checkbox to see beam headings on the Tracking Map.</w:t>
       </w:r>
+      <w:r>
+        <w:br/>
+      </w:r>
+      <w:r>
+        <w:t xml:space="preserve">Beam Headings passed to </w:t>
+      </w:r>
+      <w:proofErr w:type="spellStart"/>
+      <w:r>
+        <w:rPr>
+          <w:b/>
+        </w:rPr>
+        <w:t>DDUtil</w:t>
+      </w:r>
+      <w:proofErr w:type="spellEnd"/>
+      <w:r>
+        <w:rPr>
+          <w:b/>
+        </w:rPr>
+        <w:t xml:space="preserve"> </w:t>
+      </w:r>
+      <w:r>
+        <w:t>Antenna Rotor control for Automatic antenna direction point.</w:t>
+      </w:r>
+      <w:r>
+        <w:br/>
+      </w:r>
+      <w:proofErr w:type="gramStart"/>
+      <w:r>
+        <w:t>Setup-&gt;CAT Control-&gt;Enable Rotor.</w:t>
+      </w:r>
+      <w:proofErr w:type="gramEnd"/>
+      <w:r>
+        <w:t xml:space="preserve"> You must select 1 side of a virtual COM port pair. The other </w:t>
+      </w:r>
+      <w:proofErr w:type="gramStart"/>
+      <w:r>
+        <w:t>side of the pair connect</w:t>
+      </w:r>
+      <w:proofErr w:type="gramEnd"/>
+      <w:r>
+        <w:t xml:space="preserve"> in </w:t>
+      </w:r>
+      <w:proofErr w:type="spellStart"/>
+      <w:r>
+        <w:t>DDUtil</w:t>
+      </w:r>
+      <w:proofErr w:type="spellEnd"/>
+      <w:r>
+        <w:t>.</w:t>
+      </w:r>
+      <w:r>
+        <w:t xml:space="preserve"> </w:t>
+      </w:r>
+      <w:bookmarkStart w:id="0" w:name="_GoBack"/>
+      <w:bookmarkEnd w:id="0"/>
+      <w:proofErr w:type="spellStart"/>
+      <w:r>
+        <w:t>DDUtil</w:t>
+      </w:r>
+      <w:proofErr w:type="spellEnd"/>
+      <w:r>
+        <w:t xml:space="preserve"> will automatically convert the beam heading into the proper format for your Rotor control.</w:t>
+      </w:r>
     </w:p>
     <w:p>
       <w:r>
@@ -316,6 +379,7 @@
         <w:br/>
       </w:r>
       <w:r>
+        <w:lastRenderedPageBreak/>
         <w:t>Check “Poll CW KEY” to allow transmit interrupt of the CWX messages and keyboard.</w:t>
       </w:r>
       <w:r>
@@ -351,7 +415,6 @@
         <w:rPr>
           <w:b/>
         </w:rPr>
-        <w:lastRenderedPageBreak/>
         <w:t>BandStack</w:t>
       </w:r>
       <w:proofErr w:type="spellEnd"/>
@@ -862,6 +925,7 @@
         <w:rPr>
           <w:b/>
         </w:rPr>
+        <w:lastRenderedPageBreak/>
         <w:t>MultiRX</w:t>
       </w:r>
       <w:proofErr w:type="spellEnd"/>
@@ -894,9 +958,6 @@
       </w:r>
       <w:r>
         <w:br/>
-      </w:r>
-      <w:r>
-        <w:lastRenderedPageBreak/>
         <w:t xml:space="preserve">Right Click on </w:t>
       </w:r>
       <w:r>
@@ -1274,12 +1335,15 @@
         <w:t xml:space="preserve"> the last recording.</w:t>
       </w:r>
       <w:r>
-        <w:t xml:space="preserve"> NOTE: the Wave-&gt;Options-&gt;POST-Audio must be set for this to work. This will automatically be set properly when the Rec/Play ID box is checked.</w:t>
+        <w:t xml:space="preserve"> NOTE: the Wave-&gt;Options-</w:t>
+      </w:r>
+      <w:r>
+        <w:lastRenderedPageBreak/>
+        <w:t>&gt;POST-Audio must be set for this to work. This will automatically be set properly when the Rec/Play ID box is checked.</w:t>
       </w:r>
     </w:p>
     <w:p>
       <w:r>
-        <w:lastRenderedPageBreak/>
         <w:br/>
       </w:r>
       <w:r>
@@ -1333,8 +1397,6 @@
       <w:r>
         <w:t>Create</w:t>
       </w:r>
-      <w:bookmarkStart w:id="0" w:name="_GoBack"/>
-      <w:bookmarkEnd w:id="0"/>
       <w:r>
         <w:t xml:space="preserve"> MP3 checkbox, saves a WAV file and an MP3 file (For emailing the audio files to friends)</w:t>
       </w:r>
@@ -1633,6 +1695,9 @@
       </w:r>
       <w:r>
         <w:br/>
+      </w:r>
+      <w:r>
+        <w:lastRenderedPageBreak/>
         <w:t xml:space="preserve">Automatically adjusts to current band limits </w:t>
       </w:r>
       <w:proofErr w:type="spellStart"/>
@@ -1670,9 +1735,6 @@
       </w:r>
       <w:r>
         <w:br/>
-      </w:r>
-      <w:r>
-        <w:lastRenderedPageBreak/>
         <w:t>Push “Scan Band” button to start scanner. Stops then reach end or “Scan Band” pushed again or Squelch level exceeded.</w:t>
       </w:r>
       <w:r>
@@ -1996,7 +2058,14 @@
         <w:rPr>
           <w:b/>
         </w:rPr>
-        <w:t>Panadapter Scale</w:t>
+        <w:t xml:space="preserve">Panadapter </w:t>
+      </w:r>
+      <w:r>
+        <w:rPr>
+          <w:b/>
+        </w:rPr>
+        <w:lastRenderedPageBreak/>
+        <w:t>Scale</w:t>
       </w:r>
       <w:r>
         <w:t xml:space="preserve"> between small signal and standard. Small signal values are not saved into memory.</w:t>
@@ -2045,11 +2114,7 @@
       </w:r>
       <w:proofErr w:type="spellEnd"/>
       <w:r>
-        <w:t xml:space="preserve">” button on the main screen to automatically set the current </w:t>
-      </w:r>
-      <w:r>
-        <w:lastRenderedPageBreak/>
-        <w:t xml:space="preserve">waterfall display Low level. Work in both Receive and Transmit. </w:t>
+        <w:t xml:space="preserve">” button on the main screen to automatically set the current waterfall display Low level. Work in both Receive and Transmit. </w:t>
       </w:r>
       <w:proofErr w:type="gramStart"/>
       <w:r>

</xml_diff>

<commit_message>
Rev 101916T11:  add NCDXF Beacon scanner in the SPOT.cs program (fast and slow modes). Fix grayline code (leaving open spots at top of map).
</commit_message>
<xml_diff>
--- a/PoweRSDR_ke9ns_Feature_Add_List.docx
+++ b/PoweRSDR_ke9ns_Feature_Add_List.docx
@@ -36,10 +36,308 @@
         <w:rPr>
           <w:b/>
         </w:rPr>
+        <w:t xml:space="preserve">NCDXF Beacon Scanner: </w:t>
+      </w:r>
+      <w:r>
+        <w:rPr>
+          <w:b/>
+        </w:rPr>
+        <w:br/>
+      </w:r>
+      <w:bookmarkStart w:id="0" w:name="_GoBack"/>
+      <w:bookmarkEnd w:id="0"/>
+      <w:r>
+        <w:rPr>
+          <w:b/>
+        </w:rPr>
+        <w:t xml:space="preserve">This feature gives you a direct method of determining radio wave propagation </w:t>
+      </w:r>
+      <w:proofErr w:type="gramStart"/>
+      <w:r>
+        <w:rPr>
+          <w:b/>
+        </w:rPr>
+        <w:t>conditions(</w:t>
+      </w:r>
+      <w:proofErr w:type="gramEnd"/>
+      <w:r>
+        <w:rPr>
+          <w:b/>
+        </w:rPr>
+        <w:t xml:space="preserve">i.e. band conditions) for the 20m,17m, 15m,12m, and 10m bands. A System of 18 stations, around the world, transmitting (24hrs / day) in 10 second intervals on 5 frequencies (5 separate stations simultaneously) on </w:t>
+      </w:r>
+      <w:proofErr w:type="gramStart"/>
+      <w:r>
+        <w:rPr>
+          <w:b/>
+        </w:rPr>
+        <w:t>14.1mhz</w:t>
+      </w:r>
+      <w:proofErr w:type="gramEnd"/>
+      <w:r>
+        <w:rPr>
+          <w:b/>
+        </w:rPr>
+        <w:t>, 18.11mhz, 21.15mhz, 24.93mhz, and 28.2mhz. (Repeating every 3 minutes).Your PC clock must be accurately set to make sure PowerSDR matches up with the Beacon stations.</w:t>
+      </w:r>
+      <w:r>
+        <w:rPr>
+          <w:b/>
+        </w:rPr>
+        <w:br/>
+      </w:r>
+      <w:r>
+        <w:t xml:space="preserve">Under the “Spotter” window is a “Beacon </w:t>
+      </w:r>
+      <w:proofErr w:type="spellStart"/>
+      <w:r>
+        <w:t>Chk</w:t>
+      </w:r>
+      <w:proofErr w:type="spellEnd"/>
+      <w:r>
+        <w:t xml:space="preserve">” button with Fast &amp; Slow Scan options. You will see a list of Beacon stations (upper left corner) and the current 5 stations transmitting). With “Map Calls” checked, you will see all 18 stations (and each of their 5 frequencies). </w:t>
+      </w:r>
+      <w:r>
+        <w:br/>
+      </w:r>
+      <w:r>
+        <w:br/>
+      </w:r>
+      <w:r>
+        <w:rPr>
+          <w:u w:val="single"/>
+        </w:rPr>
+        <w:t>Slow Scan</w:t>
+      </w:r>
+      <w:r>
+        <w:t>: Starts on 14.1mhz beacon and listens for 3minutes (1 complete loop) for 18 stations and records their signal strength, then moves to 18.11mhz, and so on, until 28.2mhz. 15 minutes total time.</w:t>
+      </w:r>
+      <w:r>
+        <w:t xml:space="preserve"> You can select the starting band 1 through 5. </w:t>
+      </w:r>
+      <w:proofErr w:type="gramStart"/>
+      <w:r>
+        <w:t>1=14.1mhz</w:t>
+      </w:r>
+      <w:proofErr w:type="gramEnd"/>
+      <w:r>
+        <w:t xml:space="preserve"> up to 5=28.2mhz</w:t>
+      </w:r>
+      <w:r>
+        <w:t>.</w:t>
+      </w:r>
+      <w:r>
+        <w:br/>
+      </w:r>
+      <w:r>
+        <w:rPr>
+          <w:u w:val="single"/>
+        </w:rPr>
+        <w:t>Fast Scan</w:t>
+      </w:r>
+      <w:r>
+        <w:t>: Scans through all 5 Beacon frequencies (1 second per beacon) in a single 10 second interval, and records the signal strength on each frequency. It repeats this quick 5 frequency scan 18 times to get a complete Beacon map in 3 minutes, but is not as accurate as the Slow Scan.</w:t>
+      </w:r>
+      <w:r>
+        <w:br/>
+      </w:r>
+      <w:r>
+        <w:rPr>
+          <w:u w:val="single"/>
+        </w:rPr>
+        <w:br/>
+        <w:t xml:space="preserve">Colors </w:t>
+      </w:r>
+      <w:proofErr w:type="gramStart"/>
+      <w:r>
+        <w:rPr>
+          <w:u w:val="single"/>
+        </w:rPr>
+        <w:t>On</w:t>
+      </w:r>
+      <w:proofErr w:type="gramEnd"/>
+      <w:r>
+        <w:rPr>
+          <w:u w:val="single"/>
+        </w:rPr>
+        <w:t xml:space="preserve"> the World Map</w:t>
+      </w:r>
+      <w:r>
+        <w:t>: Gray = Not scanned yet. Violet = Currently Scanning, Red = Not detected, Yellow=Not detected/Weak, Orange=Light, Green=Strong.</w:t>
+      </w:r>
+      <w:r>
+        <w:br/>
+      </w:r>
+      <w:r>
+        <w:rPr>
+          <w:u w:val="single"/>
+        </w:rPr>
+        <w:t>On the SPOTTER window</w:t>
+      </w:r>
+      <w:r>
+        <w:t>: All 18 stations x 5 frequencies are listed (total of 90 entries)</w:t>
+      </w:r>
+      <w:r>
+        <w:br/>
+        <w:t>As the stations and frequencies are scanned, signal data is added to the SPOTTER entries.</w:t>
+      </w:r>
+      <w:r>
+        <w:br/>
+        <w:t xml:space="preserve">-NA </w:t>
+      </w:r>
+      <w:proofErr w:type="spellStart"/>
+      <w:r>
+        <w:t>dBm</w:t>
+      </w:r>
+      <w:proofErr w:type="spellEnd"/>
+      <w:r>
+        <w:t xml:space="preserve"> = Not Scanned yet.  S9 -018dBm = S9 signal level, but only -18 </w:t>
+      </w:r>
+      <w:proofErr w:type="spellStart"/>
+      <w:r>
+        <w:t>dBm</w:t>
+      </w:r>
+      <w:proofErr w:type="spellEnd"/>
+      <w:r>
+        <w:t xml:space="preserve"> above the noise level.</w:t>
+      </w:r>
+    </w:p>
+    <w:p>
+      <w:r>
+        <w:t xml:space="preserve">At the Start of any Scan, the Mode is changed to CWU with filters set to </w:t>
+      </w:r>
+      <w:proofErr w:type="gramStart"/>
+      <w:r>
+        <w:t>550hz</w:t>
+      </w:r>
+      <w:proofErr w:type="gramEnd"/>
+      <w:r>
+        <w:t xml:space="preserve"> - 650hz. This is to try and eliminate extraneous noise.  Prior operating Mode and Filter High/Low settings are restored when the scan is finished.</w:t>
+      </w:r>
+      <w:r>
+        <w:br/>
+      </w:r>
+      <w:r>
+        <w:br/>
+        <w:t xml:space="preserve">See </w:t>
+      </w:r>
+      <w:hyperlink r:id="rId5" w:history="1">
+        <w:r>
+          <w:rPr>
+            <w:rStyle w:val="Hyperlink"/>
+          </w:rPr>
+          <w:t>http://www.ncdxf.org/beacon/index.html</w:t>
+        </w:r>
+      </w:hyperlink>
+      <w:r>
+        <w:t xml:space="preserve"> for further details</w:t>
+      </w:r>
+      <w:r>
+        <w:br/>
+      </w:r>
+      <w:r>
+        <w:rPr>
+          <w:noProof/>
+        </w:rPr>
+        <w:drawing>
+          <wp:inline distT="0" distB="0" distL="0" distR="0" wp14:anchorId="62BF1084" wp14:editId="56E97CCE">
+            <wp:extent cx="3010619" cy="1687684"/>
+            <wp:effectExtent l="0" t="0" r="0" b="8255"/>
+            <wp:docPr id="2" name="Picture 2"/>
+            <wp:cNvGraphicFramePr>
+              <a:graphicFrameLocks xmlns:a="http://schemas.openxmlformats.org/drawingml/2006/main" noChangeAspect="1"/>
+            </wp:cNvGraphicFramePr>
+            <a:graphic xmlns:a="http://schemas.openxmlformats.org/drawingml/2006/main">
+              <a:graphicData uri="http://schemas.openxmlformats.org/drawingml/2006/picture">
+                <pic:pic xmlns:pic="http://schemas.openxmlformats.org/drawingml/2006/picture">
+                  <pic:nvPicPr>
+                    <pic:cNvPr id="0" name=""/>
+                    <pic:cNvPicPr/>
+                  </pic:nvPicPr>
+                  <pic:blipFill>
+                    <a:blip r:embed="rId6"/>
+                    <a:stretch>
+                      <a:fillRect/>
+                    </a:stretch>
+                  </pic:blipFill>
+                  <pic:spPr>
+                    <a:xfrm>
+                      <a:off x="0" y="0"/>
+                      <a:ext cx="3041675" cy="1705093"/>
+                    </a:xfrm>
+                    <a:prstGeom prst="rect">
+                      <a:avLst/>
+                    </a:prstGeom>
+                  </pic:spPr>
+                </pic:pic>
+              </a:graphicData>
+            </a:graphic>
+          </wp:inline>
+        </w:drawing>
+      </w:r>
+      <w:r>
+        <w:rPr>
+          <w:noProof/>
+        </w:rPr>
+        <w:drawing>
+          <wp:inline distT="0" distB="0" distL="0" distR="0" wp14:anchorId="5665D768" wp14:editId="1C059231">
+            <wp:extent cx="2734574" cy="1941957"/>
+            <wp:effectExtent l="0" t="0" r="8890" b="1270"/>
+            <wp:docPr id="1" name="Picture 1"/>
+            <wp:cNvGraphicFramePr>
+              <a:graphicFrameLocks xmlns:a="http://schemas.openxmlformats.org/drawingml/2006/main" noChangeAspect="1"/>
+            </wp:cNvGraphicFramePr>
+            <a:graphic xmlns:a="http://schemas.openxmlformats.org/drawingml/2006/main">
+              <a:graphicData uri="http://schemas.openxmlformats.org/drawingml/2006/picture">
+                <pic:pic xmlns:pic="http://schemas.openxmlformats.org/drawingml/2006/picture">
+                  <pic:nvPicPr>
+                    <pic:cNvPr id="0" name=""/>
+                    <pic:cNvPicPr/>
+                  </pic:nvPicPr>
+                  <pic:blipFill>
+                    <a:blip r:embed="rId7"/>
+                    <a:stretch>
+                      <a:fillRect/>
+                    </a:stretch>
+                  </pic:blipFill>
+                  <pic:spPr>
+                    <a:xfrm>
+                      <a:off x="0" y="0"/>
+                      <a:ext cx="2736213" cy="1943121"/>
+                    </a:xfrm>
+                    <a:prstGeom prst="rect">
+                      <a:avLst/>
+                    </a:prstGeom>
+                  </pic:spPr>
+                </pic:pic>
+              </a:graphicData>
+            </a:graphic>
+          </wp:inline>
+        </w:drawing>
+      </w:r>
+    </w:p>
+    <w:p>
+      <w:r>
+        <w:br/>
+      </w:r>
+      <w:r>
+        <w:rPr>
+          <w:b/>
+        </w:rPr>
+        <w:br/>
+      </w:r>
+      <w:r>
+        <w:rPr>
+          <w:b/>
+        </w:rPr>
         <w:t>SWL Additional list</w:t>
       </w:r>
       <w:r>
-        <w:t>: SWL2.csv provided by ke9ns adds SWL and HF Utility frequencies not found in the eibispace.de SWL.csv file.</w:t>
+        <w:t xml:space="preserve">: SWL2.csv provided by ke9ns adds SWL and HF Utility frequencies not found in the </w:t>
+      </w:r>
+      <w:r>
+        <w:lastRenderedPageBreak/>
+        <w:t>eibispace.de SWL.csv file.</w:t>
       </w:r>
       <w:r>
         <w:t xml:space="preserve">  </w:t>
@@ -50,7 +348,13 @@
       </w:r>
       <w:proofErr w:type="gramEnd"/>
       <w:r>
-        <w:t xml:space="preserve"> SWL2 Currently added spots for ALE, DSC, HFDL signals</w:t>
+        <w:t xml:space="preserve"> SWL2 Currently added spots for ALE, DSC, HFDL </w:t>
+      </w:r>
+      <w:r>
+        <w:t xml:space="preserve">and NCDXF Beacon </w:t>
+      </w:r>
+      <w:r>
+        <w:t>signals</w:t>
       </w:r>
       <w:r>
         <w:br/>
@@ -172,8 +476,6 @@
       </w:r>
     </w:p>
     <w:p>
-      <w:bookmarkStart w:id="0" w:name="_GoBack"/>
-      <w:bookmarkEnd w:id="0"/>
       <w:r>
         <w:rPr>
           <w:b/>
@@ -363,52 +665,52 @@
         <w:br/>
       </w:r>
       <w:r>
+        <w:t xml:space="preserve">NOAA Solar Flux Index, A-Index, K-Index, Radio Blackout Level, Geomagnetic Storm Level, and SIDC Daily “Estimated International Sunspot Number” EISN. </w:t>
+      </w:r>
+      <w:proofErr w:type="gramStart"/>
+      <w:r>
+        <w:t>Updated at the top of every hour.</w:t>
+      </w:r>
+      <w:proofErr w:type="gramEnd"/>
+      <w:r>
+        <w:t xml:space="preserve"> </w:t>
+      </w:r>
+      <w:proofErr w:type="gramStart"/>
+      <w:r>
+        <w:t>Turns Red when a Radio or Geo storm present or the K-Index &gt; 4.</w:t>
+      </w:r>
+      <w:proofErr w:type="gramEnd"/>
+      <w:r>
+        <w:br/>
+      </w:r>
+      <w:r>
+        <w:rPr>
+          <w:b/>
+        </w:rPr>
+        <w:br/>
+      </w:r>
+      <w:r>
+        <w:rPr>
+          <w:b/>
+        </w:rPr>
+        <w:t>CWX Panel</w:t>
+      </w:r>
+      <w:proofErr w:type="gramStart"/>
+      <w:r>
+        <w:rPr>
+          <w:b/>
+        </w:rPr>
+        <w:t>:</w:t>
+      </w:r>
+      <w:proofErr w:type="gramEnd"/>
+      <w:r>
+        <w:rPr>
+          <w:b/>
+        </w:rPr>
+        <w:br/>
+      </w:r>
+      <w:r>
         <w:lastRenderedPageBreak/>
-        <w:t xml:space="preserve">NOAA Solar Flux Index, A-Index, K-Index, Radio Blackout Level, Geomagnetic Storm Level, and SIDC Daily “Estimated International Sunspot Number” EISN. </w:t>
-      </w:r>
-      <w:proofErr w:type="gramStart"/>
-      <w:r>
-        <w:t>Updated at the top of every hour.</w:t>
-      </w:r>
-      <w:proofErr w:type="gramEnd"/>
-      <w:r>
-        <w:t xml:space="preserve"> </w:t>
-      </w:r>
-      <w:proofErr w:type="gramStart"/>
-      <w:r>
-        <w:t>Turns Red when a Radio or Geo storm present or the K-Index &gt; 4.</w:t>
-      </w:r>
-      <w:proofErr w:type="gramEnd"/>
-      <w:r>
-        <w:br/>
-      </w:r>
-      <w:r>
-        <w:rPr>
-          <w:b/>
-        </w:rPr>
-        <w:br/>
-      </w:r>
-      <w:r>
-        <w:rPr>
-          <w:b/>
-        </w:rPr>
-        <w:t>CWX Panel</w:t>
-      </w:r>
-      <w:proofErr w:type="gramStart"/>
-      <w:r>
-        <w:rPr>
-          <w:b/>
-        </w:rPr>
-        <w:t>:</w:t>
-      </w:r>
-      <w:proofErr w:type="gramEnd"/>
-      <w:r>
-        <w:rPr>
-          <w:b/>
-        </w:rPr>
-        <w:br/>
-      </w:r>
-      <w:r>
         <w:t>Check “Poll CW KEY” to allow transmit interrupt of the CWX messages and keyboard.</w:t>
       </w:r>
       <w:r>
@@ -899,11 +1201,7 @@
         <w:t>g</w:t>
       </w:r>
       <w:r>
-        <w:t xml:space="preserve">o to the </w:t>
-      </w:r>
-      <w:r>
-        <w:lastRenderedPageBreak/>
-        <w:t>Memory Window to change the Name and Group to whatever you want.</w:t>
+        <w:t>o to the Memory Window to change the Name and Group to whatever you want.</w:t>
       </w:r>
       <w:r>
         <w:br/>
@@ -958,6 +1256,7 @@
         <w:rPr>
           <w:b/>
         </w:rPr>
+        <w:lastRenderedPageBreak/>
         <w:t>MultiRX</w:t>
       </w:r>
       <w:proofErr w:type="spellEnd"/>
@@ -1314,11 +1613,7 @@
       </w:r>
       <w:r>
         <w:br/>
-        <w:t xml:space="preserve">Right Click on any NR, ANF, or NB button and go directly to the adjustment panel for making changes to </w:t>
-      </w:r>
-      <w:r>
-        <w:lastRenderedPageBreak/>
-        <w:t xml:space="preserve">the noise filters. Factory default Reset buttons </w:t>
+        <w:t xml:space="preserve">Right Click on any NR, ANF, or NB button and go directly to the adjustment panel for making changes to the noise filters. Factory default Reset buttons </w:t>
       </w:r>
       <w:proofErr w:type="gramStart"/>
       <w:r>
@@ -1371,7 +1666,11 @@
         <w:t xml:space="preserve"> the last recording.</w:t>
       </w:r>
       <w:r>
-        <w:t xml:space="preserve"> NOTE: the Wave-&gt;Options-&gt;POST-Audio must be set for this to work. This will automatically be set properly when the Rec/Play ID box is checked.</w:t>
+        <w:t xml:space="preserve"> NOTE: the Wave-&gt;Options-</w:t>
+      </w:r>
+      <w:r>
+        <w:lastRenderedPageBreak/>
+        <w:t>&gt;POST-Audio must be set for this to work. This will automatically be set properly when the Rec/Play ID box is checked.</w:t>
       </w:r>
     </w:p>
     <w:p>
@@ -1688,11 +1987,7 @@
       </w:r>
       <w:proofErr w:type="spellEnd"/>
       <w:r>
-        <w:t xml:space="preserve">  box (at the top menu line) and place the SWL.csv file into this </w:t>
-      </w:r>
-      <w:r>
-        <w:lastRenderedPageBreak/>
-        <w:t>folder to allow for spotting Shortwave signals.</w:t>
+        <w:t xml:space="preserve">  box (at the top menu line) and place the SWL.csv file into this folder to allow for spotting Shortwave signals.</w:t>
       </w:r>
       <w:r>
         <w:br/>
@@ -1743,6 +2038,9 @@
       </w:r>
       <w:r>
         <w:br/>
+      </w:r>
+      <w:r>
+        <w:lastRenderedPageBreak/>
         <w:t xml:space="preserve">Automatically adjusts to current band limits </w:t>
       </w:r>
       <w:proofErr w:type="spellStart"/>
@@ -2020,94 +2318,97 @@
         <w:br/>
       </w:r>
       <w:r>
-        <w:t xml:space="preserve">The waterfall history (in Panafall mode) now always moves with a change in frequency.  At some point, if </w:t>
-      </w:r>
-      <w:r>
+        <w:t xml:space="preserve">The waterfall history (in Panafall mode) now always moves with a change in frequency.  At some point, if you keep scrolling (changing frequency) in one direction, you will hit the edge of this feature and the Waterfall will clear and restart over. There is also a checkbox setting in Setup-&gt;Display to allow for a wider waterfall to avoid this (but uses more </w:t>
+      </w:r>
+      <w:proofErr w:type="spellStart"/>
+      <w:proofErr w:type="gramStart"/>
+      <w:r>
+        <w:t>cpu</w:t>
+      </w:r>
+      <w:proofErr w:type="spellEnd"/>
+      <w:proofErr w:type="gramEnd"/>
+      <w:r>
+        <w:t xml:space="preserve"> time). Dark areas in the waterfall (that appear as you move) are areas with no valid history. In this way, the waterfall you see is always valid history for the current Panadapter display </w:t>
+      </w:r>
+      <w:proofErr w:type="gramStart"/>
+      <w:r>
+        <w:t>your</w:t>
+      </w:r>
+      <w:proofErr w:type="gramEnd"/>
+      <w:r>
+        <w:t xml:space="preserve"> viewing.</w:t>
+      </w:r>
+      <w:r>
+        <w:br/>
+      </w:r>
+      <w:r>
+        <w:rPr>
+          <w:b/>
+        </w:rPr>
+        <w:br/>
+      </w:r>
+      <w:r>
+        <w:rPr>
+          <w:b/>
+        </w:rPr>
+        <w:t>Auto Waterfall</w:t>
+      </w:r>
+      <w:r>
+        <w:rPr>
+          <w:b/>
+        </w:rPr>
+        <w:t xml:space="preserve"> and Panadapter</w:t>
+      </w:r>
+      <w:r>
+        <w:rPr>
+          <w:b/>
+        </w:rPr>
+        <w:t xml:space="preserve"> Display Level</w:t>
+      </w:r>
+      <w:proofErr w:type="gramStart"/>
+      <w:r>
+        <w:rPr>
+          <w:b/>
+        </w:rPr>
+        <w:t>:</w:t>
+      </w:r>
+      <w:proofErr w:type="gramEnd"/>
+      <w:r>
+        <w:rPr>
+          <w:b/>
+        </w:rPr>
+        <w:br/>
+      </w:r>
+      <w:r>
+        <w:t>Left Click on the “</w:t>
+      </w:r>
+      <w:r>
+        <w:rPr>
+          <w:b/>
+        </w:rPr>
+        <w:t>Zoom:</w:t>
+      </w:r>
+      <w:r>
+        <w:t xml:space="preserve">” </w:t>
+      </w:r>
+      <w:r>
+        <w:t xml:space="preserve">slider </w:t>
+      </w:r>
+      <w:r>
+        <w:t xml:space="preserve">text button on the main screen to automatically adjust the </w:t>
+      </w:r>
+      <w:r>
+        <w:rPr>
+          <w:b/>
+        </w:rPr>
+        <w:t xml:space="preserve">Panadapter </w:t>
+      </w:r>
+      <w:r>
+        <w:rPr>
+          <w:b/>
+        </w:rPr>
         <w:lastRenderedPageBreak/>
-        <w:t xml:space="preserve">you keep scrolling (changing frequency) in one direction, you will hit the edge of this feature and the Waterfall will clear and restart over. There is also a checkbox setting in Setup-&gt;Display to allow for a wider waterfall to avoid this (but uses more </w:t>
-      </w:r>
-      <w:proofErr w:type="spellStart"/>
-      <w:proofErr w:type="gramStart"/>
-      <w:r>
-        <w:t>cpu</w:t>
-      </w:r>
-      <w:proofErr w:type="spellEnd"/>
-      <w:proofErr w:type="gramEnd"/>
-      <w:r>
-        <w:t xml:space="preserve"> time). Dark areas in the waterfall (that appear as you move) are areas with no valid history. In this way, the waterfall you see is always valid history for the current Panadapter display </w:t>
-      </w:r>
-      <w:proofErr w:type="gramStart"/>
-      <w:r>
-        <w:t>your</w:t>
-      </w:r>
-      <w:proofErr w:type="gramEnd"/>
-      <w:r>
-        <w:t xml:space="preserve"> viewing.</w:t>
-      </w:r>
-      <w:r>
-        <w:br/>
-      </w:r>
-      <w:r>
-        <w:rPr>
-          <w:b/>
-        </w:rPr>
-        <w:br/>
-      </w:r>
-      <w:r>
-        <w:rPr>
-          <w:b/>
-        </w:rPr>
-        <w:t>Auto Waterfall</w:t>
-      </w:r>
-      <w:r>
-        <w:rPr>
-          <w:b/>
-        </w:rPr>
-        <w:t xml:space="preserve"> and Panadapter</w:t>
-      </w:r>
-      <w:r>
-        <w:rPr>
-          <w:b/>
-        </w:rPr>
-        <w:t xml:space="preserve"> Display Level</w:t>
-      </w:r>
-      <w:proofErr w:type="gramStart"/>
-      <w:r>
-        <w:rPr>
-          <w:b/>
-        </w:rPr>
-        <w:t>:</w:t>
-      </w:r>
-      <w:proofErr w:type="gramEnd"/>
-      <w:r>
-        <w:rPr>
-          <w:b/>
-        </w:rPr>
-        <w:br/>
-      </w:r>
-      <w:r>
-        <w:t>Left Click on the “</w:t>
-      </w:r>
-      <w:r>
-        <w:rPr>
-          <w:b/>
-        </w:rPr>
-        <w:t>Zoom:</w:t>
-      </w:r>
-      <w:r>
-        <w:t xml:space="preserve">” </w:t>
-      </w:r>
-      <w:r>
-        <w:t xml:space="preserve">slider </w:t>
-      </w:r>
-      <w:r>
-        <w:t xml:space="preserve">text button on the main screen to automatically adjust the </w:t>
-      </w:r>
-      <w:r>
-        <w:rPr>
-          <w:b/>
-        </w:rPr>
-        <w:t>Panadapter Scale</w:t>
+        <w:t>Scale</w:t>
       </w:r>
       <w:r>
         <w:t xml:space="preserve"> between small signal and standard. Small signal values are not saved into memory.</w:t>
@@ -2597,17 +2898,7 @@
           <w:sz w:val="22"/>
           <w:szCs w:val="22"/>
         </w:rPr>
-        <w:t xml:space="preserve">If you want more gain output on the image go to Wave-&gt;TX Gain and increase it. And you can also </w:t>
-      </w:r>
-      <w:r>
-        <w:rPr>
-          <w:rFonts w:asciiTheme="minorHAnsi" w:hAnsiTheme="minorHAnsi"/>
-          <w:color w:val="000000"/>
-          <w:sz w:val="22"/>
-          <w:szCs w:val="22"/>
-        </w:rPr>
-        <w:lastRenderedPageBreak/>
-        <w:t>increase the Drive. Just don’t exceed the ALC.</w:t>
+        <w:t>If you want more gain output on the image go to Wave-&gt;TX Gain and increase it. And you can also increase the Drive. Just don’t exceed the ALC.</w:t>
       </w:r>
       <w:r>
         <w:rPr>
@@ -2709,6 +3000,7 @@
           <w:szCs w:val="22"/>
           <w:u w:val="single"/>
         </w:rPr>
+        <w:lastRenderedPageBreak/>
         <w:t>WaterID</w:t>
       </w:r>
       <w:proofErr w:type="spellEnd"/>
@@ -3137,7 +3429,6 @@
     <w:p/>
     <w:p>
       <w:r>
-        <w:lastRenderedPageBreak/>
         <w:br/>
       </w:r>
       <w:r>
@@ -3366,6 +3657,47 @@
       <w:szCs w:val="24"/>
     </w:rPr>
   </w:style>
+  <w:style w:type="paragraph" w:styleId="BalloonText">
+    <w:name w:val="Balloon Text"/>
+    <w:basedOn w:val="Normal"/>
+    <w:link w:val="BalloonTextChar"/>
+    <w:uiPriority w:val="99"/>
+    <w:semiHidden/>
+    <w:unhideWhenUsed/>
+    <w:rsid w:val="00E47689"/>
+    <w:pPr>
+      <w:spacing w:after="0" w:line="240" w:lineRule="auto"/>
+    </w:pPr>
+    <w:rPr>
+      <w:rFonts w:ascii="Tahoma" w:hAnsi="Tahoma" w:cs="Tahoma"/>
+      <w:sz w:val="16"/>
+      <w:szCs w:val="16"/>
+    </w:rPr>
+  </w:style>
+  <w:style w:type="character" w:customStyle="1" w:styleId="BalloonTextChar">
+    <w:name w:val="Balloon Text Char"/>
+    <w:basedOn w:val="DefaultParagraphFont"/>
+    <w:link w:val="BalloonText"/>
+    <w:uiPriority w:val="99"/>
+    <w:semiHidden/>
+    <w:rsid w:val="00E47689"/>
+    <w:rPr>
+      <w:rFonts w:ascii="Tahoma" w:hAnsi="Tahoma" w:cs="Tahoma"/>
+      <w:sz w:val="16"/>
+      <w:szCs w:val="16"/>
+    </w:rPr>
+  </w:style>
+  <w:style w:type="character" w:styleId="Hyperlink">
+    <w:name w:val="Hyperlink"/>
+    <w:basedOn w:val="DefaultParagraphFont"/>
+    <w:uiPriority w:val="99"/>
+    <w:unhideWhenUsed/>
+    <w:rsid w:val="008557FF"/>
+    <w:rPr>
+      <w:color w:val="0000FF" w:themeColor="hyperlink"/>
+      <w:u w:val="single"/>
+    </w:rPr>
+  </w:style>
 </w:styles>
 </file>
 
@@ -3569,6 +3901,47 @@
       <w:rFonts w:ascii="Times New Roman" w:eastAsia="Times New Roman" w:hAnsi="Times New Roman" w:cs="Times New Roman"/>
       <w:sz w:val="24"/>
       <w:szCs w:val="24"/>
+    </w:rPr>
+  </w:style>
+  <w:style w:type="paragraph" w:styleId="BalloonText">
+    <w:name w:val="Balloon Text"/>
+    <w:basedOn w:val="Normal"/>
+    <w:link w:val="BalloonTextChar"/>
+    <w:uiPriority w:val="99"/>
+    <w:semiHidden/>
+    <w:unhideWhenUsed/>
+    <w:rsid w:val="00E47689"/>
+    <w:pPr>
+      <w:spacing w:after="0" w:line="240" w:lineRule="auto"/>
+    </w:pPr>
+    <w:rPr>
+      <w:rFonts w:ascii="Tahoma" w:hAnsi="Tahoma" w:cs="Tahoma"/>
+      <w:sz w:val="16"/>
+      <w:szCs w:val="16"/>
+    </w:rPr>
+  </w:style>
+  <w:style w:type="character" w:customStyle="1" w:styleId="BalloonTextChar">
+    <w:name w:val="Balloon Text Char"/>
+    <w:basedOn w:val="DefaultParagraphFont"/>
+    <w:link w:val="BalloonText"/>
+    <w:uiPriority w:val="99"/>
+    <w:semiHidden/>
+    <w:rsid w:val="00E47689"/>
+    <w:rPr>
+      <w:rFonts w:ascii="Tahoma" w:hAnsi="Tahoma" w:cs="Tahoma"/>
+      <w:sz w:val="16"/>
+      <w:szCs w:val="16"/>
+    </w:rPr>
+  </w:style>
+  <w:style w:type="character" w:styleId="Hyperlink">
+    <w:name w:val="Hyperlink"/>
+    <w:basedOn w:val="DefaultParagraphFont"/>
+    <w:uiPriority w:val="99"/>
+    <w:unhideWhenUsed/>
+    <w:rsid w:val="008557FF"/>
+    <w:rPr>
+      <w:color w:val="0000FF" w:themeColor="hyperlink"/>
+      <w:u w:val="single"/>
     </w:rPr>
   </w:style>
 </w:styles>

</xml_diff>

<commit_message>
Rev 110216T11: Added simple Goertzel Tone detection to WWV time decoder (provides better S/N ratio). Only issue is 100 hz sample time is too long for a 2048 192k SR, so automatically set SR to 96k during WWV time decoding. Frequency, Filter, SR, Buffer parameters are saved during the decode and restored after the decode is done. NOTE: PowerSDR must be running in ADMIN mode to allow PC time to update. if you check the Tone indicator before running the Time Sync using WWV HF, PowerSDR will use my original Signal strengh filter method of decoding instead of Tone Detection.
</commit_message>
<xml_diff>
--- a/PoweRSDR_ke9ns_Feature_Add_List.docx
+++ b/PoweRSDR_ke9ns_Feature_Add_List.docx
@@ -36,17 +36,105 @@
         <w:rPr>
           <w:b/>
         </w:rPr>
-        <w:t xml:space="preserve">NCDXF Beacon Scanner: </w:t>
-      </w:r>
-      <w:r>
-        <w:rPr>
-          <w:b/>
-        </w:rPr>
-        <w:br/>
+        <w:t xml:space="preserve">Read the BCD Time coded sub-carrier from Radio Station WWV: </w:t>
+      </w:r>
+      <w:r>
+        <w:t>Select a frequency (</w:t>
+      </w:r>
+      <w:proofErr w:type="gramStart"/>
+      <w:r>
+        <w:t>1=2.5mhz</w:t>
+      </w:r>
+      <w:proofErr w:type="gramEnd"/>
+      <w:r>
+        <w:t>, 2=5.0mhz, 3=10mhz, 4=15mhz). Check the “Use WWV” check box (in Spotter window) to use Radio Station WWV BCD (binary coded decimal) 100</w:t>
+      </w:r>
+      <w:proofErr w:type="gramStart"/>
+      <w:r>
+        <w:t>hz</w:t>
+      </w:r>
+      <w:proofErr w:type="gramEnd"/>
+      <w:r>
+        <w:t xml:space="preserve"> sub-carrier. </w:t>
+      </w:r>
+      <w:r>
+        <w:t xml:space="preserve"> </w:t>
+      </w:r>
+      <w:proofErr w:type="gramStart"/>
+      <w:r>
+        <w:t>Added Tone Detection routine.</w:t>
+      </w:r>
+      <w:proofErr w:type="gramEnd"/>
+      <w:r>
+        <w:t xml:space="preserve"> </w:t>
+      </w:r>
+      <w:r>
+        <w:t xml:space="preserve"> </w:t>
+      </w:r>
+      <w:proofErr w:type="gramStart"/>
+      <w:r>
+        <w:t>Will not work well in noisy or low signal situations.</w:t>
+      </w:r>
+      <w:proofErr w:type="gramEnd"/>
+      <w:r>
+        <w:t xml:space="preserve"> PowerSDR must be in ADMIN mode to allow </w:t>
+      </w:r>
+      <w:proofErr w:type="gramStart"/>
+      <w:r>
+        <w:t>to sync</w:t>
+      </w:r>
+      <w:proofErr w:type="gramEnd"/>
+      <w:r>
+        <w:t xml:space="preserve"> your P</w:t>
       </w:r>
       <w:bookmarkStart w:id="0" w:name="_GoBack"/>
       <w:bookmarkEnd w:id="0"/>
       <w:r>
+        <w:t xml:space="preserve">C.  </w:t>
+      </w:r>
+      <w:r>
+        <w:br/>
+      </w:r>
+      <w:r>
+        <w:rPr>
+          <w:b/>
+        </w:rPr>
+        <w:br/>
+      </w:r>
+      <w:r>
+        <w:rPr>
+          <w:b/>
+        </w:rPr>
+        <w:t xml:space="preserve">NIST (National Institute of Standards and Technology) PC Time Sync: </w:t>
+      </w:r>
+      <w:r>
+        <w:t>If you run PowerSDR in ADMIN mode, you can use the “Time Sync” button (in the Spotter window) to sync your PC time clock to NIST.</w:t>
+      </w:r>
+      <w:r>
+        <w:rPr>
+          <w:b/>
+        </w:rPr>
+        <w:br/>
+      </w:r>
+      <w:r>
+        <w:rPr>
+          <w:b/>
+        </w:rPr>
+        <w:br/>
+      </w:r>
+      <w:r>
+        <w:rPr>
+          <w:b/>
+        </w:rPr>
+        <w:t xml:space="preserve">NCDXF Beacon Scanner: </w:t>
+      </w:r>
+      <w:r>
+        <w:rPr>
+          <w:b/>
+        </w:rPr>
+        <w:br/>
+      </w:r>
+      <w:r>
         <w:rPr>
           <w:b/>
         </w:rPr>
@@ -163,7 +251,25 @@
         <w:t xml:space="preserve"> the World Map</w:t>
       </w:r>
       <w:r>
-        <w:t>: Gray = Not scanned yet. Violet = Currently Scanning, Red = Not detected, Yellow=Not detected/Weak, Orange=Light, Green=Strong.</w:t>
+        <w:t xml:space="preserve">: Gray = Not scanned yet. Violet = Currently Scanning, Red = Not detected, </w:t>
+      </w:r>
+      <w:r>
+        <w:t xml:space="preserve">Orange = </w:t>
+      </w:r>
+      <w:r>
+        <w:t>Weak</w:t>
+      </w:r>
+      <w:r>
+        <w:t xml:space="preserve">, Yellow </w:t>
+      </w:r>
+      <w:r>
+        <w:t>=Light, Green</w:t>
+      </w:r>
+      <w:r>
+        <w:t xml:space="preserve"> </w:t>
+      </w:r>
+      <w:r>
+        <w:t>=Strong.</w:t>
       </w:r>
       <w:r>
         <w:br/>
@@ -219,6 +325,9 @@
       </w:r>
       <w:r>
         <w:br/>
+      </w:r>
+      <w:r>
+        <w:lastRenderedPageBreak/>
         <w:t xml:space="preserve">See </w:t>
       </w:r>
       <w:hyperlink r:id="rId5" w:history="1">
@@ -333,11 +442,7 @@
         <w:t>SWL Additional list</w:t>
       </w:r>
       <w:r>
-        <w:t xml:space="preserve">: SWL2.csv provided by ke9ns adds SWL and HF Utility frequencies not found in the </w:t>
-      </w:r>
-      <w:r>
-        <w:lastRenderedPageBreak/>
-        <w:t>eibispace.de SWL.csv file.</w:t>
+        <w:t>: SWL2.csv provided by ke9ns adds SWL and HF Utility frequencies not found in the eibispace.de SWL.csv file.</w:t>
       </w:r>
       <w:r>
         <w:t xml:space="preserve">  </w:t>
@@ -592,6 +697,7 @@
         <w:rPr>
           <w:b/>
         </w:rPr>
+        <w:lastRenderedPageBreak/>
         <w:t xml:space="preserve">SWL:  </w:t>
       </w:r>
       <w:r>
@@ -710,7 +816,6 @@
         <w:br/>
       </w:r>
       <w:r>
-        <w:lastRenderedPageBreak/>
         <w:t>Check “Poll CW KEY” to allow transmit interrupt of the CWX messages and keyboard.</w:t>
       </w:r>
       <w:r>
@@ -1086,6 +1191,9 @@
       </w:r>
       <w:r>
         <w:br/>
+      </w:r>
+      <w:r>
+        <w:lastRenderedPageBreak/>
         <w:t>Example: Set TX Meter to “ALC”, Set TX 2</w:t>
       </w:r>
       <w:r>
@@ -1256,7 +1364,6 @@
         <w:rPr>
           <w:b/>
         </w:rPr>
-        <w:lastRenderedPageBreak/>
         <w:t>MultiRX</w:t>
       </w:r>
       <w:proofErr w:type="spellEnd"/>
@@ -1554,6 +1661,7 @@
         <w:rPr>
           <w:b/>
         </w:rPr>
+        <w:lastRenderedPageBreak/>
         <w:t>Equirectangular  Projection</w:t>
       </w:r>
       <w:proofErr w:type="gramEnd"/>
@@ -1666,11 +1774,7 @@
         <w:t xml:space="preserve"> the last recording.</w:t>
       </w:r>
       <w:r>
-        <w:t xml:space="preserve"> NOTE: the Wave-&gt;Options-</w:t>
-      </w:r>
-      <w:r>
-        <w:lastRenderedPageBreak/>
-        <w:t>&gt;POST-Audio must be set for this to work. This will automatically be set properly when the Rec/Play ID box is checked.</w:t>
+        <w:t xml:space="preserve"> NOTE: the Wave-&gt;Options-&gt;POST-Audio must be set for this to work. This will automatically be set properly when the Rec/Play ID box is checked.</w:t>
       </w:r>
     </w:p>
     <w:p>
@@ -1887,6 +1991,9 @@
       </w:r>
       <w:r>
         <w:br/>
+      </w:r>
+      <w:r>
+        <w:lastRenderedPageBreak/>
         <w:t>You can also check to select only CW, Phone (AM</w:t>
       </w:r>
       <w:proofErr w:type="gramStart"/>
@@ -2038,9 +2145,6 @@
       </w:r>
       <w:r>
         <w:br/>
-      </w:r>
-      <w:r>
-        <w:lastRenderedPageBreak/>
         <w:t xml:space="preserve">Automatically adjusts to current band limits </w:t>
       </w:r>
       <w:proofErr w:type="spellStart"/>
@@ -2246,6 +2350,9 @@
       </w:r>
       <w:r>
         <w:br/>
+      </w:r>
+      <w:r>
+        <w:lastRenderedPageBreak/>
         <w:t>Reduced the TUNE audio level (temporarily) in the monitor</w:t>
       </w:r>
       <w:r>
@@ -2401,14 +2508,7 @@
         <w:rPr>
           <w:b/>
         </w:rPr>
-        <w:t xml:space="preserve">Panadapter </w:t>
-      </w:r>
-      <w:r>
-        <w:rPr>
-          <w:b/>
-        </w:rPr>
-        <w:lastRenderedPageBreak/>
-        <w:t>Scale</w:t>
+        <w:t>Panadapter Scale</w:t>
       </w:r>
       <w:r>
         <w:t xml:space="preserve"> between small signal and standard. Small signal values are not saved into memory.</w:t>
@@ -2791,6 +2891,7 @@
           <w:sz w:val="22"/>
           <w:szCs w:val="22"/>
         </w:rPr>
+        <w:lastRenderedPageBreak/>
         <w:t>TX Waterfall ID:</w:t>
       </w:r>
       <w:r>
@@ -3000,7 +3101,6 @@
           <w:szCs w:val="22"/>
           <w:u w:val="single"/>
         </w:rPr>
-        <w:lastRenderedPageBreak/>
         <w:t>WaterID</w:t>
       </w:r>
       <w:proofErr w:type="spellEnd"/>
@@ -3414,6 +3514,9 @@
       <w:proofErr w:type="gramEnd"/>
       <w:r>
         <w:br/>
+      </w:r>
+      <w:r>
+        <w:lastRenderedPageBreak/>
         <w:t>Added -93dbm S9 reading for Frequencies above 30mhz</w:t>
       </w:r>
       <w:r>

</xml_diff>

<commit_message>
Rev 110616T11:  Improvments to Time Sync: Both Internet NIST time sync and Radio WWV BCD decoder. Pitch(tone) decoder tracks better. Fixed WWV to update the correct date and time. And fixes to Beacon scanner.
</commit_message>
<xml_diff>
--- a/PoweRSDR_ke9ns_Feature_Add_List.docx
+++ b/PoweRSDR_ke9ns_Feature_Add_List.docx
@@ -25,13 +25,6 @@
       </w:r>
     </w:p>
     <w:p>
-      <w:pPr>
-        <w:rPr>
-          <w:b/>
-        </w:rPr>
-      </w:pPr>
-    </w:p>
-    <w:p>
       <w:r>
         <w:rPr>
           <w:b/>
@@ -55,29 +48,31 @@
       </w:r>
       <w:proofErr w:type="gramEnd"/>
       <w:r>
-        <w:t xml:space="preserve"> sub-carrier. </w:t>
-      </w:r>
-      <w:r>
-        <w:t xml:space="preserve"> </w:t>
-      </w:r>
-      <w:proofErr w:type="gramStart"/>
-      <w:r>
-        <w:t>Added Tone Detection routine.</w:t>
-      </w:r>
-      <w:proofErr w:type="gramEnd"/>
-      <w:r>
-        <w:t xml:space="preserve"> </w:t>
-      </w:r>
-      <w:r>
-        <w:t xml:space="preserve"> </w:t>
-      </w:r>
-      <w:proofErr w:type="gramStart"/>
-      <w:r>
-        <w:t>Will not work well in noisy or low signal situations.</w:t>
-      </w:r>
-      <w:proofErr w:type="gramEnd"/>
-      <w:r>
-        <w:t xml:space="preserve"> PowerSDR must be in ADMIN mode to allow </w:t>
+        <w:t xml:space="preserve"> sub-carrier.  </w:t>
+      </w:r>
+      <w:proofErr w:type="gramStart"/>
+      <w:r>
+        <w:t xml:space="preserve">Added </w:t>
+      </w:r>
+      <w:proofErr w:type="spellStart"/>
+      <w:r>
+        <w:t>Goertsel</w:t>
+      </w:r>
+      <w:proofErr w:type="spellEnd"/>
+      <w:r>
+        <w:t xml:space="preserve"> Tone Detection routine.</w:t>
+      </w:r>
+      <w:proofErr w:type="gramEnd"/>
+      <w:r>
+        <w:t xml:space="preserve">  </w:t>
+      </w:r>
+      <w:proofErr w:type="gramStart"/>
+      <w:r>
+        <w:t>Will not work well low sub-carrier signal situations or severe fading.</w:t>
+      </w:r>
+      <w:proofErr w:type="gramEnd"/>
+      <w:r>
+        <w:t xml:space="preserve"> Day of Year reception added to keep the date correct.  PowerSDR must be in ADMIN mode to allow </w:t>
       </w:r>
       <w:proofErr w:type="gramStart"/>
       <w:r>
@@ -85,22 +80,19 @@
       </w:r>
       <w:proofErr w:type="gramEnd"/>
       <w:r>
-        <w:t xml:space="preserve"> your P</w:t>
+        <w:t xml:space="preserve"> your PC.  </w:t>
+      </w:r>
+      <w:r>
+        <w:br/>
+      </w:r>
+      <w:r>
+        <w:rPr>
+          <w:b/>
+        </w:rPr>
+        <w:br/>
       </w:r>
       <w:bookmarkStart w:id="0" w:name="_GoBack"/>
       <w:bookmarkEnd w:id="0"/>
-      <w:r>
-        <w:t xml:space="preserve">C.  </w:t>
-      </w:r>
-      <w:r>
-        <w:br/>
-      </w:r>
-      <w:r>
-        <w:rPr>
-          <w:b/>
-        </w:rPr>
-        <w:br/>
-      </w:r>
       <w:r>
         <w:rPr>
           <w:b/>

</xml_diff>

<commit_message>
Rev 111616T11: Added VOACAP propagation mapping. tweeking WWV decoder and NIST time sync routines. MUT button modification
</commit_message>
<xml_diff>
--- a/PoweRSDR_ke9ns_Feature_Add_List.docx
+++ b/PoweRSDR_ke9ns_Feature_Add_List.docx
@@ -29,66 +29,26 @@
         <w:rPr>
           <w:b/>
         </w:rPr>
-        <w:t xml:space="preserve">Read the BCD Time coded sub-carrier from Radio Station WWV: </w:t>
-      </w:r>
-      <w:r>
-        <w:t>Select a frequency (</w:t>
-      </w:r>
-      <w:proofErr w:type="gramStart"/>
-      <w:r>
-        <w:t>1=2.5mhz</w:t>
-      </w:r>
-      <w:proofErr w:type="gramEnd"/>
-      <w:r>
-        <w:t>, 2=5.0mhz, 3=10mhz, 4=15mhz). Check the “Use WWV” check box (in Spotter window) to use Radio Station WWV BCD (binary coded decimal) 100</w:t>
-      </w:r>
-      <w:proofErr w:type="gramStart"/>
-      <w:r>
-        <w:t>hz</w:t>
-      </w:r>
-      <w:proofErr w:type="gramEnd"/>
-      <w:r>
-        <w:t xml:space="preserve"> sub-carrier.  </w:t>
-      </w:r>
-      <w:proofErr w:type="gramStart"/>
-      <w:r>
-        <w:t xml:space="preserve">Added </w:t>
-      </w:r>
-      <w:proofErr w:type="spellStart"/>
-      <w:r>
-        <w:t>Goertsel</w:t>
-      </w:r>
-      <w:proofErr w:type="spellEnd"/>
-      <w:r>
-        <w:t xml:space="preserve"> Tone Detection routine.</w:t>
-      </w:r>
-      <w:proofErr w:type="gramEnd"/>
-      <w:r>
-        <w:t xml:space="preserve">  </w:t>
-      </w:r>
-      <w:proofErr w:type="gramStart"/>
-      <w:r>
-        <w:t>Will not work well low sub-carrier signal situations or severe fading.</w:t>
-      </w:r>
-      <w:proofErr w:type="gramEnd"/>
-      <w:r>
-        <w:t xml:space="preserve"> Day of Year reception added to keep the date correct.  PowerSDR must be in ADMIN mode to allow </w:t>
-      </w:r>
-      <w:proofErr w:type="gramStart"/>
-      <w:r>
-        <w:t>to sync</w:t>
-      </w:r>
-      <w:proofErr w:type="gramEnd"/>
-      <w:r>
-        <w:t xml:space="preserve"> your PC.  </w:t>
-      </w:r>
-      <w:r>
-        <w:br/>
-      </w:r>
-      <w:r>
-        <w:rPr>
-          <w:b/>
-        </w:rPr>
+        <w:br/>
+      </w:r>
+      <w:r>
+        <w:rPr>
+          <w:b/>
+        </w:rPr>
+        <w:t xml:space="preserve">MUT button:  </w:t>
+      </w:r>
+      <w:r>
+        <w:t xml:space="preserve">Right mouse click on MUT button to toggle between </w:t>
+      </w:r>
+      <w:proofErr w:type="gramStart"/>
+      <w:r>
+        <w:t>Muting</w:t>
+      </w:r>
+      <w:proofErr w:type="gramEnd"/>
+      <w:r>
+        <w:t xml:space="preserve"> all sources or Muting just the speaker (not the headphones, and not VAC1). “MUT” = standard mute, “MUTs” = mute speaker only.</w:t>
+      </w:r>
+      <w:r>
         <w:br/>
       </w:r>
       <w:bookmarkStart w:id="0" w:name="_GoBack"/>
@@ -97,6 +57,214 @@
         <w:rPr>
           <w:b/>
         </w:rPr>
+        <w:br/>
+      </w:r>
+      <w:r>
+        <w:rPr>
+          <w:b/>
+        </w:rPr>
+        <w:t>Added VOACAP (Voice of America Coverage Analysis Program) algo</w:t>
+      </w:r>
+      <w:r>
+        <w:rPr>
+          <w:b/>
+        </w:rPr>
+        <w:t>rithm to PowerSDR tracking map</w:t>
+      </w:r>
+      <w:proofErr w:type="gramStart"/>
+      <w:r>
+        <w:rPr>
+          <w:b/>
+        </w:rPr>
+        <w:t>:</w:t>
+      </w:r>
+      <w:proofErr w:type="gramEnd"/>
+      <w:r>
+        <w:rPr>
+          <w:b/>
+        </w:rPr>
+        <w:br/>
+      </w:r>
+      <w:r>
+        <w:t xml:space="preserve">Using Date, Time, </w:t>
+      </w:r>
+      <w:proofErr w:type="spellStart"/>
+      <w:r>
+        <w:t>SunSpot</w:t>
+      </w:r>
+      <w:proofErr w:type="spellEnd"/>
+      <w:r>
+        <w:t xml:space="preserve">#, Frequency, and selecting your </w:t>
+      </w:r>
+      <w:proofErr w:type="spellStart"/>
+      <w:r>
+        <w:t>Lat</w:t>
+      </w:r>
+      <w:proofErr w:type="spellEnd"/>
+      <w:r>
+        <w:t xml:space="preserve"> &amp; Long location using a Dipole @ 1500 watts, a </w:t>
+      </w:r>
+      <w:proofErr w:type="spellStart"/>
+      <w:r>
+        <w:t>dBm</w:t>
+      </w:r>
+      <w:proofErr w:type="spellEnd"/>
+      <w:r>
+        <w:t xml:space="preserve"> propagation map (expressed in S units) is created and presented onto the “</w:t>
+      </w:r>
+      <w:proofErr w:type="spellStart"/>
+      <w:r>
+        <w:t>Track”ing</w:t>
+      </w:r>
+      <w:proofErr w:type="spellEnd"/>
+      <w:r>
+        <w:t xml:space="preserve"> World Map. Dots represent the Signal strength of a person at that location (around the Dot) trying to Receive your Transmission. The map is calculated to be reciprocal, so if they can hear you, you should hear them. </w:t>
+      </w:r>
+      <w:r>
+        <w:br/>
+      </w:r>
+      <w:r>
+        <w:t xml:space="preserve">Small Gray Dot=S1-S2. Small Orange Dot=S3-S4, Med Yellow Dot=S5-S6, Large Green Dot = S7-S8, Large Gray Dot = S9-S9+. The </w:t>
+      </w:r>
+      <w:proofErr w:type="spellStart"/>
+      <w:r>
+        <w:t>SunSpot</w:t>
+      </w:r>
+      <w:proofErr w:type="spellEnd"/>
+      <w:r>
+        <w:t xml:space="preserve"># will only work when you activate the PowerSDR console Space Weather (lower Left side of screen). You can now select between Dipole and 3 element </w:t>
+      </w:r>
+      <w:proofErr w:type="spellStart"/>
+      <w:r>
+        <w:t>yagi</w:t>
+      </w:r>
+      <w:proofErr w:type="spellEnd"/>
+      <w:r>
+        <w:t xml:space="preserve"> beam.</w:t>
+      </w:r>
+      <w:r>
+        <w:br/>
+      </w:r>
+      <w:r>
+        <w:rPr>
+          <w:b/>
+        </w:rPr>
+        <w:br/>
+      </w:r>
+      <w:r>
+        <w:rPr>
+          <w:b/>
+        </w:rPr>
+        <w:t xml:space="preserve">Read the BCD Time coded sub-carrier from Radio Station WWV: </w:t>
+      </w:r>
+      <w:r>
+        <w:t>Select a frequency (1=2.5mhz</w:t>
+      </w:r>
+      <w:r>
+        <w:t xml:space="preserve"> Night</w:t>
+      </w:r>
+      <w:r>
+        <w:t>, 2=5.0mhz</w:t>
+      </w:r>
+      <w:r>
+        <w:t xml:space="preserve"> </w:t>
+      </w:r>
+      <w:proofErr w:type="gramStart"/>
+      <w:r>
+        <w:t xml:space="preserve">Evening </w:t>
+      </w:r>
+      <w:r>
+        <w:t>,</w:t>
+      </w:r>
+      <w:proofErr w:type="gramEnd"/>
+      <w:r>
+        <w:t xml:space="preserve"> 3=10mhz</w:t>
+      </w:r>
+      <w:r>
+        <w:t xml:space="preserve"> Late Day</w:t>
+      </w:r>
+      <w:r>
+        <w:t>, 4=15mhz</w:t>
+      </w:r>
+      <w:r>
+        <w:t xml:space="preserve"> </w:t>
+      </w:r>
+      <w:proofErr w:type="spellStart"/>
+      <w:r>
+        <w:t>mid Day</w:t>
+      </w:r>
+      <w:proofErr w:type="spellEnd"/>
+      <w:r>
+        <w:t>). Check the “Use WWV</w:t>
+      </w:r>
+      <w:r>
+        <w:t xml:space="preserve"> HF</w:t>
+      </w:r>
+      <w:r>
+        <w:t xml:space="preserve">” check box (in Spotter window) </w:t>
+      </w:r>
+      <w:r>
+        <w:t>to Decode Radio WWV Time/date</w:t>
+      </w:r>
+      <w:r>
+        <w:t xml:space="preserve">.  </w:t>
+      </w:r>
+      <w:r>
+        <w:t xml:space="preserve">The passband will be reduced to 160 to 160 </w:t>
+      </w:r>
+      <w:proofErr w:type="spellStart"/>
+      <w:proofErr w:type="gramStart"/>
+      <w:r>
+        <w:t>hz</w:t>
+      </w:r>
+      <w:proofErr w:type="spellEnd"/>
+      <w:proofErr w:type="gramEnd"/>
+      <w:r>
+        <w:t xml:space="preserve">, around the 100hz sub-carrier. Now you will only HEAR the </w:t>
+      </w:r>
+      <w:proofErr w:type="gramStart"/>
+      <w:r>
+        <w:t>100hz</w:t>
+      </w:r>
+      <w:proofErr w:type="gramEnd"/>
+      <w:r>
+        <w:t xml:space="preserve"> TICK sound (you will NOT hear the normal Tone signals or voice announcements. The “Tick” indicator should go ON/OFF in sync with the </w:t>
+      </w:r>
+      <w:proofErr w:type="gramStart"/>
+      <w:r>
+        <w:t>100hz</w:t>
+      </w:r>
+      <w:proofErr w:type="gramEnd"/>
+      <w:r>
+        <w:t xml:space="preserve"> Tick your hearing. If a deep fade occurs during the Decoding process (P1 to P4), the decoder will STOP and tell you to try again on another frequency with a stronger signal.</w:t>
+      </w:r>
+      <w:r>
+        <w:br/>
+      </w:r>
+      <w:r>
+        <w:t xml:space="preserve">PowerSDR must be in ADMIN mode to allow </w:t>
+      </w:r>
+      <w:proofErr w:type="gramStart"/>
+      <w:r>
+        <w:t>to sync</w:t>
+      </w:r>
+      <w:proofErr w:type="gramEnd"/>
+      <w:r>
+        <w:t xml:space="preserve"> your PC.  </w:t>
+      </w:r>
+      <w:r>
+        <w:br/>
+      </w:r>
+      <w:r>
+        <w:rPr>
+          <w:b/>
+        </w:rPr>
+        <w:br/>
+      </w:r>
+      <w:r>
+        <w:rPr>
+          <w:b/>
+        </w:rPr>
         <w:t xml:space="preserve">NIST (National Institute of Standards and Technology) PC Time Sync: </w:t>
       </w:r>
       <w:r>
@@ -226,6 +394,12 @@
           <w:u w:val="single"/>
         </w:rPr>
         <w:br/>
+      </w:r>
+      <w:r>
+        <w:rPr>
+          <w:u w:val="single"/>
+        </w:rPr>
+        <w:lastRenderedPageBreak/>
         <w:t xml:space="preserve">Colors </w:t>
       </w:r>
       <w:proofErr w:type="gramStart"/>
@@ -317,9 +491,6 @@
       </w:r>
       <w:r>
         <w:br/>
-      </w:r>
-      <w:r>
-        <w:lastRenderedPageBreak/>
         <w:t xml:space="preserve">See </w:t>
       </w:r>
       <w:hyperlink r:id="rId5" w:history="1">
@@ -630,7 +801,11 @@
       <w:proofErr w:type="gramEnd"/>
       <w:r>
         <w:br/>
-        <w:t>Left Click on the ZOOM: text button (on the main console window) to activate (turns RED). The Scale of the Panadapter windows will temporarily change to zoom in on small signals. Click again to go back to normal scale.</w:t>
+        <w:t xml:space="preserve">Left Click on the ZOOM: text button (on the main console window) to activate (turns RED). The Scale of </w:t>
+      </w:r>
+      <w:r>
+        <w:lastRenderedPageBreak/>
+        <w:t>the Panadapter windows will temporarily change to zoom in on small signals. Click again to go back to normal scale.</w:t>
       </w:r>
       <w:r>
         <w:br/>
@@ -689,7 +864,6 @@
         <w:rPr>
           <w:b/>
         </w:rPr>
-        <w:lastRenderedPageBreak/>
         <w:t xml:space="preserve">SWL:  </w:t>
       </w:r>
       <w:r>
@@ -1001,414 +1175,6 @@
       <w:proofErr w:type="gramEnd"/>
       <w:r>
         <w:t xml:space="preserve"> only if the memory is unlocked</w:t>
-      </w:r>
-    </w:p>
-    <w:p>
-      <w:r>
-        <w:rPr>
-          <w:b/>
-        </w:rPr>
-        <w:br/>
-      </w:r>
-      <w:r>
-        <w:rPr>
-          <w:b/>
-        </w:rPr>
-        <w:t>RX1 Mute</w:t>
-      </w:r>
-      <w:proofErr w:type="gramStart"/>
-      <w:r>
-        <w:rPr>
-          <w:b/>
-        </w:rPr>
-        <w:t>:</w:t>
-      </w:r>
-      <w:proofErr w:type="gramEnd"/>
-      <w:r>
-        <w:rPr>
-          <w:b/>
-        </w:rPr>
-        <w:br/>
-      </w:r>
-      <w:r>
-        <w:t>Checkbox appears next to main AF slider only when RX2 enabled. Checking this box allows you to mute just RX1 and listen to just RX2, but still send RX1 audio over VAC to the PC (i.e. for digital work)</w:t>
-      </w:r>
-      <w:r>
-        <w:br/>
-      </w:r>
-      <w:r>
-        <w:rPr>
-          <w:b/>
-        </w:rPr>
-        <w:br/>
-      </w:r>
-      <w:r>
-        <w:rPr>
-          <w:b/>
-        </w:rPr>
-        <w:t xml:space="preserve">Griffin </w:t>
-      </w:r>
-      <w:proofErr w:type="spellStart"/>
-      <w:r>
-        <w:rPr>
-          <w:b/>
-        </w:rPr>
-        <w:t>PowerMate</w:t>
-      </w:r>
-      <w:proofErr w:type="spellEnd"/>
-      <w:r>
-        <w:rPr>
-          <w:b/>
-        </w:rPr>
-        <w:t xml:space="preserve"> USB Knob:</w:t>
-      </w:r>
-      <w:r>
-        <w:rPr>
-          <w:b/>
-        </w:rPr>
-        <w:br/>
-      </w:r>
-      <w:proofErr w:type="spellStart"/>
-      <w:r>
-        <w:t>PowerMate</w:t>
-      </w:r>
-      <w:proofErr w:type="spellEnd"/>
-      <w:r>
-        <w:t xml:space="preserve"> control added to PowerSDR. </w:t>
-      </w:r>
-      <w:proofErr w:type="gramStart"/>
-      <w:r>
-        <w:t>Setup-&gt;General-&gt;User Interface.</w:t>
-      </w:r>
-      <w:proofErr w:type="gramEnd"/>
-      <w:r>
-        <w:t xml:space="preserve"> You can select to active the </w:t>
-      </w:r>
-      <w:proofErr w:type="spellStart"/>
-      <w:r>
-        <w:t>PowerMate</w:t>
-      </w:r>
-      <w:proofErr w:type="spellEnd"/>
-      <w:r>
-        <w:t xml:space="preserve">, or unselect to use external programs to control </w:t>
-      </w:r>
-      <w:proofErr w:type="spellStart"/>
-      <w:r>
-        <w:t>PowerMate</w:t>
-      </w:r>
-      <w:proofErr w:type="spellEnd"/>
-      <w:r>
-        <w:t xml:space="preserve"> Knob.</w:t>
-      </w:r>
-      <w:r>
-        <w:br/>
-        <w:t xml:space="preserve">Windows should automatically find </w:t>
-      </w:r>
-      <w:r>
-        <w:t xml:space="preserve">the </w:t>
-      </w:r>
-      <w:r>
-        <w:t xml:space="preserve">Driver for </w:t>
-      </w:r>
-      <w:proofErr w:type="spellStart"/>
-      <w:r>
-        <w:t>Powermate</w:t>
-      </w:r>
-      <w:proofErr w:type="spellEnd"/>
-      <w:r>
-        <w:t xml:space="preserve">. So you should not install or run any other </w:t>
-      </w:r>
-      <w:proofErr w:type="spellStart"/>
-      <w:r>
-        <w:t>PowerMate</w:t>
-      </w:r>
-      <w:proofErr w:type="spellEnd"/>
-      <w:r>
-        <w:t xml:space="preserve"> program. </w:t>
-      </w:r>
-      <w:proofErr w:type="spellStart"/>
-      <w:r>
-        <w:t>DJConsole</w:t>
-      </w:r>
-      <w:proofErr w:type="spellEnd"/>
-      <w:r>
-        <w:t xml:space="preserve"> also built in now, instead of having 2 separate versions of PowerSDR.</w:t>
-      </w:r>
-      <w:r>
-        <w:br/>
-      </w:r>
-      <w:r>
-        <w:rPr>
-          <w:b/>
-        </w:rPr>
-        <w:br/>
-      </w:r>
-      <w:r>
-        <w:rPr>
-          <w:b/>
-        </w:rPr>
-        <w:t>2nd TX Meter function</w:t>
-      </w:r>
-      <w:proofErr w:type="gramStart"/>
-      <w:r>
-        <w:rPr>
-          <w:b/>
-        </w:rPr>
-        <w:t>:</w:t>
-      </w:r>
-      <w:proofErr w:type="gramEnd"/>
-      <w:r>
-        <w:rPr>
-          <w:b/>
-        </w:rPr>
-        <w:br/>
-      </w:r>
-      <w:r>
-        <w:t>Using the RX2 meter, you can now select a 2</w:t>
-      </w:r>
-      <w:r>
-        <w:rPr>
-          <w:vertAlign w:val="superscript"/>
-        </w:rPr>
-        <w:t>nd</w:t>
-      </w:r>
-      <w:r>
-        <w:t xml:space="preserve"> TX meter (as long as you’re not using RX2 while transmitting: Setup-&gt;General-&gt;RX2-&gt;Auto Mute RX2 </w:t>
-      </w:r>
-      <w:r>
-        <w:t>un</w:t>
-      </w:r>
-      <w:r>
-        <w:t>checked).</w:t>
-      </w:r>
-      <w:r>
-        <w:br/>
-      </w:r>
-      <w:r>
-        <w:lastRenderedPageBreak/>
-        <w:t>Example: Set TX Meter to “ALC”, Set TX 2</w:t>
-      </w:r>
-      <w:r>
-        <w:rPr>
-          <w:vertAlign w:val="superscript"/>
-        </w:rPr>
-        <w:t>nd</w:t>
-      </w:r>
-      <w:r>
-        <w:t xml:space="preserve"> Meter to “</w:t>
-      </w:r>
-      <w:proofErr w:type="spellStart"/>
-      <w:r>
-        <w:t>Fwd</w:t>
-      </w:r>
-      <w:proofErr w:type="spellEnd"/>
-      <w:r>
-        <w:t xml:space="preserve"> </w:t>
-      </w:r>
-      <w:proofErr w:type="spellStart"/>
-      <w:r>
-        <w:t>Pwr</w:t>
-      </w:r>
-      <w:proofErr w:type="spellEnd"/>
-      <w:r>
-        <w:t>”.</w:t>
-      </w:r>
-      <w:r>
-        <w:br/>
-      </w:r>
-      <w:r>
-        <w:t xml:space="preserve"> You activate this feature from: Setup-&gt;Transmit-&gt;TX 2</w:t>
-      </w:r>
-      <w:r>
-        <w:rPr>
-          <w:vertAlign w:val="superscript"/>
-        </w:rPr>
-        <w:t>nd</w:t>
-      </w:r>
-      <w:r>
-        <w:t xml:space="preserve"> meter Active checked. This works wi</w:t>
-      </w:r>
-      <w:r>
-        <w:t xml:space="preserve">th </w:t>
-      </w:r>
-      <w:r>
-        <w:t>the Flex-1500,</w:t>
-      </w:r>
-      <w:r>
-        <w:t xml:space="preserve"> </w:t>
-      </w:r>
-      <w:r>
-        <w:t>3000, and 5000.</w:t>
-      </w:r>
-    </w:p>
-    <w:p>
-      <w:r>
-        <w:rPr>
-          <w:b/>
-        </w:rPr>
-        <w:t>Saved Memories Mapped directly to Panadapter</w:t>
-      </w:r>
-      <w:proofErr w:type="gramStart"/>
-      <w:r>
-        <w:rPr>
-          <w:b/>
-        </w:rPr>
-        <w:t>:</w:t>
-      </w:r>
-      <w:proofErr w:type="gramEnd"/>
-      <w:r>
-        <w:rPr>
-          <w:b/>
-        </w:rPr>
-        <w:br/>
-      </w:r>
-      <w:r>
-        <w:t>When selected from the Spotter window</w:t>
-      </w:r>
-      <w:r>
-        <w:t>, all your saved Memories will appear directly on the Panadapter based on where you currently are (both RX1 and RX2). The Panadapter shows: Name 1st, Group 2</w:t>
-      </w:r>
-      <w:r>
-        <w:rPr>
-          <w:vertAlign w:val="superscript"/>
-        </w:rPr>
-        <w:t>nd</w:t>
-      </w:r>
-      <w:r>
-        <w:t xml:space="preserve">. When you Left Click in on a Memory shown in the Panadapter, the Memory is loaded up so the saved Mode, Filters, </w:t>
-      </w:r>
-      <w:proofErr w:type="spellStart"/>
-      <w:r>
-        <w:t>etc</w:t>
-      </w:r>
-      <w:proofErr w:type="spellEnd"/>
-      <w:r>
-        <w:t xml:space="preserve"> will be set.</w:t>
-      </w:r>
-      <w:r>
-        <w:br/>
-        <w:t xml:space="preserve">If you find a new signal you wish to save as a new Memory: Hit the ALT &amp; M keys, </w:t>
-      </w:r>
-      <w:proofErr w:type="gramStart"/>
-      <w:r>
-        <w:t>then</w:t>
-      </w:r>
-      <w:proofErr w:type="gramEnd"/>
-      <w:r>
-        <w:t xml:space="preserve"> </w:t>
-      </w:r>
-      <w:r>
-        <w:t>g</w:t>
-      </w:r>
-      <w:r>
-        <w:t>o to the Memory Window to change the Name and Group to whatever you want.</w:t>
-      </w:r>
-      <w:r>
-        <w:br/>
-        <w:t xml:space="preserve">Add NET’s, Repeaters, Beacons, </w:t>
-      </w:r>
-      <w:proofErr w:type="spellStart"/>
-      <w:r>
-        <w:t>Easypal</w:t>
-      </w:r>
-      <w:proofErr w:type="spellEnd"/>
-      <w:r>
-        <w:t>, SSTV frequencies, etc. etc.</w:t>
-      </w:r>
-    </w:p>
-    <w:p>
-      <w:r>
-        <w:rPr>
-          <w:b/>
-        </w:rPr>
-        <w:t xml:space="preserve">Panadapter Fill Color and Transparency: </w:t>
-      </w:r>
-      <w:r>
-        <w:rPr>
-          <w:b/>
-        </w:rPr>
-        <w:t xml:space="preserve"> </w:t>
-      </w:r>
-      <w:r>
-        <w:rPr>
-          <w:b/>
-        </w:rPr>
-        <w:br/>
-      </w:r>
-      <w:r>
-        <w:t>Right Click on CENTER button to open up Setup-&gt;Appearance-&gt;Display</w:t>
-      </w:r>
-      <w:r>
-        <w:br/>
-      </w:r>
-      <w:proofErr w:type="gramStart"/>
-      <w:r>
-        <w:t>You</w:t>
-      </w:r>
-      <w:proofErr w:type="gramEnd"/>
-      <w:r>
-        <w:t xml:space="preserve"> can now Select Pan Fill color and Transparency.</w:t>
-      </w:r>
-    </w:p>
-    <w:p>
-      <w:proofErr w:type="spellStart"/>
-      <w:r>
-        <w:rPr>
-          <w:b/>
-        </w:rPr>
-        <w:t>MultiRX</w:t>
-      </w:r>
-      <w:proofErr w:type="spellEnd"/>
-      <w:proofErr w:type="gramStart"/>
-      <w:r>
-        <w:rPr>
-          <w:b/>
-        </w:rPr>
-        <w:t>:</w:t>
-      </w:r>
-      <w:proofErr w:type="gramEnd"/>
-      <w:r>
-        <w:br/>
-        <w:t xml:space="preserve">Right Click on </w:t>
-      </w:r>
-      <w:proofErr w:type="spellStart"/>
-      <w:r>
-        <w:t>MultiRX</w:t>
-      </w:r>
-      <w:proofErr w:type="spellEnd"/>
-      <w:r>
-        <w:t xml:space="preserve"> to Reset it back to VFOA </w:t>
-      </w:r>
-      <w:r>
-        <w:t>when you activate it.</w:t>
-      </w:r>
-      <w:r>
-        <w:br/>
-        <w:t>OR</w:t>
-      </w:r>
-      <w:r>
-        <w:br/>
-        <w:t xml:space="preserve">Right Click on </w:t>
-      </w:r>
-      <w:r>
-        <w:t>“</w:t>
-      </w:r>
-      <w:r>
-        <w:t>Zoom:</w:t>
-      </w:r>
-      <w:r>
-        <w:t>”</w:t>
-      </w:r>
-      <w:r>
-        <w:t xml:space="preserve"> text   Setup-&gt;Display and check box </w:t>
-      </w:r>
-      <w:proofErr w:type="spellStart"/>
-      <w:r>
-        <w:t>MultiRX</w:t>
-      </w:r>
-      <w:proofErr w:type="spellEnd"/>
-      <w:r>
-        <w:t xml:space="preserve"> Auto Reset so it always Resets back to VFOA</w:t>
       </w:r>
     </w:p>
     <w:p>
@@ -1427,19 +1193,7 @@
         <w:rPr>
           <w:b/>
         </w:rPr>
-        <w:t>DX Spot: Fre</w:t>
-      </w:r>
-      <w:r>
-        <w:rPr>
-          <w:b/>
-        </w:rPr>
-        <w:t xml:space="preserve">quency hopping </w:t>
-      </w:r>
-      <w:r>
-        <w:rPr>
-          <w:b/>
-        </w:rPr>
-        <w:t>directly from Map</w:t>
+        <w:t>RX1 Mute</w:t>
       </w:r>
       <w:proofErr w:type="gramStart"/>
       <w:r>
@@ -1456,277 +1210,137 @@
         <w:br/>
       </w:r>
       <w:r>
-        <w:t>Left Click on any Red Dot on the Map and hit the CTRL key to go directly to the DX spot Frequency, mode and split.</w:t>
-      </w:r>
-      <w:r>
-        <w:rPr>
-          <w:b/>
-        </w:rPr>
-        <w:br/>
-      </w:r>
-      <w:r>
-        <w:rPr>
-          <w:b/>
-        </w:rPr>
-        <w:br/>
-      </w:r>
-      <w:r>
-        <w:rPr>
-          <w:b/>
-        </w:rPr>
-        <w:t>DX Spot</w:t>
-      </w:r>
-      <w:r>
-        <w:rPr>
-          <w:b/>
-        </w:rPr>
-        <w:t>:</w:t>
-      </w:r>
-      <w:r>
-        <w:rPr>
-          <w:b/>
-        </w:rPr>
-        <w:t xml:space="preserve"> Country or Call sign </w:t>
-      </w:r>
-      <w:r>
-        <w:rPr>
-          <w:b/>
-        </w:rPr>
-        <w:t>directly to World Map</w:t>
-      </w:r>
-      <w:proofErr w:type="gramStart"/>
-      <w:r>
-        <w:rPr>
-          <w:b/>
-        </w:rPr>
-        <w:t>:</w:t>
-      </w:r>
-      <w:proofErr w:type="gramEnd"/>
-      <w:r>
-        <w:rPr>
-          <w:b/>
-        </w:rPr>
-        <w:br/>
-      </w:r>
-      <w:r>
-        <w:t xml:space="preserve">A Red Dot appears directly on the map for every DX Spot on the DX list.  </w:t>
-      </w:r>
-      <w:r>
-        <w:br/>
-        <w:t>Select either DX Country or DX call sign to appear directly on the Equirectangular map.</w:t>
-      </w:r>
-      <w:r>
-        <w:br/>
-      </w:r>
-      <w:r>
-        <w:rPr>
-          <w:b/>
-        </w:rPr>
-        <w:br/>
-      </w:r>
-      <w:r>
-        <w:rPr>
-          <w:b/>
-        </w:rPr>
-        <w:t>Sun Tracking (with NOAA space weather)</w:t>
-      </w:r>
-      <w:proofErr w:type="gramStart"/>
-      <w:r>
-        <w:rPr>
-          <w:b/>
-        </w:rPr>
-        <w:t>:</w:t>
-      </w:r>
-      <w:proofErr w:type="gramEnd"/>
-      <w:r>
-        <w:rPr>
-          <w:b/>
-        </w:rPr>
-        <w:br/>
-      </w:r>
-      <w:r>
-        <w:t xml:space="preserve">High resolution algorithm </w:t>
-      </w:r>
-      <w:r>
-        <w:t xml:space="preserve">tracks </w:t>
-      </w:r>
-      <w:r>
-        <w:t xml:space="preserve">Sun </w:t>
-      </w:r>
-      <w:r>
-        <w:t>across Equirectangular Projection map (embedded into PowerSDR) based on UTC time and Day of Year for Declination (Solstice</w:t>
-      </w:r>
-      <w:r>
-        <w:t>’s</w:t>
+        <w:t>Checkbox appears next to main AF slider only when RX2 enabled. Checking this box allows you to mute just RX1 and listen to just RX2, but still send RX1 audio over VAC to the PC (i.e. for digital work)</w:t>
+      </w:r>
+      <w:r>
+        <w:br/>
+      </w:r>
+      <w:r>
+        <w:rPr>
+          <w:b/>
+        </w:rPr>
+        <w:lastRenderedPageBreak/>
+        <w:br/>
+      </w:r>
+      <w:r>
+        <w:rPr>
+          <w:b/>
+        </w:rPr>
+        <w:t xml:space="preserve">Griffin </w:t>
+      </w:r>
+      <w:proofErr w:type="spellStart"/>
+      <w:r>
+        <w:rPr>
+          <w:b/>
+        </w:rPr>
+        <w:t>PowerMate</w:t>
+      </w:r>
+      <w:proofErr w:type="spellEnd"/>
+      <w:r>
+        <w:rPr>
+          <w:b/>
+        </w:rPr>
+        <w:t xml:space="preserve"> USB Knob:</w:t>
+      </w:r>
+      <w:r>
+        <w:rPr>
+          <w:b/>
+        </w:rPr>
+        <w:br/>
+      </w:r>
+      <w:proofErr w:type="spellStart"/>
+      <w:r>
+        <w:t>PowerMate</w:t>
+      </w:r>
+      <w:proofErr w:type="spellEnd"/>
+      <w:r>
+        <w:t xml:space="preserve"> control added to PowerSDR. </w:t>
+      </w:r>
+      <w:proofErr w:type="gramStart"/>
+      <w:r>
+        <w:t>Setup-&gt;General-&gt;User Interface.</w:t>
+      </w:r>
+      <w:proofErr w:type="gramEnd"/>
+      <w:r>
+        <w:t xml:space="preserve"> You can select to active the </w:t>
+      </w:r>
+      <w:proofErr w:type="spellStart"/>
+      <w:r>
+        <w:t>PowerMate</w:t>
+      </w:r>
+      <w:proofErr w:type="spellEnd"/>
+      <w:r>
+        <w:t xml:space="preserve">, or unselect to use external programs to control </w:t>
+      </w:r>
+      <w:proofErr w:type="spellStart"/>
+      <w:r>
+        <w:t>PowerMate</w:t>
+      </w:r>
+      <w:proofErr w:type="spellEnd"/>
+      <w:r>
+        <w:t xml:space="preserve"> Knob.</w:t>
+      </w:r>
+      <w:r>
+        <w:br/>
+        <w:t xml:space="preserve">Windows should automatically find </w:t>
+      </w:r>
+      <w:r>
+        <w:t xml:space="preserve">the </w:t>
+      </w:r>
+      <w:r>
+        <w:t xml:space="preserve">Driver for </w:t>
+      </w:r>
+      <w:proofErr w:type="spellStart"/>
+      <w:r>
+        <w:t>Powermate</w:t>
+      </w:r>
+      <w:proofErr w:type="spellEnd"/>
+      <w:r>
+        <w:t xml:space="preserve">. So you should not install or run any other </w:t>
+      </w:r>
+      <w:proofErr w:type="spellStart"/>
+      <w:r>
+        <w:t>PowerMate</w:t>
+      </w:r>
+      <w:proofErr w:type="spellEnd"/>
+      <w:r>
+        <w:t xml:space="preserve"> program. </w:t>
+      </w:r>
+      <w:proofErr w:type="spellStart"/>
+      <w:r>
+        <w:t>DJConsole</w:t>
+      </w:r>
+      <w:proofErr w:type="spellEnd"/>
+      <w:r>
+        <w:t xml:space="preserve"> also built in now, instead of having 2 separate versions of PowerSDR.</w:t>
+      </w:r>
+      <w:r>
+        <w:br/>
+        <w:t xml:space="preserve">You can now have a separate tune rate for the </w:t>
+      </w:r>
+      <w:proofErr w:type="spellStart"/>
+      <w:r>
+        <w:t>PowerMate</w:t>
+      </w:r>
+      <w:proofErr w:type="spellEnd"/>
+      <w:r>
+        <w:t xml:space="preserve"> knob as opposed to the Mouse wheel.</w:t>
       </w:r>
       <w:r>
         <w:t xml:space="preserve"> </w:t>
       </w:r>
-      <w:r>
-        <w:t>and</w:t>
-      </w:r>
-      <w:r>
-        <w:t xml:space="preserve"> </w:t>
-      </w:r>
-      <w:r>
-        <w:t>Equinox’s</w:t>
-      </w:r>
-      <w:r>
-        <w:t xml:space="preserve"> </w:t>
-      </w:r>
-      <w:r>
-        <w:t>)</w:t>
-      </w:r>
-      <w:r>
-        <w:br/>
-        <w:t>Solar Flux Index and A-Index appear next to Sun on Panadapter.</w:t>
-      </w:r>
-      <w:r>
-        <w:t xml:space="preserve"> </w:t>
-      </w:r>
-      <w:proofErr w:type="gramStart"/>
-      <w:r>
-        <w:t>Updates every hour.</w:t>
-      </w:r>
-      <w:proofErr w:type="gramEnd"/>
-      <w:r>
-        <w:br/>
-      </w:r>
-      <w:r>
-        <w:br/>
-      </w:r>
-      <w:r>
-        <w:rPr>
-          <w:b/>
-        </w:rPr>
-        <w:t>Special Panafall mode</w:t>
-      </w:r>
-      <w:proofErr w:type="gramStart"/>
-      <w:r>
-        <w:rPr>
-          <w:b/>
-        </w:rPr>
-        <w:t>:</w:t>
-      </w:r>
-      <w:proofErr w:type="gramEnd"/>
-      <w:r>
-        <w:rPr>
-          <w:b/>
-        </w:rPr>
-        <w:br/>
-      </w:r>
-      <w:r>
-        <w:t>When viewing the Sun or Gray Line TRACK, you can select a special Panafall mode which is 80% Panadapter and 20% Waterfall (as opposed to a standard 50-50%)</w:t>
-      </w:r>
-      <w:r>
-        <w:t xml:space="preserve"> just for RX1</w:t>
-      </w:r>
-      <w:r>
-        <w:br/>
-        <w:t xml:space="preserve"> </w:t>
-      </w:r>
-      <w:r>
-        <w:br/>
-      </w:r>
-      <w:r>
-        <w:rPr>
-          <w:b/>
-        </w:rPr>
-        <w:t>Gray Line Tracking (with Sunset and Dusk areas):</w:t>
-      </w:r>
-      <w:r>
-        <w:br/>
-        <w:t>High resolution algorithm updates in 1min intervals.</w:t>
-      </w:r>
-      <w:r>
-        <w:br/>
-        <w:t>Right Click on “Center” button on main screen to open Setup Panel to select the Color and Alpha (transparency) of the Gray Line.</w:t>
-      </w:r>
-      <w:r>
-        <w:br/>
-      </w:r>
-      <w:r>
-        <w:br/>
-      </w:r>
-      <w:proofErr w:type="gramStart"/>
-      <w:r>
-        <w:rPr>
-          <w:b/>
-        </w:rPr>
-        <w:lastRenderedPageBreak/>
-        <w:t>Equirectangular  Projection</w:t>
-      </w:r>
-      <w:proofErr w:type="gramEnd"/>
-      <w:r>
-        <w:rPr>
-          <w:b/>
-        </w:rPr>
-        <w:t xml:space="preserve"> (embedded into PowerSDR):</w:t>
-      </w:r>
-      <w:r>
-        <w:br/>
-        <w:t>When you open the Spotter Window and Click on the “Track” button (with Either Sun or Gray Line Tracking enabled), the current Background image changes to the Equirectangular map.</w:t>
-      </w:r>
-      <w:r>
-        <w:br/>
-      </w:r>
-      <w:r>
-        <w:br/>
-      </w:r>
-      <w:r>
-        <w:rPr>
-          <w:b/>
-        </w:rPr>
-        <w:t>TNF (adjustable Width)</w:t>
-      </w:r>
-      <w:proofErr w:type="gramStart"/>
-      <w:r>
-        <w:rPr>
-          <w:b/>
-        </w:rPr>
-        <w:t>:</w:t>
-      </w:r>
-      <w:proofErr w:type="gramEnd"/>
-      <w:r>
-        <w:br/>
-        <w:t xml:space="preserve">Right Click on the TNF buttons and you can select the Width of the next TNF created. Standard is </w:t>
-      </w:r>
-      <w:proofErr w:type="gramStart"/>
-      <w:r>
-        <w:t>100hz</w:t>
-      </w:r>
-      <w:proofErr w:type="gramEnd"/>
-      <w:r>
-        <w:t>, but can go as high as 600hz.</w:t>
-      </w:r>
-      <w:r>
-        <w:br/>
-      </w:r>
-      <w:r>
-        <w:br/>
-      </w:r>
-      <w:r>
-        <w:rPr>
-          <w:b/>
-        </w:rPr>
-        <w:t>Reset buttons for NR, ANF, NB, NB2 buttons:</w:t>
-      </w:r>
-      <w:r>
-        <w:br/>
-        <w:t xml:space="preserve">Right Click on any NR, ANF, or NB button and go directly to the adjustment panel for making changes to the noise filters. Factory default Reset buttons </w:t>
-      </w:r>
-      <w:proofErr w:type="gramStart"/>
-      <w:r>
-        <w:t>have</w:t>
-      </w:r>
-      <w:proofErr w:type="gramEnd"/>
-      <w:r>
-        <w:t xml:space="preserve"> now been added.</w:t>
-      </w:r>
-      <w:r>
-        <w:br/>
-      </w:r>
-      <w:r>
+      <w:proofErr w:type="gramStart"/>
+      <w:r>
+        <w:t>Setup-&gt;General-&gt;User Interface-&gt;Independent.</w:t>
+      </w:r>
+      <w:proofErr w:type="gramEnd"/>
+      <w:r>
+        <w:br/>
+      </w:r>
+      <w:r>
+        <w:rPr>
+          <w:b/>
+        </w:rPr>
         <w:br/>
       </w:r>
     </w:p>
@@ -1735,16 +1349,8 @@
         <w:rPr>
           <w:b/>
         </w:rPr>
-        <w:t xml:space="preserve">Record / Play ID </w:t>
-      </w:r>
-      <w:proofErr w:type="spellStart"/>
-      <w:r>
-        <w:rPr>
-          <w:b/>
-        </w:rPr>
-        <w:t>CheckBox</w:t>
-      </w:r>
-      <w:proofErr w:type="spellEnd"/>
+        <w:t>2nd TX Meter function</w:t>
+      </w:r>
       <w:proofErr w:type="gramStart"/>
       <w:r>
         <w:rPr>
@@ -1754,30 +1360,92 @@
       </w:r>
       <w:proofErr w:type="gramEnd"/>
       <w:r>
-        <w:br/>
-        <w:t xml:space="preserve">When Selected the “Rec” button Sets the Drive to 0, and keys the Flex to allow you to record your voice. When the “Play” button is pushed, the Flex will </w:t>
-      </w:r>
-      <w:proofErr w:type="gramStart"/>
-      <w:r>
-        <w:t>Transmit</w:t>
-      </w:r>
-      <w:proofErr w:type="gramEnd"/>
-      <w:r>
-        <w:t xml:space="preserve"> the last recording.</w:t>
-      </w:r>
-      <w:r>
-        <w:t xml:space="preserve"> NOTE: the Wave-&gt;Options-&gt;POST-Audio must be set for this to work. This will automatically be set properly when the Rec/Play ID box is checked.</w:t>
+        <w:rPr>
+          <w:b/>
+        </w:rPr>
+        <w:br/>
+      </w:r>
+      <w:r>
+        <w:t>Using the RX2 meter, you can now select a 2</w:t>
+      </w:r>
+      <w:r>
+        <w:rPr>
+          <w:vertAlign w:val="superscript"/>
+        </w:rPr>
+        <w:t>nd</w:t>
+      </w:r>
+      <w:r>
+        <w:t xml:space="preserve"> TX meter (as long as you’re not using RX2 while transmitting: Setup-&gt;General-&gt;RX2-&gt;Auto Mute RX2 </w:t>
+      </w:r>
+      <w:r>
+        <w:t>un</w:t>
+      </w:r>
+      <w:r>
+        <w:t>checked).</w:t>
+      </w:r>
+      <w:r>
+        <w:br/>
+        <w:t>Example: Set TX Meter to “ALC”, Set TX 2</w:t>
+      </w:r>
+      <w:r>
+        <w:rPr>
+          <w:vertAlign w:val="superscript"/>
+        </w:rPr>
+        <w:t>nd</w:t>
+      </w:r>
+      <w:r>
+        <w:t xml:space="preserve"> Meter to “</w:t>
+      </w:r>
+      <w:proofErr w:type="spellStart"/>
+      <w:r>
+        <w:t>Fwd</w:t>
+      </w:r>
+      <w:proofErr w:type="spellEnd"/>
+      <w:r>
+        <w:t xml:space="preserve"> </w:t>
+      </w:r>
+      <w:proofErr w:type="spellStart"/>
+      <w:r>
+        <w:t>Pwr</w:t>
+      </w:r>
+      <w:proofErr w:type="spellEnd"/>
+      <w:r>
+        <w:t>”.</w:t>
+      </w:r>
+      <w:r>
+        <w:br/>
+      </w:r>
+      <w:r>
+        <w:t xml:space="preserve"> You activate this feature from: Setup-&gt;Transmit-&gt;TX 2</w:t>
+      </w:r>
+      <w:r>
+        <w:rPr>
+          <w:vertAlign w:val="superscript"/>
+        </w:rPr>
+        <w:t>nd</w:t>
+      </w:r>
+      <w:r>
+        <w:t xml:space="preserve"> meter Active checked. This works wi</w:t>
+      </w:r>
+      <w:r>
+        <w:t xml:space="preserve">th </w:t>
+      </w:r>
+      <w:r>
+        <w:t>the Flex-1500,</w:t>
+      </w:r>
+      <w:r>
+        <w:t xml:space="preserve"> </w:t>
+      </w:r>
+      <w:r>
+        <w:t>3000, and 5000.</w:t>
       </w:r>
     </w:p>
     <w:p>
       <w:r>
-        <w:br/>
-      </w:r>
-      <w:r>
-        <w:rPr>
-          <w:b/>
-        </w:rPr>
-        <w:t>Quick Audio Save Folder Option</w:t>
+        <w:rPr>
+          <w:b/>
+        </w:rPr>
+        <w:t>Saved Memories Mapped directly to Panadapter</w:t>
       </w:r>
       <w:proofErr w:type="gramStart"/>
       <w:r>
@@ -1788,44 +1456,158 @@
       </w:r>
       <w:proofErr w:type="gramEnd"/>
       <w:r>
-        <w:br/>
-        <w:t xml:space="preserve">When </w:t>
-      </w:r>
-      <w:proofErr w:type="spellStart"/>
-      <w:r>
-        <w:t>QuickAudio</w:t>
-      </w:r>
-      <w:proofErr w:type="spellEnd"/>
-      <w:r>
-        <w:t xml:space="preserve"> Save Folder box is checked (under the Wave Menu Item), A new </w:t>
-      </w:r>
-      <w:proofErr w:type="spellStart"/>
-      <w:r>
-        <w:t>QuickAudio</w:t>
-      </w:r>
-      <w:proofErr w:type="spellEnd"/>
-      <w:r>
-        <w:t xml:space="preserve"> file is saved each time you Record. Right Click on the “Play” button to see the folder with all the recordings. You can Right Click on any File to rename. Highlight any file you want to play and Click “OPEN” button. When you Click on the “Play” button the selected Recording will play until you select another file or select another file, but click the “Cancel” button instead of “Open”, and the Flex will return to playing the Last recording made.</w:t>
-      </w:r>
+        <w:rPr>
+          <w:b/>
+        </w:rPr>
+        <w:br/>
+      </w:r>
+      <w:r>
+        <w:t>When selected from the Spotter window</w:t>
+      </w:r>
+      <w:r>
+        <w:t>, all your saved Memories will appear directly on the Panadapter based on where you currently are (both RX1 and RX2). The Panadapter shows: Name 1st, Group 2</w:t>
+      </w:r>
+      <w:r>
+        <w:rPr>
+          <w:vertAlign w:val="superscript"/>
+        </w:rPr>
+        <w:t>nd</w:t>
+      </w:r>
+      <w:r>
+        <w:t xml:space="preserve">. When you Left Click in on a Memory shown in the Panadapter, the Memory is loaded up so the saved Mode, Filters, </w:t>
+      </w:r>
+      <w:proofErr w:type="spellStart"/>
+      <w:r>
+        <w:t>etc</w:t>
+      </w:r>
+      <w:proofErr w:type="spellEnd"/>
+      <w:r>
+        <w:t xml:space="preserve"> will be set.</w:t>
+      </w:r>
+      <w:r>
+        <w:br/>
+        <w:t xml:space="preserve">If you find a new signal you wish to save as a new Memory: Hit the ALT &amp; M keys, </w:t>
+      </w:r>
+      <w:proofErr w:type="gramStart"/>
+      <w:r>
+        <w:t>then</w:t>
+      </w:r>
+      <w:proofErr w:type="gramEnd"/>
       <w:r>
         <w:t xml:space="preserve"> </w:t>
       </w:r>
       <w:r>
-        <w:t>Wave-&gt;</w:t>
-      </w:r>
-      <w:proofErr w:type="spellStart"/>
-      <w:r>
-        <w:t>QuickAudio</w:t>
-      </w:r>
-      <w:proofErr w:type="spellEnd"/>
-      <w:r>
+        <w:t>g</w:t>
+      </w:r>
+      <w:r>
+        <w:t>o to the Memory Window to change the Name and Group to whatever you want.</w:t>
+      </w:r>
+      <w:r>
+        <w:br/>
+        <w:t xml:space="preserve">Add NET’s, Repeaters, Beacons, </w:t>
+      </w:r>
+      <w:proofErr w:type="spellStart"/>
+      <w:r>
+        <w:t>Easypal</w:t>
+      </w:r>
+      <w:proofErr w:type="spellEnd"/>
+      <w:r>
+        <w:t>, SSTV frequencies, etc. etc.</w:t>
+      </w:r>
+    </w:p>
+    <w:p>
+      <w:r>
+        <w:rPr>
+          <w:b/>
+        </w:rPr>
+        <w:t xml:space="preserve">Panadapter Fill Color and Transparency: </w:t>
+      </w:r>
+      <w:r>
+        <w:rPr>
+          <w:b/>
+        </w:rPr>
         <w:t xml:space="preserve"> </w:t>
       </w:r>
       <w:r>
-        <w:t>Create</w:t>
-      </w:r>
-      <w:r>
-        <w:t xml:space="preserve"> MP3 checkbox, saves a WAV file and an MP3 file (For emailing the audio files to friends)</w:t>
+        <w:rPr>
+          <w:b/>
+        </w:rPr>
+        <w:br/>
+      </w:r>
+      <w:r>
+        <w:t>Right Click on CENTER button to open up Setup-&gt;Appearance-&gt;Display</w:t>
+      </w:r>
+      <w:r>
+        <w:br/>
+      </w:r>
+      <w:proofErr w:type="gramStart"/>
+      <w:r>
+        <w:t>You</w:t>
+      </w:r>
+      <w:proofErr w:type="gramEnd"/>
+      <w:r>
+        <w:t xml:space="preserve"> can now Select Pan Fill color and Transparency.</w:t>
+      </w:r>
+    </w:p>
+    <w:p>
+      <w:proofErr w:type="spellStart"/>
+      <w:r>
+        <w:rPr>
+          <w:b/>
+        </w:rPr>
+        <w:t>MultiRX</w:t>
+      </w:r>
+      <w:proofErr w:type="spellEnd"/>
+      <w:proofErr w:type="gramStart"/>
+      <w:r>
+        <w:rPr>
+          <w:b/>
+        </w:rPr>
+        <w:t>:</w:t>
+      </w:r>
+      <w:proofErr w:type="gramEnd"/>
+      <w:r>
+        <w:br/>
+        <w:t xml:space="preserve">Right Click on </w:t>
+      </w:r>
+      <w:proofErr w:type="spellStart"/>
+      <w:r>
+        <w:t>MultiRX</w:t>
+      </w:r>
+      <w:proofErr w:type="spellEnd"/>
+      <w:r>
+        <w:t xml:space="preserve"> to Reset it back to VFOA </w:t>
+      </w:r>
+      <w:r>
+        <w:t>when you activate it.</w:t>
+      </w:r>
+      <w:r>
+        <w:br/>
+        <w:t>OR</w:t>
+      </w:r>
+      <w:r>
+        <w:br/>
+        <w:t xml:space="preserve">Right Click on </w:t>
+      </w:r>
+      <w:r>
+        <w:t>“</w:t>
+      </w:r>
+      <w:r>
+        <w:t>Zoom:</w:t>
+      </w:r>
+      <w:r>
+        <w:t>”</w:t>
+      </w:r>
+      <w:r>
+        <w:t xml:space="preserve"> text   Setup-&gt;Display and check box </w:t>
+      </w:r>
+      <w:proofErr w:type="spellStart"/>
+      <w:r>
+        <w:t>MultiRX</w:t>
+      </w:r>
+      <w:proofErr w:type="spellEnd"/>
+      <w:r>
+        <w:t xml:space="preserve"> Auto Reset so it always Resets back to VFOA</w:t>
       </w:r>
     </w:p>
     <w:p>
@@ -1835,13 +1617,28 @@
         </w:rPr>
       </w:pPr>
       <w:r>
-        <w:br/>
-      </w:r>
-      <w:r>
-        <w:rPr>
-          <w:b/>
-        </w:rPr>
-        <w:t>Right Click on Buttons</w:t>
+        <w:rPr>
+          <w:b/>
+        </w:rPr>
+        <w:br/>
+      </w:r>
+      <w:r>
+        <w:rPr>
+          <w:b/>
+        </w:rPr>
+        <w:t>DX Spot: Fre</w:t>
+      </w:r>
+      <w:r>
+        <w:rPr>
+          <w:b/>
+        </w:rPr>
+        <w:t xml:space="preserve">quency hopping </w:t>
+      </w:r>
+      <w:r>
+        <w:rPr>
+          <w:b/>
+        </w:rPr>
+        <w:t>directly from Map</w:t>
       </w:r>
       <w:proofErr w:type="gramStart"/>
       <w:r>
@@ -1852,54 +1649,284 @@
       </w:r>
       <w:proofErr w:type="gramEnd"/>
       <w:r>
-        <w:br/>
-        <w:t>Right Click on many button to go directly to the setup menu for their function</w:t>
-      </w:r>
-      <w:r>
-        <w:t>, including Antenna descriptions found on left side of screen.</w:t>
-      </w:r>
-      <w:r>
-        <w:t xml:space="preserve"> Waterfall ID </w:t>
-      </w:r>
-      <w:proofErr w:type="spellStart"/>
-      <w:r>
-        <w:t>callsign</w:t>
-      </w:r>
-      <w:proofErr w:type="spellEnd"/>
-      <w:r>
-        <w:t xml:space="preserve"> box takes you to the database folder. Transmit profile takes you to the setup-&gt;transmit. NR</w:t>
-      </w:r>
-      <w:proofErr w:type="gramStart"/>
-      <w:r>
-        <w:t>,ANF,NB</w:t>
-      </w:r>
-      <w:proofErr w:type="gramEnd"/>
-      <w:r>
-        <w:t xml:space="preserve"> button take you to the setup-&gt;DSP-&gt;Options. RX/TXEQ takes you to the EQ settings menu. Right Click + CTRL on Band button </w:t>
-      </w:r>
-      <w:proofErr w:type="gramStart"/>
-      <w:r>
-        <w:t>creates</w:t>
-      </w:r>
-      <w:proofErr w:type="gramEnd"/>
-      <w:r>
-        <w:t xml:space="preserve"> a new </w:t>
-      </w:r>
-      <w:proofErr w:type="spellStart"/>
-      <w:r>
-        <w:t>bandstack</w:t>
-      </w:r>
-      <w:proofErr w:type="spellEnd"/>
-      <w:r>
-        <w:t xml:space="preserve"> memory. Play button takes you to the </w:t>
-      </w:r>
-      <w:proofErr w:type="spellStart"/>
-      <w:r>
-        <w:t>Quickaudio</w:t>
-      </w:r>
-      <w:proofErr w:type="spellEnd"/>
-      <w:r>
-        <w:t xml:space="preserve"> folder.</w:t>
+        <w:rPr>
+          <w:b/>
+        </w:rPr>
+        <w:br/>
+      </w:r>
+      <w:r>
+        <w:t>Left Click on any Red Dot on the Map and hit the CTRL key to go directly to the DX spot Frequency, mode and split.</w:t>
+      </w:r>
+      <w:r>
+        <w:rPr>
+          <w:b/>
+        </w:rPr>
+        <w:br/>
+      </w:r>
+      <w:r>
+        <w:rPr>
+          <w:b/>
+        </w:rPr>
+        <w:br/>
+      </w:r>
+      <w:r>
+        <w:rPr>
+          <w:b/>
+        </w:rPr>
+        <w:t>DX Spot</w:t>
+      </w:r>
+      <w:r>
+        <w:rPr>
+          <w:b/>
+        </w:rPr>
+        <w:t>:</w:t>
+      </w:r>
+      <w:r>
+        <w:rPr>
+          <w:b/>
+        </w:rPr>
+        <w:t xml:space="preserve"> Country or Call sign </w:t>
+      </w:r>
+      <w:r>
+        <w:rPr>
+          <w:b/>
+        </w:rPr>
+        <w:t>directly to World Map</w:t>
+      </w:r>
+      <w:proofErr w:type="gramStart"/>
+      <w:r>
+        <w:rPr>
+          <w:b/>
+        </w:rPr>
+        <w:t>:</w:t>
+      </w:r>
+      <w:proofErr w:type="gramEnd"/>
+      <w:r>
+        <w:rPr>
+          <w:b/>
+        </w:rPr>
+        <w:br/>
+      </w:r>
+      <w:r>
+        <w:t xml:space="preserve">A Red Dot appears directly on the map for every DX Spot on the DX list.  </w:t>
+      </w:r>
+      <w:r>
+        <w:br/>
+        <w:t>Select either DX Country or DX call sign to appear directly on the Equirectangular map.</w:t>
+      </w:r>
+      <w:r>
+        <w:br/>
+      </w:r>
+      <w:r>
+        <w:rPr>
+          <w:b/>
+        </w:rPr>
+        <w:br/>
+      </w:r>
+      <w:r>
+        <w:rPr>
+          <w:b/>
+        </w:rPr>
+        <w:t>Sun Tracking (with NOAA space weather)</w:t>
+      </w:r>
+      <w:proofErr w:type="gramStart"/>
+      <w:r>
+        <w:rPr>
+          <w:b/>
+        </w:rPr>
+        <w:t>:</w:t>
+      </w:r>
+      <w:proofErr w:type="gramEnd"/>
+      <w:r>
+        <w:rPr>
+          <w:b/>
+        </w:rPr>
+        <w:br/>
+      </w:r>
+      <w:r>
+        <w:lastRenderedPageBreak/>
+        <w:t xml:space="preserve">High resolution algorithm </w:t>
+      </w:r>
+      <w:r>
+        <w:t xml:space="preserve">tracks </w:t>
+      </w:r>
+      <w:r>
+        <w:t xml:space="preserve">Sun </w:t>
+      </w:r>
+      <w:r>
+        <w:t>across Equirectangular Projection map (embedded into PowerSDR) based on UTC time and Day of Year for Declination (Solstice</w:t>
+      </w:r>
+      <w:r>
+        <w:t>’s</w:t>
+      </w:r>
+      <w:r>
+        <w:t xml:space="preserve"> </w:t>
+      </w:r>
+      <w:r>
+        <w:t>and</w:t>
+      </w:r>
+      <w:r>
+        <w:t xml:space="preserve"> </w:t>
+      </w:r>
+      <w:r>
+        <w:t>Equinox’s</w:t>
+      </w:r>
+      <w:r>
+        <w:t xml:space="preserve"> </w:t>
+      </w:r>
+      <w:r>
+        <w:t>)</w:t>
+      </w:r>
+      <w:r>
+        <w:br/>
+        <w:t>Solar Flux Index and A-Index appear next to Sun on Panadapter.</w:t>
+      </w:r>
+      <w:r>
+        <w:t xml:space="preserve"> </w:t>
+      </w:r>
+      <w:proofErr w:type="gramStart"/>
+      <w:r>
+        <w:t>Updates every hour.</w:t>
+      </w:r>
+      <w:proofErr w:type="gramEnd"/>
+      <w:r>
+        <w:br/>
+      </w:r>
+      <w:r>
+        <w:br/>
+      </w:r>
+      <w:r>
+        <w:rPr>
+          <w:b/>
+        </w:rPr>
+        <w:t>Special Panafall mode</w:t>
+      </w:r>
+      <w:proofErr w:type="gramStart"/>
+      <w:r>
+        <w:rPr>
+          <w:b/>
+        </w:rPr>
+        <w:t>:</w:t>
+      </w:r>
+      <w:proofErr w:type="gramEnd"/>
+      <w:r>
+        <w:rPr>
+          <w:b/>
+        </w:rPr>
+        <w:br/>
+      </w:r>
+      <w:r>
+        <w:t>When viewing the Sun or Gray Line TRACK, you can select a special Panafall mode which is 80% Panadapter and 20% Waterfall (as opposed to a standard 50-50%)</w:t>
+      </w:r>
+      <w:r>
+        <w:t xml:space="preserve"> just for RX1</w:t>
+      </w:r>
+      <w:r>
+        <w:br/>
+        <w:t xml:space="preserve"> </w:t>
+      </w:r>
+      <w:r>
+        <w:br/>
+      </w:r>
+      <w:r>
+        <w:rPr>
+          <w:b/>
+        </w:rPr>
+        <w:t>Gray Line Tracking (with Sunset and Dusk areas):</w:t>
+      </w:r>
+      <w:r>
+        <w:br/>
+        <w:t>High resolution algorithm updates in 1min intervals.</w:t>
+      </w:r>
+      <w:r>
+        <w:br/>
+        <w:t>Right Click on “Center” button on main screen to open Setup Panel to select the Color and Alpha (transparency) of the Gray Line.</w:t>
+      </w:r>
+      <w:r>
+        <w:br/>
+      </w:r>
+      <w:r>
+        <w:br/>
+      </w:r>
+      <w:proofErr w:type="gramStart"/>
+      <w:r>
+        <w:rPr>
+          <w:b/>
+        </w:rPr>
+        <w:t>Equirectangular  Projection</w:t>
+      </w:r>
+      <w:proofErr w:type="gramEnd"/>
+      <w:r>
+        <w:rPr>
+          <w:b/>
+        </w:rPr>
+        <w:t xml:space="preserve"> (embedded into PowerSDR):</w:t>
+      </w:r>
+      <w:r>
+        <w:br/>
+        <w:t>When you open the Spotter Window and Click on the “Track” button (with Either Sun or Gray Line Tracking enabled), the current Background image changes to the Equirectangular map.</w:t>
+      </w:r>
+      <w:r>
+        <w:br/>
+      </w:r>
+      <w:r>
+        <w:br/>
+      </w:r>
+      <w:r>
+        <w:rPr>
+          <w:b/>
+        </w:rPr>
+        <w:t>TNF (adjustable Width)</w:t>
+      </w:r>
+      <w:proofErr w:type="gramStart"/>
+      <w:r>
+        <w:rPr>
+          <w:b/>
+        </w:rPr>
+        <w:t>:</w:t>
+      </w:r>
+      <w:proofErr w:type="gramEnd"/>
+      <w:r>
+        <w:br/>
+        <w:t xml:space="preserve">Right Click on the TNF buttons and you can select the Width of the next TNF created. Standard is </w:t>
+      </w:r>
+      <w:proofErr w:type="gramStart"/>
+      <w:r>
+        <w:t>100hz</w:t>
+      </w:r>
+      <w:proofErr w:type="gramEnd"/>
+      <w:r>
+        <w:t>, but can go as high as 600hz.</w:t>
+      </w:r>
+      <w:r>
+        <w:br/>
+      </w:r>
+      <w:r>
+        <w:br/>
+      </w:r>
+      <w:r>
+        <w:rPr>
+          <w:b/>
+        </w:rPr>
+        <w:t>Reset buttons for NR, ANF, NB, NB2 buttons:</w:t>
+      </w:r>
+      <w:r>
+        <w:br/>
+        <w:t xml:space="preserve">Right Click on any NR, ANF, or NB button and go directly to the adjustment panel for making changes to the noise filters. Factory default Reset buttons </w:t>
+      </w:r>
+      <w:proofErr w:type="gramStart"/>
+      <w:r>
+        <w:t>have</w:t>
+      </w:r>
+      <w:proofErr w:type="gramEnd"/>
+      <w:r>
+        <w:t xml:space="preserve"> now been added.</w:t>
+      </w:r>
+      <w:r>
+        <w:br/>
+      </w:r>
+      <w:r>
+        <w:br/>
       </w:r>
     </w:p>
     <w:p>
@@ -1907,14 +1934,16 @@
         <w:rPr>
           <w:b/>
         </w:rPr>
-        <w:t>DX Spotter</w:t>
-      </w:r>
-      <w:r>
-        <w:rPr>
-          <w:b/>
-        </w:rPr>
-        <w:t xml:space="preserve"> screen</w:t>
-      </w:r>
+        <w:t xml:space="preserve">Record / Play ID </w:t>
+      </w:r>
+      <w:proofErr w:type="spellStart"/>
+      <w:r>
+        <w:rPr>
+          <w:b/>
+        </w:rPr>
+        <w:t>CheckBox</w:t>
+      </w:r>
+      <w:proofErr w:type="spellEnd"/>
       <w:proofErr w:type="gramStart"/>
       <w:r>
         <w:rPr>
@@ -1924,141 +1953,30 @@
       </w:r>
       <w:proofErr w:type="gramEnd"/>
       <w:r>
-        <w:rPr>
-          <w:b/>
-        </w:rPr>
-        <w:br/>
-      </w:r>
-      <w:r>
-        <w:t>File DXMemory.xml now saves all your DX clusters.</w:t>
-      </w:r>
-      <w:r>
-        <w:br/>
-      </w:r>
-      <w:r>
-        <w:t xml:space="preserve">Type the URL of a DX Telnet Cluster </w:t>
-      </w:r>
-      <w:r>
-        <w:t xml:space="preserve">(or </w:t>
-      </w:r>
-      <w:proofErr w:type="spellStart"/>
-      <w:r>
-        <w:t>ReverseBeacon</w:t>
-      </w:r>
-      <w:proofErr w:type="spellEnd"/>
-      <w:r>
-        <w:t xml:space="preserve">) </w:t>
-      </w:r>
-      <w:r>
-        <w:t>along with the PORT# and your Call sign.</w:t>
-      </w:r>
-      <w:r>
-        <w:br/>
-        <w:t>Click on the “Spot DX” button to connect up and start spotting.</w:t>
-      </w:r>
-      <w:r>
-        <w:br/>
-        <w:t>When the “DX Parser” is checked, Powe</w:t>
-      </w:r>
-      <w:r>
-        <w:t>r</w:t>
-      </w:r>
-      <w:r>
-        <w:t xml:space="preserve">SDR will attempt to determine the Mode and Split from the DX spot frequency and DX spotter comments, then set the Flex accordingly </w:t>
-      </w:r>
-      <w:r>
-        <w:br/>
-      </w:r>
-      <w:proofErr w:type="spellStart"/>
-      <w:r>
-        <w:t>cw,ssb,rtty,psk,Olivia,msk,etc</w:t>
-      </w:r>
-      <w:proofErr w:type="spellEnd"/>
-      <w:r>
-        <w:t>.</w:t>
-      </w:r>
-      <w:r>
-        <w:br/>
-        <w:t>You can also check to select only North American, or Exclude North American Spotters.</w:t>
-      </w:r>
-      <w:r>
-        <w:br/>
-      </w:r>
-      <w:r>
-        <w:lastRenderedPageBreak/>
-        <w:t>You can also check to select only CW, Phone (AM</w:t>
-      </w:r>
-      <w:proofErr w:type="gramStart"/>
-      <w:r>
-        <w:t>,SSB,FM</w:t>
-      </w:r>
-      <w:proofErr w:type="gramEnd"/>
-      <w:r>
-        <w:t>), or Digital (</w:t>
-      </w:r>
-      <w:proofErr w:type="spellStart"/>
-      <w:r>
-        <w:t>rtty,psk,packet,etc</w:t>
-      </w:r>
-      <w:proofErr w:type="spellEnd"/>
-      <w:r>
-        <w:t>)</w:t>
-      </w:r>
-      <w:r>
-        <w:br/>
-        <w:t>You can also check to select the Mode(s) you want to see spots for: CW, Digital, Phone.</w:t>
-      </w:r>
-      <w:r>
-        <w:br/>
-      </w:r>
-      <w:r>
-        <w:rPr>
-          <w:u w:val="single"/>
-        </w:rPr>
-        <w:t>DX Spotter Window:</w:t>
-      </w:r>
-      <w:r>
-        <w:t xml:space="preserve"> Click on any DX spot and go directly to that spot (if DX parse checked, then also set mode). Left click on </w:t>
-      </w:r>
-      <w:r>
-        <w:t xml:space="preserve">the Left side of </w:t>
-      </w:r>
-      <w:r>
-        <w:t>any DX spot</w:t>
-      </w:r>
-      <w:r>
-        <w:t xml:space="preserve"> + CTRL key</w:t>
-      </w:r>
-      <w:r>
-        <w:t xml:space="preserve"> to open up QRZ web page of DX Spot</w:t>
-      </w:r>
-      <w:r>
-        <w:br/>
-      </w:r>
-      <w:r>
-        <w:rPr>
-          <w:u w:val="single"/>
-        </w:rPr>
-        <w:t>Panadapter Window:</w:t>
-      </w:r>
-      <w:r>
-        <w:t xml:space="preserve"> Click on any DX spot in Panadapter, then Hit the CTRL keyboard button to open up QRZ page, or Hit the Shift Key (toggle) and view the Spotter in the Panadapter.</w:t>
-      </w:r>
-      <w:r>
-        <w:br/>
-        <w:t>Spotting works on both RX1 and RX2.</w:t>
-      </w:r>
-      <w:r>
-        <w:br/>
-      </w:r>
-      <w:r>
-        <w:br/>
-      </w:r>
-      <w:r>
-        <w:rPr>
-          <w:b/>
-        </w:rPr>
-        <w:t>SWL Spotter</w:t>
+        <w:br/>
+        <w:t xml:space="preserve">When Selected the “Rec” button Sets the Drive to 0, and keys the Flex to allow you to record your voice. When the “Play” button is pushed, the Flex will </w:t>
+      </w:r>
+      <w:proofErr w:type="gramStart"/>
+      <w:r>
+        <w:t>Transmit</w:t>
+      </w:r>
+      <w:proofErr w:type="gramEnd"/>
+      <w:r>
+        <w:t xml:space="preserve"> the last recording.</w:t>
+      </w:r>
+      <w:r>
+        <w:t xml:space="preserve"> NOTE: the Wave-&gt;Options-&gt;POST-Audio must be set for this to work. This will automatically be set properly when the Rec/Play ID box is checked.</w:t>
+      </w:r>
+    </w:p>
+    <w:p>
+      <w:r>
+        <w:br/>
+      </w:r>
+      <w:r>
+        <w:rPr>
+          <w:b/>
+        </w:rPr>
+        <w:t>Quick Audio Save Folder Option</w:t>
       </w:r>
       <w:proofErr w:type="gramStart"/>
       <w:r>
@@ -2070,44 +1988,44 @@
       <w:proofErr w:type="gramEnd"/>
       <w:r>
         <w:br/>
-        <w:t>Right Click on the “</w:t>
-      </w:r>
-      <w:proofErr w:type="spellStart"/>
-      <w:r>
-        <w:t>Callsign</w:t>
-      </w:r>
-      <w:proofErr w:type="spellEnd"/>
-      <w:r>
-        <w:t xml:space="preserve">” </w:t>
-      </w:r>
-      <w:proofErr w:type="spellStart"/>
-      <w:r>
-        <w:t>waterID</w:t>
-      </w:r>
-      <w:proofErr w:type="spellEnd"/>
-      <w:r>
-        <w:t xml:space="preserve">  box (at the top menu line) and place the SWL.csv file into this folder to allow for spotting Shortwave signals.</w:t>
-      </w:r>
-      <w:r>
-        <w:br/>
-        <w:t xml:space="preserve">Click on any </w:t>
-      </w:r>
-      <w:proofErr w:type="gramStart"/>
-      <w:r>
-        <w:t>Shortwave</w:t>
-      </w:r>
-      <w:proofErr w:type="gramEnd"/>
-      <w:r>
-        <w:t xml:space="preserve"> station viewed in the Panadapter, then Hit the CTRL keyboard button, to open your Web Browser and Google the Shortwave station. </w:t>
+        <w:t xml:space="preserve">When </w:t>
+      </w:r>
+      <w:proofErr w:type="spellStart"/>
+      <w:r>
+        <w:t>QuickAudio</w:t>
+      </w:r>
+      <w:proofErr w:type="spellEnd"/>
+      <w:r>
+        <w:t xml:space="preserve"> Save Folder box is checked (under the Wave Menu Item), A new </w:t>
+      </w:r>
+      <w:proofErr w:type="spellStart"/>
+      <w:r>
+        <w:t>QuickAudio</w:t>
+      </w:r>
+      <w:proofErr w:type="spellEnd"/>
+      <w:r>
+        <w:t xml:space="preserve"> file is saved each time you Record. Right Click on the “Play” button to see the folder with all the recordings. You can Right Click on any File to rename. Highlight any file you want to play and Click “OPEN” button. When you Click on the “Play” button the selected Recording will play until you select another file or select another file, but click the “Cancel” button instead of “Open”, and the Flex will return to playing the Last recording made.</w:t>
       </w:r>
       <w:r>
         <w:t xml:space="preserve"> </w:t>
       </w:r>
-      <w:proofErr w:type="gramStart"/>
-      <w:r>
-        <w:t>Works only on RX1.</w:t>
-      </w:r>
-      <w:proofErr w:type="gramEnd"/>
+      <w:r>
+        <w:t>Wave-&gt;</w:t>
+      </w:r>
+      <w:proofErr w:type="spellStart"/>
+      <w:r>
+        <w:t>QuickAudio</w:t>
+      </w:r>
+      <w:proofErr w:type="spellEnd"/>
+      <w:r>
+        <w:t xml:space="preserve"> </w:t>
+      </w:r>
+      <w:r>
+        <w:t>Create</w:t>
+      </w:r>
+      <w:r>
+        <w:t xml:space="preserve"> MP3 checkbox, saves a WAV file and an MP3 file (For emailing the audio files to friends)</w:t>
+      </w:r>
     </w:p>
     <w:p>
       <w:pPr>
@@ -2115,13 +2033,90 @@
           <w:b/>
         </w:rPr>
       </w:pPr>
+      <w:r>
+        <w:br/>
+      </w:r>
+      <w:r>
+        <w:rPr>
+          <w:b/>
+        </w:rPr>
+        <w:t>Right Click on Buttons</w:t>
+      </w:r>
+      <w:proofErr w:type="gramStart"/>
+      <w:r>
+        <w:rPr>
+          <w:b/>
+        </w:rPr>
+        <w:t>:</w:t>
+      </w:r>
+      <w:proofErr w:type="gramEnd"/>
+      <w:r>
+        <w:br/>
+        <w:t>Right Click on many button to go directly to the setup menu for their function</w:t>
+      </w:r>
+      <w:r>
+        <w:t xml:space="preserve">, including Antenna </w:t>
+      </w:r>
+      <w:r>
+        <w:lastRenderedPageBreak/>
+        <w:t>descriptions found on left side of screen.</w:t>
+      </w:r>
+      <w:r>
+        <w:t xml:space="preserve"> Waterfall ID </w:t>
+      </w:r>
+      <w:proofErr w:type="spellStart"/>
+      <w:r>
+        <w:t>callsign</w:t>
+      </w:r>
+      <w:proofErr w:type="spellEnd"/>
+      <w:r>
+        <w:t xml:space="preserve"> box takes you to the database folder. Transmit profile takes you to the setup-&gt;transmit. NR</w:t>
+      </w:r>
+      <w:proofErr w:type="gramStart"/>
+      <w:r>
+        <w:t>,ANF,NB</w:t>
+      </w:r>
+      <w:proofErr w:type="gramEnd"/>
+      <w:r>
+        <w:t xml:space="preserve"> button take you to the setup-&gt;DSP-&gt;Options. RX/TXEQ takes you to the EQ settings menu. Right Click + CTRL on Band button </w:t>
+      </w:r>
+      <w:proofErr w:type="gramStart"/>
+      <w:r>
+        <w:t>creates</w:t>
+      </w:r>
+      <w:proofErr w:type="gramEnd"/>
+      <w:r>
+        <w:t xml:space="preserve"> a new </w:t>
+      </w:r>
+      <w:proofErr w:type="spellStart"/>
+      <w:r>
+        <w:t>bandstack</w:t>
+      </w:r>
+      <w:proofErr w:type="spellEnd"/>
+      <w:r>
+        <w:t xml:space="preserve"> memory. Play button takes you to the </w:t>
+      </w:r>
+      <w:proofErr w:type="spellStart"/>
+      <w:r>
+        <w:t>Quickaudio</w:t>
+      </w:r>
+      <w:proofErr w:type="spellEnd"/>
+      <w:r>
+        <w:t xml:space="preserve"> folder.</w:t>
+      </w:r>
     </w:p>
     <w:p>
       <w:r>
         <w:rPr>
           <w:b/>
         </w:rPr>
-        <w:t>Band Scanner</w:t>
+        <w:t>DX Spotter</w:t>
+      </w:r>
+      <w:r>
+        <w:rPr>
+          <w:b/>
+        </w:rPr>
+        <w:t xml:space="preserve"> screen</w:t>
       </w:r>
       <w:proofErr w:type="gramStart"/>
       <w:r>
@@ -2132,61 +2127,138 @@
       </w:r>
       <w:proofErr w:type="gramEnd"/>
       <w:r>
-        <w:br/>
-        <w:t>Work in Progress band scanner</w:t>
-      </w:r>
-      <w:r>
-        <w:br/>
-        <w:t xml:space="preserve">Automatically adjusts to current band limits </w:t>
-      </w:r>
-      <w:proofErr w:type="spellStart"/>
-      <w:r>
-        <w:t>your</w:t>
-      </w:r>
-      <w:proofErr w:type="spellEnd"/>
-      <w:r>
-        <w:t xml:space="preserve"> on.</w:t>
-      </w:r>
-      <w:r>
-        <w:br/>
-        <w:t>Select Step (</w:t>
-      </w:r>
-      <w:proofErr w:type="spellStart"/>
-      <w:r>
-        <w:t>khz</w:t>
-      </w:r>
-      <w:proofErr w:type="spellEnd"/>
-      <w:proofErr w:type="gramStart"/>
-      <w:r>
-        <w:t>)  and</w:t>
-      </w:r>
-      <w:proofErr w:type="gramEnd"/>
-      <w:r>
-        <w:t xml:space="preserve"> Step Rate (</w:t>
-      </w:r>
-      <w:proofErr w:type="spellStart"/>
-      <w:r>
-        <w:t>mSec</w:t>
-      </w:r>
-      <w:proofErr w:type="spellEnd"/>
-      <w:r>
-        <w:t xml:space="preserve">). </w:t>
-      </w:r>
-      <w:r>
-        <w:br/>
-        <w:t>Push “Scan Band” button to start scanner. Stops then reach end or “Scan Band” pushed again or Squelch level exceeded.</w:t>
-      </w:r>
-      <w:r>
-        <w:br/>
-      </w:r>
-      <w:r>
-        <w:br/>
-      </w:r>
-      <w:r>
-        <w:rPr>
-          <w:b/>
-        </w:rPr>
-        <w:t>Memory (Hyperlinking)</w:t>
+        <w:rPr>
+          <w:b/>
+        </w:rPr>
+        <w:br/>
+      </w:r>
+      <w:r>
+        <w:t>File DXMemory.xml now saves all your DX clusters.</w:t>
+      </w:r>
+      <w:r>
+        <w:br/>
+      </w:r>
+      <w:r>
+        <w:t xml:space="preserve">Type the URL of a DX Telnet Cluster </w:t>
+      </w:r>
+      <w:r>
+        <w:t xml:space="preserve">(or </w:t>
+      </w:r>
+      <w:proofErr w:type="spellStart"/>
+      <w:r>
+        <w:t>ReverseBeacon</w:t>
+      </w:r>
+      <w:proofErr w:type="spellEnd"/>
+      <w:r>
+        <w:t xml:space="preserve">) </w:t>
+      </w:r>
+      <w:r>
+        <w:t>along with the PORT# and your Call sign.</w:t>
+      </w:r>
+      <w:r>
+        <w:br/>
+        <w:t>Click on the “Spot DX” button to connect up and start spotting.</w:t>
+      </w:r>
+      <w:r>
+        <w:br/>
+        <w:t>When the “DX Parser” is checked, Powe</w:t>
+      </w:r>
+      <w:r>
+        <w:t>r</w:t>
+      </w:r>
+      <w:r>
+        <w:t xml:space="preserve">SDR will attempt to determine the Mode and Split from the DX spot frequency and DX spotter comments, then set the Flex accordingly </w:t>
+      </w:r>
+      <w:r>
+        <w:br/>
+      </w:r>
+      <w:proofErr w:type="spellStart"/>
+      <w:r>
+        <w:t>cw,ssb,rtty,psk,Olivia,msk,etc</w:t>
+      </w:r>
+      <w:proofErr w:type="spellEnd"/>
+      <w:r>
+        <w:t>.</w:t>
+      </w:r>
+      <w:r>
+        <w:br/>
+        <w:t>You can also check to select only North American, or Exclude North American Spotters.</w:t>
+      </w:r>
+      <w:r>
+        <w:br/>
+        <w:t>You can also check to select only CW, Phone (AM</w:t>
+      </w:r>
+      <w:proofErr w:type="gramStart"/>
+      <w:r>
+        <w:t>,SSB,FM</w:t>
+      </w:r>
+      <w:proofErr w:type="gramEnd"/>
+      <w:r>
+        <w:t>), or Digital (</w:t>
+      </w:r>
+      <w:proofErr w:type="spellStart"/>
+      <w:r>
+        <w:t>rtty,psk,packet,etc</w:t>
+      </w:r>
+      <w:proofErr w:type="spellEnd"/>
+      <w:r>
+        <w:t>)</w:t>
+      </w:r>
+      <w:r>
+        <w:br/>
+        <w:t>You can also check to select the Mode(s) you want to see spots for: CW, Digital, Phone.</w:t>
+      </w:r>
+      <w:r>
+        <w:br/>
+      </w:r>
+      <w:r>
+        <w:rPr>
+          <w:u w:val="single"/>
+        </w:rPr>
+        <w:t>DX Spotter Window:</w:t>
+      </w:r>
+      <w:r>
+        <w:t xml:space="preserve"> Click on any DX spot and go directly to that spot (if DX parse checked, then also set mode). Left click on </w:t>
+      </w:r>
+      <w:r>
+        <w:t xml:space="preserve">the Left side of </w:t>
+      </w:r>
+      <w:r>
+        <w:t>any DX spot</w:t>
+      </w:r>
+      <w:r>
+        <w:t xml:space="preserve"> + CTRL key</w:t>
+      </w:r>
+      <w:r>
+        <w:t xml:space="preserve"> to open up QRZ web page of DX Spot</w:t>
+      </w:r>
+      <w:r>
+        <w:br/>
+      </w:r>
+      <w:r>
+        <w:rPr>
+          <w:u w:val="single"/>
+        </w:rPr>
+        <w:t>Panadapter Window:</w:t>
+      </w:r>
+      <w:r>
+        <w:t xml:space="preserve"> Click on any DX spot in Panadapter, then Hit the CTRL keyboard button to open up QRZ page, or Hit the Shift Key (toggle) and view the Spotter in the Panadapter.</w:t>
+      </w:r>
+      <w:r>
+        <w:br/>
+        <w:t>Spotting works on both RX1 and RX2.</w:t>
+      </w:r>
+      <w:r>
+        <w:br/>
+      </w:r>
+      <w:r>
+        <w:br/>
+      </w:r>
+      <w:r>
+        <w:rPr>
+          <w:b/>
+        </w:rPr>
+        <w:t>SWL Spotter</w:t>
       </w:r>
       <w:proofErr w:type="gramStart"/>
       <w:r>
@@ -2198,52 +2270,58 @@
       <w:proofErr w:type="gramEnd"/>
       <w:r>
         <w:br/>
-        <w:t>Drag and Drop any URL (from your Web Browser</w:t>
-      </w:r>
-      <w:r>
-        <w:t xml:space="preserve"> [excluding Edge browser]</w:t>
-      </w:r>
-      <w:r>
-        <w:t xml:space="preserve"> URL address line) directly onto any highlighted Memory. Now Right Click on that particular highlighted memory at any time to directly open </w:t>
-      </w:r>
-      <w:r>
-        <w:t xml:space="preserve">your Web Browser to that stored Hyperlink. </w:t>
-      </w:r>
-      <w:r>
-        <w:br/>
-        <w:t>Drag and Drop any File (from your Desktop or File Explorer) directly onto any highlighted Memory. Now Right Click on that particular highlighted memory to open up that File directly using the default opening program associated with that file type.</w:t>
-      </w:r>
-      <w:r>
-        <w:br/>
-        <w:t>Also Drag &amp; Drop (File or URL) to the “Add” button to create memory and Hyperlink at the same time.</w:t>
-      </w:r>
+        <w:t>Right Click on the “</w:t>
+      </w:r>
+      <w:proofErr w:type="spellStart"/>
+      <w:r>
+        <w:t>Callsign</w:t>
+      </w:r>
+      <w:proofErr w:type="spellEnd"/>
+      <w:r>
+        <w:t xml:space="preserve">” </w:t>
+      </w:r>
+      <w:proofErr w:type="spellStart"/>
+      <w:r>
+        <w:t>waterID</w:t>
+      </w:r>
+      <w:proofErr w:type="spellEnd"/>
+      <w:r>
+        <w:t xml:space="preserve">  box (at the top menu line) and place the SWL.csv file into this folder to allow for spotting Shortwave signals.</w:t>
+      </w:r>
+      <w:r>
+        <w:br/>
+        <w:t xml:space="preserve">Click on any </w:t>
+      </w:r>
+      <w:proofErr w:type="gramStart"/>
+      <w:r>
+        <w:t>Shortwave</w:t>
+      </w:r>
+      <w:proofErr w:type="gramEnd"/>
+      <w:r>
+        <w:t xml:space="preserve"> station viewed in the Panadapter, then Hit the CTRL keyboard button, to open your Web Browser and Google the Shortwave station. </w:t>
+      </w:r>
+      <w:r>
+        <w:t xml:space="preserve"> </w:t>
+      </w:r>
+      <w:proofErr w:type="gramStart"/>
+      <w:r>
+        <w:t>Works only on RX1.</w:t>
+      </w:r>
+      <w:proofErr w:type="gramEnd"/>
     </w:p>
     <w:p>
-      <w:r>
-        <w:rPr>
-          <w:b/>
-        </w:rPr>
-        <w:t>Shortwave Bands (SWL)</w:t>
-      </w:r>
-      <w:proofErr w:type="gramStart"/>
-      <w:r>
-        <w:rPr>
-          <w:b/>
-        </w:rPr>
-        <w:t>:</w:t>
-      </w:r>
-      <w:proofErr w:type="gramEnd"/>
-      <w:r>
-        <w:br/>
-        <w:t>All the standard Shortwave bands are now a set of Band buttons. Click the “SWL” button to display all the shortwave bands, complete with Band Stacking.</w:t>
-      </w:r>
+      <w:pPr>
+        <w:rPr>
+          <w:b/>
+        </w:rPr>
+      </w:pPr>
     </w:p>
     <w:p>
       <w:r>
         <w:rPr>
           <w:b/>
         </w:rPr>
-        <w:t>Band Stacking (all Bands)</w:t>
+        <w:t>Band Scanner</w:t>
       </w:r>
       <w:proofErr w:type="gramStart"/>
       <w:r>
@@ -2255,32 +2333,60 @@
       <w:proofErr w:type="gramEnd"/>
       <w:r>
         <w:br/>
-        <w:t>Right Click + CTRL button on top of and Band Button to add a Band Stack memory.</w:t>
-      </w:r>
-      <w:r>
-        <w:br/>
-        <w:t xml:space="preserve">You </w:t>
-      </w:r>
-      <w:r>
-        <w:rPr>
-          <w:u w:val="single"/>
-        </w:rPr>
-        <w:t>can view the current Band Stack</w:t>
-      </w:r>
-      <w:r>
-        <w:t xml:space="preserve"> your on and the Total Stack# for the current Band Selected at the Top of the screen (just under the Tune Step readout).</w:t>
-      </w:r>
-      <w:r>
-        <w:br/>
-      </w:r>
-      <w:r>
-        <w:br/>
-      </w:r>
-      <w:r>
-        <w:rPr>
-          <w:b/>
-        </w:rPr>
-        <w:t>Monitor Feature (Pre and Post processed Audio)</w:t>
+        <w:t>Work in Progress band scanner</w:t>
+      </w:r>
+      <w:r>
+        <w:br/>
+        <w:t xml:space="preserve">Automatically adjusts to current band limits </w:t>
+      </w:r>
+      <w:proofErr w:type="spellStart"/>
+      <w:r>
+        <w:t>your</w:t>
+      </w:r>
+      <w:proofErr w:type="spellEnd"/>
+      <w:r>
+        <w:t xml:space="preserve"> on.</w:t>
+      </w:r>
+      <w:r>
+        <w:br/>
+        <w:t>Select Step (</w:t>
+      </w:r>
+      <w:proofErr w:type="spellStart"/>
+      <w:r>
+        <w:t>khz</w:t>
+      </w:r>
+      <w:proofErr w:type="spellEnd"/>
+      <w:proofErr w:type="gramStart"/>
+      <w:r>
+        <w:t>)  and</w:t>
+      </w:r>
+      <w:proofErr w:type="gramEnd"/>
+      <w:r>
+        <w:t xml:space="preserve"> Step Rate (</w:t>
+      </w:r>
+      <w:proofErr w:type="spellStart"/>
+      <w:r>
+        <w:t>mSec</w:t>
+      </w:r>
+      <w:proofErr w:type="spellEnd"/>
+      <w:r>
+        <w:t xml:space="preserve">). </w:t>
+      </w:r>
+      <w:r>
+        <w:br/>
+        <w:t>Push “Scan Band” button to start scanner. Stops then reach end or “Scan Band” pushed again or Squelch level exceeded.</w:t>
+      </w:r>
+      <w:r>
+        <w:br/>
+      </w:r>
+      <w:r>
+        <w:br/>
+      </w:r>
+      <w:r>
+        <w:rPr>
+          <w:b/>
+        </w:rPr>
+        <w:t>Memory (Hyperlinking)</w:t>
       </w:r>
       <w:proofErr w:type="gramStart"/>
       <w:r>
@@ -2291,315 +2397,407 @@
       </w:r>
       <w:proofErr w:type="gramEnd"/>
       <w:r>
-        <w:rPr>
-          <w:b/>
-        </w:rPr>
-        <w:br/>
-      </w:r>
-      <w:r>
-        <w:t>AM and FM modes now have Pre-Processed audio available to the Monitor “MON“. The Flex-1500 can only do this via the VAC function, not the built in headphone jack</w:t>
-      </w:r>
-      <w:proofErr w:type="gramStart"/>
-      <w:r>
-        <w:t>.</w:t>
-      </w:r>
-      <w:proofErr w:type="gramEnd"/>
-      <w:r>
-        <w:br/>
-        <w:t>“MON</w:t>
-      </w:r>
-      <w:proofErr w:type="gramStart"/>
-      <w:r>
-        <w:t>“ button</w:t>
-      </w:r>
-      <w:proofErr w:type="gramEnd"/>
-      <w:r>
-        <w:t xml:space="preserve"> now has “</w:t>
-      </w:r>
-      <w:proofErr w:type="spellStart"/>
-      <w:r>
-        <w:t>MONpr</w:t>
-      </w:r>
-      <w:proofErr w:type="spellEnd"/>
-      <w:r>
-        <w:t xml:space="preserve">” for </w:t>
-      </w:r>
-      <w:proofErr w:type="spellStart"/>
-      <w:r>
-        <w:t>Pre processed</w:t>
-      </w:r>
-      <w:proofErr w:type="spellEnd"/>
-      <w:r>
-        <w:t xml:space="preserve"> audio and “</w:t>
-      </w:r>
-      <w:proofErr w:type="spellStart"/>
-      <w:r>
-        <w:t>MONps</w:t>
-      </w:r>
-      <w:proofErr w:type="spellEnd"/>
-      <w:r>
-        <w:t xml:space="preserve">” for Post processed audio (which is only available for SSB on all radio models). </w:t>
-      </w:r>
-      <w:r>
-        <w:br/>
-      </w:r>
-      <w:r>
-        <w:lastRenderedPageBreak/>
-        <w:t>Reduced the TUNE audio level (temporarily) in the monitor</w:t>
-      </w:r>
-      <w:r>
-        <w:br/>
-        <w:t>Properly change the AF slider to say MON during Transmit or TUNE, since that is its function (except if you have RX2 set to stay on when transmitting).</w:t>
-      </w:r>
-      <w:r>
-        <w:br/>
-      </w:r>
-      <w:r>
-        <w:br/>
-      </w:r>
-      <w:r>
-        <w:rPr>
-          <w:b/>
-        </w:rPr>
-        <w:t>Continuum Mode</w:t>
-      </w:r>
-      <w:r>
-        <w:rPr>
-          <w:b/>
-        </w:rPr>
-        <w:t xml:space="preserve"> (RX1 only)</w:t>
-      </w:r>
-      <w:proofErr w:type="gramStart"/>
-      <w:r>
-        <w:rPr>
-          <w:b/>
-        </w:rPr>
-        <w:t>:</w:t>
-      </w:r>
-      <w:proofErr w:type="gramEnd"/>
-      <w:r>
-        <w:br/>
-        <w:t>Waterfall is used to display Peak band power vs time (5 second intervals)</w:t>
-      </w:r>
-      <w:r>
-        <w:t>, for both Receive and Transmit.</w:t>
-      </w:r>
-      <w:r>
-        <w:br/>
-      </w:r>
-      <w:r>
-        <w:br/>
-      </w:r>
-      <w:r>
-        <w:rPr>
-          <w:b/>
-        </w:rPr>
-        <w:t>Waterfall History Moves with Frequency change</w:t>
-      </w:r>
-      <w:r>
-        <w:rPr>
-          <w:b/>
-        </w:rPr>
-        <w:t xml:space="preserve"> (in Panafall mode)</w:t>
-      </w:r>
-      <w:proofErr w:type="gramStart"/>
-      <w:r>
-        <w:rPr>
-          <w:b/>
-        </w:rPr>
-        <w:t>:</w:t>
-      </w:r>
-      <w:proofErr w:type="gramEnd"/>
-      <w:r>
-        <w:rPr>
-          <w:b/>
-        </w:rPr>
-        <w:br/>
-      </w:r>
-      <w:r>
-        <w:t xml:space="preserve">The waterfall history (in Panafall mode) now always moves with a change in frequency.  At some point, if you keep scrolling (changing frequency) in one direction, you will hit the edge of this feature and the Waterfall will clear and restart over. There is also a checkbox setting in Setup-&gt;Display to allow for a wider waterfall to avoid this (but uses more </w:t>
-      </w:r>
-      <w:proofErr w:type="spellStart"/>
-      <w:proofErr w:type="gramStart"/>
-      <w:r>
-        <w:t>cpu</w:t>
-      </w:r>
-      <w:proofErr w:type="spellEnd"/>
-      <w:proofErr w:type="gramEnd"/>
-      <w:r>
-        <w:t xml:space="preserve"> time). Dark areas in the waterfall (that appear as you move) are areas with no valid history. In this way, the waterfall you see is always valid history for the current Panadapter display </w:t>
-      </w:r>
-      <w:proofErr w:type="gramStart"/>
-      <w:r>
-        <w:t>your</w:t>
-      </w:r>
-      <w:proofErr w:type="gramEnd"/>
-      <w:r>
-        <w:t xml:space="preserve"> viewing.</w:t>
-      </w:r>
-      <w:r>
-        <w:br/>
-      </w:r>
-      <w:r>
-        <w:rPr>
-          <w:b/>
-        </w:rPr>
-        <w:br/>
-      </w:r>
-      <w:r>
-        <w:rPr>
-          <w:b/>
-        </w:rPr>
-        <w:t>Auto Waterfall</w:t>
-      </w:r>
-      <w:r>
-        <w:rPr>
-          <w:b/>
-        </w:rPr>
-        <w:t xml:space="preserve"> and Panadapter</w:t>
-      </w:r>
-      <w:r>
-        <w:rPr>
-          <w:b/>
-        </w:rPr>
-        <w:t xml:space="preserve"> Display Level</w:t>
-      </w:r>
-      <w:proofErr w:type="gramStart"/>
-      <w:r>
-        <w:rPr>
-          <w:b/>
-        </w:rPr>
-        <w:t>:</w:t>
-      </w:r>
-      <w:proofErr w:type="gramEnd"/>
-      <w:r>
-        <w:rPr>
-          <w:b/>
-        </w:rPr>
-        <w:br/>
-      </w:r>
-      <w:r>
-        <w:t>Left Click on the “</w:t>
-      </w:r>
-      <w:r>
-        <w:rPr>
-          <w:b/>
-        </w:rPr>
-        <w:t>Zoom:</w:t>
-      </w:r>
-      <w:r>
-        <w:t xml:space="preserve">” </w:t>
-      </w:r>
-      <w:r>
-        <w:t xml:space="preserve">slider </w:t>
-      </w:r>
-      <w:r>
-        <w:t xml:space="preserve">text button on the main screen to automatically adjust the </w:t>
-      </w:r>
-      <w:r>
-        <w:rPr>
-          <w:b/>
-        </w:rPr>
-        <w:t>Panadapter Scale</w:t>
-      </w:r>
-      <w:r>
-        <w:t xml:space="preserve"> between small signal and standard. Small signal values are not saved into memory.</w:t>
-      </w:r>
-      <w:r>
-        <w:br/>
-      </w:r>
-      <w:r>
-        <w:t xml:space="preserve">Left </w:t>
-      </w:r>
-      <w:r>
-        <w:t>Click on the “</w:t>
-      </w:r>
-      <w:r>
-        <w:rPr>
-          <w:b/>
-        </w:rPr>
-        <w:t xml:space="preserve">Auto </w:t>
-      </w:r>
-      <w:proofErr w:type="spellStart"/>
-      <w:r>
-        <w:rPr>
-          <w:b/>
-        </w:rPr>
-        <w:t>Wtr</w:t>
-      </w:r>
-      <w:proofErr w:type="spellEnd"/>
-      <w:r>
-        <w:rPr>
-          <w:b/>
-        </w:rPr>
-        <w:t>/Pan</w:t>
-      </w:r>
-      <w:r>
-        <w:rPr>
-          <w:b/>
-        </w:rPr>
-        <w:t xml:space="preserve"> </w:t>
-      </w:r>
-      <w:proofErr w:type="spellStart"/>
-      <w:r>
-        <w:rPr>
-          <w:b/>
-        </w:rPr>
-        <w:t>Lvl</w:t>
-      </w:r>
-      <w:proofErr w:type="spellEnd"/>
-      <w:r>
-        <w:t xml:space="preserve">” button on the main screen to automatically set the current waterfall display Low level. Work in both Receive and Transmit. </w:t>
-      </w:r>
-      <w:proofErr w:type="gramStart"/>
-      <w:r>
-        <w:t>Setup-&gt;Display now have</w:t>
-      </w:r>
-      <w:proofErr w:type="gramEnd"/>
-      <w:r>
-        <w:t xml:space="preserve"> separate low level for RX2 and for Transmit levels.</w:t>
-      </w:r>
-      <w:r>
-        <w:t xml:space="preserve"> The Transmit High level is now 0db</w:t>
-      </w:r>
-      <w:r>
-        <w:br/>
-        <w:t>Right Click on the “</w:t>
-      </w:r>
-      <w:r>
-        <w:rPr>
-          <w:b/>
-        </w:rPr>
-        <w:t xml:space="preserve">Auto </w:t>
-      </w:r>
-      <w:proofErr w:type="spellStart"/>
-      <w:r>
-        <w:rPr>
-          <w:b/>
-        </w:rPr>
-        <w:t>Wtr</w:t>
-      </w:r>
-      <w:proofErr w:type="spellEnd"/>
-      <w:r>
-        <w:rPr>
-          <w:b/>
-        </w:rPr>
-        <w:t xml:space="preserve">/Pan </w:t>
-      </w:r>
-      <w:proofErr w:type="spellStart"/>
-      <w:r>
-        <w:rPr>
-          <w:b/>
-        </w:rPr>
-        <w:t>Lvl</w:t>
-      </w:r>
-      <w:proofErr w:type="spellEnd"/>
-      <w:r>
-        <w:t>” button on the main screen to automatically set the current Panadapter Grid Min value (base line of the Panadapter signal on the screen).</w:t>
+        <w:br/>
+        <w:t>Drag and Drop any URL (from your Web Browser</w:t>
+      </w:r>
+      <w:r>
+        <w:t xml:space="preserve"> [excluding Edge browser]</w:t>
+      </w:r>
+      <w:r>
+        <w:t xml:space="preserve"> URL address line) directly onto any highlighted Memory. Now Right Click on that particular highlighted memory at any time to directly open </w:t>
+      </w:r>
+      <w:r>
+        <w:t xml:space="preserve">your Web Browser to that stored Hyperlink. </w:t>
+      </w:r>
+      <w:r>
+        <w:br/>
+        <w:t>Drag and Drop any File (from your Desktop or File Explorer) directly onto any highlighted Memory. Now Right Click on that particular highlighted memory to open up that File directly using the default opening program associated with that file type.</w:t>
+      </w:r>
+      <w:r>
+        <w:br/>
+        <w:t>Also Drag &amp; Drop (File or URL) to the “Add” button to create memory and Hyperlink at the same time.</w:t>
       </w:r>
     </w:p>
     <w:p>
       <w:r>
+        <w:rPr>
+          <w:b/>
+        </w:rPr>
+        <w:lastRenderedPageBreak/>
+        <w:t>Shortwave Bands (SWL)</w:t>
+      </w:r>
+      <w:proofErr w:type="gramStart"/>
+      <w:r>
+        <w:rPr>
+          <w:b/>
+        </w:rPr>
+        <w:t>:</w:t>
+      </w:r>
+      <w:proofErr w:type="gramEnd"/>
+      <w:r>
+        <w:br/>
+        <w:t>All the standard Shortwave bands are now a set of Band buttons. Click the “SWL” button to display all the shortwave bands, complete with Band Stacking.</w:t>
+      </w:r>
+    </w:p>
+    <w:p>
+      <w:r>
+        <w:rPr>
+          <w:b/>
+        </w:rPr>
+        <w:t>Band Stacking (all Bands)</w:t>
+      </w:r>
+      <w:proofErr w:type="gramStart"/>
+      <w:r>
+        <w:rPr>
+          <w:b/>
+        </w:rPr>
+        <w:t>:</w:t>
+      </w:r>
+      <w:proofErr w:type="gramEnd"/>
+      <w:r>
+        <w:br/>
+        <w:t>Right Click + CTRL button on top of and Band Button to add a Band Stack memory.</w:t>
+      </w:r>
+      <w:r>
+        <w:br/>
+        <w:t xml:space="preserve">You </w:t>
+      </w:r>
+      <w:r>
+        <w:rPr>
+          <w:u w:val="single"/>
+        </w:rPr>
+        <w:t>can view the current Band Stack</w:t>
+      </w:r>
+      <w:r>
+        <w:t xml:space="preserve"> your on and the Total Stack# for the current Band Selected at the Top of the screen (just under the Tune Step readout).</w:t>
+      </w:r>
+      <w:r>
+        <w:br/>
+      </w:r>
+      <w:r>
+        <w:br/>
+      </w:r>
+      <w:r>
+        <w:rPr>
+          <w:b/>
+        </w:rPr>
+        <w:t>Monitor Feature (Pre and Post processed Audio)</w:t>
+      </w:r>
+      <w:proofErr w:type="gramStart"/>
+      <w:r>
+        <w:rPr>
+          <w:b/>
+        </w:rPr>
+        <w:t>:</w:t>
+      </w:r>
+      <w:proofErr w:type="gramEnd"/>
+      <w:r>
+        <w:rPr>
+          <w:b/>
+        </w:rPr>
+        <w:br/>
+      </w:r>
+      <w:r>
+        <w:t>AM and FM modes now have Pre-Processed audio available to the Monitor “MON“. The Flex-1500 can only do this via the VAC function, not the built in headphone jack</w:t>
+      </w:r>
+      <w:proofErr w:type="gramStart"/>
+      <w:r>
+        <w:t>.</w:t>
+      </w:r>
+      <w:proofErr w:type="gramEnd"/>
+      <w:r>
+        <w:br/>
+        <w:t>“MON</w:t>
+      </w:r>
+      <w:proofErr w:type="gramStart"/>
+      <w:r>
+        <w:t>“ button</w:t>
+      </w:r>
+      <w:proofErr w:type="gramEnd"/>
+      <w:r>
+        <w:t xml:space="preserve"> now has “</w:t>
+      </w:r>
+      <w:proofErr w:type="spellStart"/>
+      <w:r>
+        <w:t>MONpr</w:t>
+      </w:r>
+      <w:proofErr w:type="spellEnd"/>
+      <w:r>
+        <w:t xml:space="preserve">” for </w:t>
+      </w:r>
+      <w:proofErr w:type="spellStart"/>
+      <w:r>
+        <w:t>Pre processed</w:t>
+      </w:r>
+      <w:proofErr w:type="spellEnd"/>
+      <w:r>
+        <w:t xml:space="preserve"> audio and “</w:t>
+      </w:r>
+      <w:proofErr w:type="spellStart"/>
+      <w:r>
+        <w:t>MONps</w:t>
+      </w:r>
+      <w:proofErr w:type="spellEnd"/>
+      <w:r>
+        <w:t xml:space="preserve">” for Post processed audio (which is only available for SSB on all radio models). </w:t>
+      </w:r>
+      <w:r>
+        <w:br/>
+        <w:t>Reduced the TUNE audio level (temporarily) in the monitor</w:t>
+      </w:r>
+      <w:r>
+        <w:br/>
+        <w:t>Properly change the AF slider to say MON during Transmit or TUNE, since that is its function (except if you have RX2 set to stay on when transmitting).</w:t>
+      </w:r>
+      <w:r>
+        <w:br/>
+      </w:r>
+      <w:r>
+        <w:br/>
+      </w:r>
+      <w:r>
+        <w:rPr>
+          <w:b/>
+        </w:rPr>
+        <w:t>Continuum Mode</w:t>
+      </w:r>
+      <w:r>
+        <w:rPr>
+          <w:b/>
+        </w:rPr>
+        <w:t xml:space="preserve"> (RX1 only)</w:t>
+      </w:r>
+      <w:proofErr w:type="gramStart"/>
+      <w:r>
+        <w:rPr>
+          <w:b/>
+        </w:rPr>
+        <w:t>:</w:t>
+      </w:r>
+      <w:proofErr w:type="gramEnd"/>
+      <w:r>
+        <w:br/>
+        <w:t>Waterfall is used to display Peak band power vs time (5 second intervals)</w:t>
+      </w:r>
+      <w:r>
+        <w:t>, for both Receive and Transmit.</w:t>
+      </w:r>
+      <w:r>
+        <w:br/>
+      </w:r>
+      <w:r>
+        <w:br/>
+      </w:r>
+      <w:r>
+        <w:rPr>
+          <w:b/>
+        </w:rPr>
+        <w:t>Waterfall History Moves with Frequency change</w:t>
+      </w:r>
+      <w:r>
+        <w:rPr>
+          <w:b/>
+        </w:rPr>
+        <w:t xml:space="preserve"> (in Panafall mode)</w:t>
+      </w:r>
+      <w:proofErr w:type="gramStart"/>
+      <w:r>
+        <w:rPr>
+          <w:b/>
+        </w:rPr>
+        <w:t>:</w:t>
+      </w:r>
+      <w:proofErr w:type="gramEnd"/>
+      <w:r>
+        <w:rPr>
+          <w:b/>
+        </w:rPr>
+        <w:br/>
+      </w:r>
+      <w:r>
+        <w:t xml:space="preserve">The waterfall history (in Panafall mode) now always moves with a change in frequency.  At some point, if you keep scrolling (changing frequency) in one direction, you will hit the edge of this feature and the Waterfall will clear and restart over. There is also a checkbox setting in Setup-&gt;Display to allow for a wider waterfall to avoid this (but uses more </w:t>
+      </w:r>
+      <w:proofErr w:type="spellStart"/>
+      <w:proofErr w:type="gramStart"/>
+      <w:r>
+        <w:t>cpu</w:t>
+      </w:r>
+      <w:proofErr w:type="spellEnd"/>
+      <w:proofErr w:type="gramEnd"/>
+      <w:r>
+        <w:t xml:space="preserve"> time). Dark areas in the waterfall (that appear as you move) are areas with no valid history. In this way, the waterfall you see is always valid history for the current Panadapter display </w:t>
+      </w:r>
+      <w:proofErr w:type="gramStart"/>
+      <w:r>
+        <w:t>your</w:t>
+      </w:r>
+      <w:proofErr w:type="gramEnd"/>
+      <w:r>
+        <w:t xml:space="preserve"> viewing.</w:t>
+      </w:r>
+      <w:r>
+        <w:br/>
+      </w:r>
+      <w:r>
+        <w:rPr>
+          <w:b/>
+        </w:rPr>
+        <w:br/>
+      </w:r>
+      <w:r>
+        <w:rPr>
+          <w:b/>
+        </w:rPr>
+        <w:t>Auto Waterfall</w:t>
+      </w:r>
+      <w:r>
+        <w:rPr>
+          <w:b/>
+        </w:rPr>
+        <w:t xml:space="preserve"> and Panadapter</w:t>
+      </w:r>
+      <w:r>
+        <w:rPr>
+          <w:b/>
+        </w:rPr>
+        <w:t xml:space="preserve"> Display Level</w:t>
+      </w:r>
+      <w:proofErr w:type="gramStart"/>
+      <w:r>
+        <w:rPr>
+          <w:b/>
+        </w:rPr>
+        <w:t>:</w:t>
+      </w:r>
+      <w:proofErr w:type="gramEnd"/>
+      <w:r>
+        <w:rPr>
+          <w:b/>
+        </w:rPr>
+        <w:br/>
+      </w:r>
+      <w:r>
+        <w:t>Left Click on the “</w:t>
+      </w:r>
+      <w:r>
+        <w:rPr>
+          <w:b/>
+        </w:rPr>
+        <w:t>Zoom:</w:t>
+      </w:r>
+      <w:r>
+        <w:t xml:space="preserve">” </w:t>
+      </w:r>
+      <w:r>
+        <w:t xml:space="preserve">slider </w:t>
+      </w:r>
+      <w:r>
+        <w:t xml:space="preserve">text button on the main screen to automatically adjust the </w:t>
+      </w:r>
+      <w:r>
+        <w:rPr>
+          <w:b/>
+        </w:rPr>
+        <w:t>Panadapter Scale</w:t>
+      </w:r>
+      <w:r>
+        <w:t xml:space="preserve"> between small signal and standard. Small signal values are not saved into memory.</w:t>
+      </w:r>
+      <w:r>
+        <w:br/>
+      </w:r>
+      <w:r>
+        <w:t xml:space="preserve">Left </w:t>
+      </w:r>
+      <w:r>
+        <w:t>Click on the “</w:t>
+      </w:r>
+      <w:r>
+        <w:rPr>
+          <w:b/>
+        </w:rPr>
+        <w:t xml:space="preserve">Auto </w:t>
+      </w:r>
+      <w:proofErr w:type="spellStart"/>
+      <w:r>
+        <w:rPr>
+          <w:b/>
+        </w:rPr>
+        <w:t>Wtr</w:t>
+      </w:r>
+      <w:proofErr w:type="spellEnd"/>
+      <w:r>
+        <w:rPr>
+          <w:b/>
+        </w:rPr>
+        <w:t>/Pan</w:t>
+      </w:r>
+      <w:r>
+        <w:rPr>
+          <w:b/>
+        </w:rPr>
+        <w:t xml:space="preserve"> </w:t>
+      </w:r>
+      <w:proofErr w:type="spellStart"/>
+      <w:r>
+        <w:rPr>
+          <w:b/>
+        </w:rPr>
+        <w:t>Lvl</w:t>
+      </w:r>
+      <w:proofErr w:type="spellEnd"/>
+      <w:r>
+        <w:t xml:space="preserve">” button on the main screen to automatically set the current waterfall display Low level. Work in both Receive and Transmit. </w:t>
+      </w:r>
+      <w:proofErr w:type="gramStart"/>
+      <w:r>
+        <w:t>Setup-&gt;Display now have</w:t>
+      </w:r>
+      <w:proofErr w:type="gramEnd"/>
+      <w:r>
+        <w:t xml:space="preserve"> separate low level for RX2 and for Transmit levels.</w:t>
+      </w:r>
+      <w:r>
+        <w:t xml:space="preserve"> The Transmit High level is now 0db</w:t>
+      </w:r>
+      <w:r>
+        <w:br/>
+        <w:t>Right Click on the “</w:t>
+      </w:r>
+      <w:r>
+        <w:rPr>
+          <w:b/>
+        </w:rPr>
+        <w:t xml:space="preserve">Auto </w:t>
+      </w:r>
+      <w:proofErr w:type="spellStart"/>
+      <w:r>
+        <w:rPr>
+          <w:b/>
+        </w:rPr>
+        <w:t>Wtr</w:t>
+      </w:r>
+      <w:proofErr w:type="spellEnd"/>
+      <w:r>
+        <w:rPr>
+          <w:b/>
+        </w:rPr>
+        <w:t xml:space="preserve">/Pan </w:t>
+      </w:r>
+      <w:proofErr w:type="spellStart"/>
+      <w:r>
+        <w:rPr>
+          <w:b/>
+        </w:rPr>
+        <w:t>Lvl</w:t>
+      </w:r>
+      <w:proofErr w:type="spellEnd"/>
+      <w:r>
+        <w:t>” button on the main screen to automatically set the current Panadapter Grid Min value (base line of the Panadapter signal on the screen).</w:t>
+      </w:r>
+    </w:p>
+    <w:p>
+      <w:r>
         <w:t>Right Click on Zoom: text to go directly to:</w:t>
       </w:r>
       <w:r>
@@ -2660,7 +2858,11 @@
       </w:r>
       <w:proofErr w:type="spellEnd"/>
       <w:r>
-        <w:t>” which selects averaging on both Panadapter and Waterfall, or “</w:t>
+        <w:t xml:space="preserve">” which selects </w:t>
+      </w:r>
+      <w:r>
+        <w:lastRenderedPageBreak/>
+        <w:t>averaging on both Panadapter and Waterfall, or “</w:t>
       </w:r>
       <w:proofErr w:type="spellStart"/>
       <w:r>
@@ -2883,7 +3085,6 @@
           <w:sz w:val="22"/>
           <w:szCs w:val="22"/>
         </w:rPr>
-        <w:lastRenderedPageBreak/>
         <w:t>TX Waterfall ID:</w:t>
       </w:r>
       <w:r>
@@ -3381,6 +3582,7 @@
         <w:rPr>
           <w:b/>
         </w:rPr>
+        <w:lastRenderedPageBreak/>
         <w:t>Incorporate DJ Console code into PowerSDR</w:t>
       </w:r>
       <w:proofErr w:type="gramStart"/>
@@ -3506,9 +3708,6 @@
       <w:proofErr w:type="gramEnd"/>
       <w:r>
         <w:br/>
-      </w:r>
-      <w:r>
-        <w:lastRenderedPageBreak/>
         <w:t>Added -93dbm S9 reading for Frequencies above 30mhz</w:t>
       </w:r>
       <w:r>

</xml_diff>

<commit_message>
Rev 120116T11:  Add Sort and Delete features to BandStack Window.
</commit_message>
<xml_diff>
--- a/PoweRSDR_ke9ns_Feature_Add_List.docx
+++ b/PoweRSDR_ke9ns_Feature_Add_List.docx
@@ -35,10 +35,121 @@
         <w:rPr>
           <w:b/>
         </w:rPr>
+        <w:t xml:space="preserve">TUN button: </w:t>
+      </w:r>
+      <w:r>
+        <w:t xml:space="preserve">Right Click to toggle TUNE button between </w:t>
+      </w:r>
+      <w:r>
+        <w:rPr>
+          <w:b/>
+        </w:rPr>
+        <w:t>TUN</w:t>
+      </w:r>
+      <w:r>
+        <w:t xml:space="preserve"> = Standard continuous wave TONE, and </w:t>
+      </w:r>
+      <w:r>
+        <w:rPr>
+          <w:b/>
+        </w:rPr>
+        <w:t>TUNs</w:t>
+      </w:r>
+      <w:r>
+        <w:t xml:space="preserve"> = </w:t>
+      </w:r>
+      <w:proofErr w:type="spellStart"/>
+      <w:r>
+        <w:rPr>
+          <w:b/>
+        </w:rPr>
+        <w:t>Pulser</w:t>
+      </w:r>
+      <w:proofErr w:type="spellEnd"/>
+      <w:r>
+        <w:rPr>
+          <w:b/>
+        </w:rPr>
+        <w:t xml:space="preserve"> TUNE mode</w:t>
+      </w:r>
+      <w:r>
+        <w:t xml:space="preserve">. Go to Setup-&gt;Transmit and select pulses/second and duty cycle of </w:t>
+      </w:r>
+      <w:proofErr w:type="spellStart"/>
+      <w:r>
+        <w:t>pulser</w:t>
+      </w:r>
+      <w:proofErr w:type="spellEnd"/>
+      <w:r>
+        <w:t>.</w:t>
+      </w:r>
+    </w:p>
+    <w:p>
+      <w:r>
+        <w:rPr>
+          <w:b/>
+        </w:rPr>
+        <w:t xml:space="preserve">DRIVE Level Lock:  </w:t>
+      </w:r>
+      <w:r>
+        <w:t xml:space="preserve">Right Click on DRIVE: text (just above the drive power level slider) to </w:t>
+      </w:r>
+      <w:r>
+        <w:rPr>
+          <w:b/>
+        </w:rPr>
+        <w:t>LOCK = RED</w:t>
+      </w:r>
+      <w:r>
+        <w:t xml:space="preserve"> or </w:t>
+      </w:r>
+      <w:r>
+        <w:rPr>
+          <w:b/>
+        </w:rPr>
+        <w:t>UNLOCK = WHITE</w:t>
+      </w:r>
+      <w:r>
+        <w:t xml:space="preserve"> Drive level (as well as the TUNE drive level). </w:t>
+      </w:r>
+      <w:r>
+        <w:t xml:space="preserve"> Be sure to preset the drive levels for each band before locking. It will not prevent the levels from changing when you change bands.</w:t>
+      </w:r>
+      <w:r>
+        <w:rPr>
+          <w:b/>
+        </w:rPr>
+        <w:br/>
+      </w:r>
+      <w:r>
+        <w:rPr>
+          <w:b/>
+        </w:rPr>
+        <w:br/>
+      </w:r>
+      <w:r>
+        <w:rPr>
+          <w:b/>
+        </w:rPr>
         <w:t xml:space="preserve">MUT button:  </w:t>
       </w:r>
       <w:r>
-        <w:t xml:space="preserve">Right mouse click on MUT button to toggle between </w:t>
+        <w:t>Right</w:t>
+      </w:r>
+      <w:r>
+        <w:t xml:space="preserve"> </w:t>
+      </w:r>
+      <w:r>
+        <w:t>C</w:t>
+      </w:r>
+      <w:r>
+        <w:t>lick on MUT</w:t>
+      </w:r>
+      <w:r>
+        <w:t>E</w:t>
+      </w:r>
+      <w:r>
+        <w:t xml:space="preserve"> button to toggle between </w:t>
       </w:r>
       <w:proofErr w:type="gramStart"/>
       <w:r>
@@ -51,8 +162,6 @@
       <w:r>
         <w:br/>
       </w:r>
-      <w:bookmarkStart w:id="0" w:name="_GoBack"/>
-      <w:bookmarkEnd w:id="0"/>
       <w:r>
         <w:rPr>
           <w:b/>
@@ -102,11 +211,14 @@
       </w:r>
       <w:proofErr w:type="spellEnd"/>
       <w:r>
-        <w:t xml:space="preserve"> &amp; Long location using a Dipole @ 1500 watts, a </w:t>
-      </w:r>
-      <w:proofErr w:type="spellStart"/>
-      <w:r>
-        <w:t>dBm</w:t>
+        <w:t xml:space="preserve"> &amp; Long location using a Dipole  , a </w:t>
+      </w:r>
+      <w:proofErr w:type="spellStart"/>
+      <w:r>
+        <w:t>dB</w:t>
+      </w:r>
+      <w:r>
+        <w:t>w</w:t>
       </w:r>
       <w:proofErr w:type="spellEnd"/>
       <w:r>
@@ -124,7 +236,25 @@
         <w:br/>
       </w:r>
       <w:r>
-        <w:t xml:space="preserve">Small Gray Dot=S1-S2. Small Orange Dot=S3-S4, Med Yellow Dot=S5-S6, Large Green Dot = S7-S8, Large Gray Dot = S9-S9+. The </w:t>
+        <w:t>Small Gray Dot=S1-S2</w:t>
+      </w:r>
+      <w:r>
+        <w:t xml:space="preserve"> (will only appear in CW mode)</w:t>
+      </w:r>
+      <w:r>
+        <w:t xml:space="preserve">. Small Orange Dot=S3-S4, Med Yellow Dot=S5-S6, Large Green Dot = S7-S8, Large </w:t>
+      </w:r>
+      <w:r>
+        <w:t>Blue</w:t>
+      </w:r>
+      <w:r>
+        <w:t xml:space="preserve"> Dot </w:t>
+      </w:r>
+      <w:r>
+        <w:t>=</w:t>
+      </w:r>
+      <w:r>
+        <w:t xml:space="preserve"> S9-S9+. The </w:t>
       </w:r>
       <w:proofErr w:type="spellStart"/>
       <w:r>
@@ -132,7 +262,7 @@
       </w:r>
       <w:proofErr w:type="spellEnd"/>
       <w:r>
-        <w:t xml:space="preserve"># will only work when you activate the PowerSDR console Space Weather (lower Left side of screen). You can now select between Dipole and 3 element </w:t>
+        <w:t xml:space="preserve"># will only work when you activate the PowerSDR console Space Weather (lower Left side of screen). You can select between Dipole and 3 element </w:t>
       </w:r>
       <w:proofErr w:type="spellStart"/>
       <w:r>
@@ -140,7 +270,13 @@
       </w:r>
       <w:proofErr w:type="spellEnd"/>
       <w:r>
-        <w:t xml:space="preserve"> beam.</w:t>
+        <w:t xml:space="preserve"> beam</w:t>
+      </w:r>
+      <w:r>
+        <w:t xml:space="preserve"> and select your power output from 1 to 1500 watts</w:t>
+      </w:r>
+      <w:r>
+        <w:t>.</w:t>
       </w:r>
       <w:r>
         <w:br/>
@@ -358,7 +494,11 @@
         <w:t>Slow Scan</w:t>
       </w:r>
       <w:r>
-        <w:t>: Starts on 14.1mhz beacon and listens for 3minutes (1 complete loop) for 18 stations and records their signal strength, then moves to 18.11mhz, and so on, until 28.2mhz. 15 minutes total time.</w:t>
+        <w:t xml:space="preserve">: Starts on 14.1mhz beacon and listens for 3minutes (1 complete loop) for 18 stations and </w:t>
+      </w:r>
+      <w:r>
+        <w:lastRenderedPageBreak/>
+        <w:t>records their signal strength, then moves to 18.11mhz, and so on, until 28.2mhz. 15 minutes total time.</w:t>
       </w:r>
       <w:r>
         <w:t xml:space="preserve"> You can select the starting band 1 through 5. </w:t>
@@ -394,12 +534,6 @@
           <w:u w:val="single"/>
         </w:rPr>
         <w:br/>
-      </w:r>
-      <w:r>
-        <w:rPr>
-          <w:u w:val="single"/>
-        </w:rPr>
-        <w:lastRenderedPageBreak/>
         <w:t xml:space="preserve">Colors </w:t>
       </w:r>
       <w:proofErr w:type="gramStart"/>
@@ -744,10 +878,16 @@
       </w:r>
     </w:p>
     <w:p>
-      <w:r>
-        <w:rPr>
-          <w:b/>
-        </w:rPr>
+      <w:pPr>
+        <w:rPr>
+          <w:b/>
+        </w:rPr>
+      </w:pPr>
+      <w:r>
+        <w:rPr>
+          <w:b/>
+        </w:rPr>
+        <w:lastRenderedPageBreak/>
         <w:t xml:space="preserve">VFOA </w:t>
       </w:r>
       <w:r>
@@ -801,11 +941,7 @@
       <w:proofErr w:type="gramEnd"/>
       <w:r>
         <w:br/>
-        <w:t xml:space="preserve">Left Click on the ZOOM: text button (on the main console window) to activate (turns RED). The Scale of </w:t>
-      </w:r>
-      <w:r>
-        <w:lastRenderedPageBreak/>
-        <w:t>the Panadapter windows will temporarily change to zoom in on small signals. Click again to go back to normal scale.</w:t>
+        <w:t>Left Click on the ZOOM: text button (on the main console window) to activate (turns RED). The Scale of the Panadapter windows will temporarily change to zoom in on small signals. Click again to go back to normal scale.</w:t>
       </w:r>
       <w:r>
         <w:br/>
@@ -1011,170 +1147,6 @@
           <w:b/>
         </w:rPr>
         <w:br/>
-      </w:r>
-      <w:proofErr w:type="spellStart"/>
-      <w:r>
-        <w:rPr>
-          <w:b/>
-        </w:rPr>
-        <w:t>BandStack</w:t>
-      </w:r>
-      <w:proofErr w:type="spellEnd"/>
-      <w:r>
-        <w:rPr>
-          <w:b/>
-        </w:rPr>
-        <w:t xml:space="preserve"> Display</w:t>
-      </w:r>
-      <w:proofErr w:type="gramStart"/>
-      <w:r>
-        <w:rPr>
-          <w:b/>
-        </w:rPr>
-        <w:t>:</w:t>
-      </w:r>
-      <w:proofErr w:type="gramEnd"/>
-      <w:r>
-        <w:rPr>
-          <w:b/>
-        </w:rPr>
-        <w:br/>
-      </w:r>
-      <w:r>
-        <w:rPr>
-          <w:u w:val="single"/>
-        </w:rPr>
-        <w:t>To Open:</w:t>
-      </w:r>
-      <w:r>
-        <w:t xml:space="preserve"> </w:t>
-      </w:r>
-      <w:r>
-        <w:t xml:space="preserve">Left Click on the </w:t>
-      </w:r>
-      <w:proofErr w:type="spellStart"/>
-      <w:r>
-        <w:t>BandStack</w:t>
-      </w:r>
-      <w:proofErr w:type="spellEnd"/>
-      <w:r>
-        <w:t xml:space="preserve"> indicator(s) (located top center of PowerSDR console) and a </w:t>
-      </w:r>
-      <w:proofErr w:type="spellStart"/>
-      <w:r>
-        <w:t>BandStack</w:t>
-      </w:r>
-      <w:proofErr w:type="spellEnd"/>
-      <w:r>
-        <w:t xml:space="preserve"> screen will display all memories in the </w:t>
-      </w:r>
-      <w:proofErr w:type="spellStart"/>
-      <w:r>
-        <w:t>BandStack</w:t>
-      </w:r>
-      <w:proofErr w:type="spellEnd"/>
-      <w:r>
-        <w:t xml:space="preserve"> for the current band, and highlight the current Index.</w:t>
-      </w:r>
-      <w:r>
-        <w:br/>
-      </w:r>
-      <w:r>
-        <w:t xml:space="preserve">To </w:t>
-      </w:r>
-      <w:r>
-        <w:t xml:space="preserve">ADD </w:t>
-      </w:r>
-      <w:r>
-        <w:t xml:space="preserve">new </w:t>
-      </w:r>
-      <w:proofErr w:type="spellStart"/>
-      <w:r>
-        <w:t>BandStack</w:t>
-      </w:r>
-      <w:proofErr w:type="spellEnd"/>
-      <w:r>
-        <w:t xml:space="preserve"> to the list:  Hit the CTRL button and RIGHT Click on the Band button</w:t>
-      </w:r>
-      <w:r>
-        <w:t>.</w:t>
-      </w:r>
-      <w:r>
-        <w:br/>
-      </w:r>
-      <w:r>
-        <w:t xml:space="preserve">RIGHT CLICK on a </w:t>
-      </w:r>
-      <w:proofErr w:type="spellStart"/>
-      <w:r>
-        <w:t>Bandstack</w:t>
-      </w:r>
-      <w:proofErr w:type="spellEnd"/>
-      <w:r>
-        <w:t xml:space="preserve"> memory to LOCK (freeze) or UNLOCK a memory</w:t>
-      </w:r>
-      <w:r>
-        <w:br/>
-        <w:t xml:space="preserve">LEFT CLICK on a </w:t>
-      </w:r>
-      <w:proofErr w:type="spellStart"/>
-      <w:r>
-        <w:t>Bandstack</w:t>
-      </w:r>
-      <w:proofErr w:type="spellEnd"/>
-      <w:r>
-        <w:t xml:space="preserve"> memory to go to that memory Frequency</w:t>
-      </w:r>
-      <w:r>
-        <w:br/>
-      </w:r>
-      <w:r>
-        <w:t xml:space="preserve">To UPDATE a memory, </w:t>
-      </w:r>
-      <w:r>
-        <w:t xml:space="preserve">the current </w:t>
-      </w:r>
-      <w:proofErr w:type="spellStart"/>
-      <w:r>
-        <w:t>Bandstack</w:t>
-      </w:r>
-      <w:proofErr w:type="spellEnd"/>
-      <w:r>
-        <w:t xml:space="preserve"> memory must be </w:t>
-      </w:r>
-      <w:r>
-        <w:t>unlocked. Select new Frequency</w:t>
-      </w:r>
-      <w:r>
-        <w:t xml:space="preserve">, then either Left Click on a different memory in the </w:t>
-      </w:r>
-      <w:proofErr w:type="spellStart"/>
-      <w:r>
-        <w:t>Bandstack</w:t>
-      </w:r>
-      <w:proofErr w:type="spellEnd"/>
-      <w:r>
-        <w:t xml:space="preserve">, OR click on the same BAND button again to go to the next </w:t>
-      </w:r>
-      <w:proofErr w:type="spellStart"/>
-      <w:r>
-        <w:t>Bandstack</w:t>
-      </w:r>
-      <w:proofErr w:type="spellEnd"/>
-      <w:r>
-        <w:t xml:space="preserve"> in memory.</w:t>
-      </w:r>
-      <w:r>
-        <w:br/>
-        <w:t xml:space="preserve">NOTE: Frequency, Mode, and Filter are </w:t>
-      </w:r>
-      <w:proofErr w:type="gramStart"/>
-      <w:r>
-        <w:t>saved/updated</w:t>
-      </w:r>
-      <w:proofErr w:type="gramEnd"/>
-      <w:r>
-        <w:t xml:space="preserve"> only if the memory is unlocked</w:t>
       </w:r>
     </w:p>
     <w:p>
@@ -1183,432 +1155,6 @@
           <w:b/>
         </w:rPr>
       </w:pPr>
-      <w:r>
-        <w:rPr>
-          <w:b/>
-        </w:rPr>
-        <w:br/>
-      </w:r>
-      <w:r>
-        <w:rPr>
-          <w:b/>
-        </w:rPr>
-        <w:t>RX1 Mute</w:t>
-      </w:r>
-      <w:proofErr w:type="gramStart"/>
-      <w:r>
-        <w:rPr>
-          <w:b/>
-        </w:rPr>
-        <w:t>:</w:t>
-      </w:r>
-      <w:proofErr w:type="gramEnd"/>
-      <w:r>
-        <w:rPr>
-          <w:b/>
-        </w:rPr>
-        <w:br/>
-      </w:r>
-      <w:r>
-        <w:t>Checkbox appears next to main AF slider only when RX2 enabled. Checking this box allows you to mute just RX1 and listen to just RX2, but still send RX1 audio over VAC to the PC (i.e. for digital work)</w:t>
-      </w:r>
-      <w:r>
-        <w:br/>
-      </w:r>
-      <w:r>
-        <w:rPr>
-          <w:b/>
-        </w:rPr>
-        <w:lastRenderedPageBreak/>
-        <w:br/>
-      </w:r>
-      <w:r>
-        <w:rPr>
-          <w:b/>
-        </w:rPr>
-        <w:t xml:space="preserve">Griffin </w:t>
-      </w:r>
-      <w:proofErr w:type="spellStart"/>
-      <w:r>
-        <w:rPr>
-          <w:b/>
-        </w:rPr>
-        <w:t>PowerMate</w:t>
-      </w:r>
-      <w:proofErr w:type="spellEnd"/>
-      <w:r>
-        <w:rPr>
-          <w:b/>
-        </w:rPr>
-        <w:t xml:space="preserve"> USB Knob:</w:t>
-      </w:r>
-      <w:r>
-        <w:rPr>
-          <w:b/>
-        </w:rPr>
-        <w:br/>
-      </w:r>
-      <w:proofErr w:type="spellStart"/>
-      <w:r>
-        <w:t>PowerMate</w:t>
-      </w:r>
-      <w:proofErr w:type="spellEnd"/>
-      <w:r>
-        <w:t xml:space="preserve"> control added to PowerSDR. </w:t>
-      </w:r>
-      <w:proofErr w:type="gramStart"/>
-      <w:r>
-        <w:t>Setup-&gt;General-&gt;User Interface.</w:t>
-      </w:r>
-      <w:proofErr w:type="gramEnd"/>
-      <w:r>
-        <w:t xml:space="preserve"> You can select to active the </w:t>
-      </w:r>
-      <w:proofErr w:type="spellStart"/>
-      <w:r>
-        <w:t>PowerMate</w:t>
-      </w:r>
-      <w:proofErr w:type="spellEnd"/>
-      <w:r>
-        <w:t xml:space="preserve">, or unselect to use external programs to control </w:t>
-      </w:r>
-      <w:proofErr w:type="spellStart"/>
-      <w:r>
-        <w:t>PowerMate</w:t>
-      </w:r>
-      <w:proofErr w:type="spellEnd"/>
-      <w:r>
-        <w:t xml:space="preserve"> Knob.</w:t>
-      </w:r>
-      <w:r>
-        <w:br/>
-        <w:t xml:space="preserve">Windows should automatically find </w:t>
-      </w:r>
-      <w:r>
-        <w:t xml:space="preserve">the </w:t>
-      </w:r>
-      <w:r>
-        <w:t xml:space="preserve">Driver for </w:t>
-      </w:r>
-      <w:proofErr w:type="spellStart"/>
-      <w:r>
-        <w:t>Powermate</w:t>
-      </w:r>
-      <w:proofErr w:type="spellEnd"/>
-      <w:r>
-        <w:t xml:space="preserve">. So you should not install or run any other </w:t>
-      </w:r>
-      <w:proofErr w:type="spellStart"/>
-      <w:r>
-        <w:t>PowerMate</w:t>
-      </w:r>
-      <w:proofErr w:type="spellEnd"/>
-      <w:r>
-        <w:t xml:space="preserve"> program. </w:t>
-      </w:r>
-      <w:proofErr w:type="spellStart"/>
-      <w:r>
-        <w:t>DJConsole</w:t>
-      </w:r>
-      <w:proofErr w:type="spellEnd"/>
-      <w:r>
-        <w:t xml:space="preserve"> also built in now, instead of having 2 separate versions of PowerSDR.</w:t>
-      </w:r>
-      <w:r>
-        <w:br/>
-        <w:t xml:space="preserve">You can now have a separate tune rate for the </w:t>
-      </w:r>
-      <w:proofErr w:type="spellStart"/>
-      <w:r>
-        <w:t>PowerMate</w:t>
-      </w:r>
-      <w:proofErr w:type="spellEnd"/>
-      <w:r>
-        <w:t xml:space="preserve"> knob as opposed to the Mouse wheel.</w:t>
-      </w:r>
-      <w:r>
-        <w:t xml:space="preserve"> </w:t>
-      </w:r>
-      <w:proofErr w:type="gramStart"/>
-      <w:r>
-        <w:t>Setup-&gt;General-&gt;User Interface-&gt;Independent.</w:t>
-      </w:r>
-      <w:proofErr w:type="gramEnd"/>
-      <w:r>
-        <w:br/>
-      </w:r>
-      <w:r>
-        <w:rPr>
-          <w:b/>
-        </w:rPr>
-        <w:br/>
-      </w:r>
-    </w:p>
-    <w:p>
-      <w:r>
-        <w:rPr>
-          <w:b/>
-        </w:rPr>
-        <w:t>2nd TX Meter function</w:t>
-      </w:r>
-      <w:proofErr w:type="gramStart"/>
-      <w:r>
-        <w:rPr>
-          <w:b/>
-        </w:rPr>
-        <w:t>:</w:t>
-      </w:r>
-      <w:proofErr w:type="gramEnd"/>
-      <w:r>
-        <w:rPr>
-          <w:b/>
-        </w:rPr>
-        <w:br/>
-      </w:r>
-      <w:r>
-        <w:t>Using the RX2 meter, you can now select a 2</w:t>
-      </w:r>
-      <w:r>
-        <w:rPr>
-          <w:vertAlign w:val="superscript"/>
-        </w:rPr>
-        <w:t>nd</w:t>
-      </w:r>
-      <w:r>
-        <w:t xml:space="preserve"> TX meter (as long as you’re not using RX2 while transmitting: Setup-&gt;General-&gt;RX2-&gt;Auto Mute RX2 </w:t>
-      </w:r>
-      <w:r>
-        <w:t>un</w:t>
-      </w:r>
-      <w:r>
-        <w:t>checked).</w:t>
-      </w:r>
-      <w:r>
-        <w:br/>
-        <w:t>Example: Set TX Meter to “ALC”, Set TX 2</w:t>
-      </w:r>
-      <w:r>
-        <w:rPr>
-          <w:vertAlign w:val="superscript"/>
-        </w:rPr>
-        <w:t>nd</w:t>
-      </w:r>
-      <w:r>
-        <w:t xml:space="preserve"> Meter to “</w:t>
-      </w:r>
-      <w:proofErr w:type="spellStart"/>
-      <w:r>
-        <w:t>Fwd</w:t>
-      </w:r>
-      <w:proofErr w:type="spellEnd"/>
-      <w:r>
-        <w:t xml:space="preserve"> </w:t>
-      </w:r>
-      <w:proofErr w:type="spellStart"/>
-      <w:r>
-        <w:t>Pwr</w:t>
-      </w:r>
-      <w:proofErr w:type="spellEnd"/>
-      <w:r>
-        <w:t>”.</w:t>
-      </w:r>
-      <w:r>
-        <w:br/>
-      </w:r>
-      <w:r>
-        <w:t xml:space="preserve"> You activate this feature from: Setup-&gt;Transmit-&gt;TX 2</w:t>
-      </w:r>
-      <w:r>
-        <w:rPr>
-          <w:vertAlign w:val="superscript"/>
-        </w:rPr>
-        <w:t>nd</w:t>
-      </w:r>
-      <w:r>
-        <w:t xml:space="preserve"> meter Active checked. This works wi</w:t>
-      </w:r>
-      <w:r>
-        <w:t xml:space="preserve">th </w:t>
-      </w:r>
-      <w:r>
-        <w:t>the Flex-1500,</w:t>
-      </w:r>
-      <w:r>
-        <w:t xml:space="preserve"> </w:t>
-      </w:r>
-      <w:r>
-        <w:t>3000, and 5000.</w:t>
-      </w:r>
-    </w:p>
-    <w:p>
-      <w:r>
-        <w:rPr>
-          <w:b/>
-        </w:rPr>
-        <w:t>Saved Memories Mapped directly to Panadapter</w:t>
-      </w:r>
-      <w:proofErr w:type="gramStart"/>
-      <w:r>
-        <w:rPr>
-          <w:b/>
-        </w:rPr>
-        <w:t>:</w:t>
-      </w:r>
-      <w:proofErr w:type="gramEnd"/>
-      <w:r>
-        <w:rPr>
-          <w:b/>
-        </w:rPr>
-        <w:br/>
-      </w:r>
-      <w:r>
-        <w:t>When selected from the Spotter window</w:t>
-      </w:r>
-      <w:r>
-        <w:t>, all your saved Memories will appear directly on the Panadapter based on where you currently are (both RX1 and RX2). The Panadapter shows: Name 1st, Group 2</w:t>
-      </w:r>
-      <w:r>
-        <w:rPr>
-          <w:vertAlign w:val="superscript"/>
-        </w:rPr>
-        <w:t>nd</w:t>
-      </w:r>
-      <w:r>
-        <w:t xml:space="preserve">. When you Left Click in on a Memory shown in the Panadapter, the Memory is loaded up so the saved Mode, Filters, </w:t>
-      </w:r>
-      <w:proofErr w:type="spellStart"/>
-      <w:r>
-        <w:t>etc</w:t>
-      </w:r>
-      <w:proofErr w:type="spellEnd"/>
-      <w:r>
-        <w:t xml:space="preserve"> will be set.</w:t>
-      </w:r>
-      <w:r>
-        <w:br/>
-        <w:t xml:space="preserve">If you find a new signal you wish to save as a new Memory: Hit the ALT &amp; M keys, </w:t>
-      </w:r>
-      <w:proofErr w:type="gramStart"/>
-      <w:r>
-        <w:t>then</w:t>
-      </w:r>
-      <w:proofErr w:type="gramEnd"/>
-      <w:r>
-        <w:t xml:space="preserve"> </w:t>
-      </w:r>
-      <w:r>
-        <w:t>g</w:t>
-      </w:r>
-      <w:r>
-        <w:t>o to the Memory Window to change the Name and Group to whatever you want.</w:t>
-      </w:r>
-      <w:r>
-        <w:br/>
-        <w:t xml:space="preserve">Add NET’s, Repeaters, Beacons, </w:t>
-      </w:r>
-      <w:proofErr w:type="spellStart"/>
-      <w:r>
-        <w:t>Easypal</w:t>
-      </w:r>
-      <w:proofErr w:type="spellEnd"/>
-      <w:r>
-        <w:t>, SSTV frequencies, etc. etc.</w:t>
-      </w:r>
-    </w:p>
-    <w:p>
-      <w:r>
-        <w:rPr>
-          <w:b/>
-        </w:rPr>
-        <w:t xml:space="preserve">Panadapter Fill Color and Transparency: </w:t>
-      </w:r>
-      <w:r>
-        <w:rPr>
-          <w:b/>
-        </w:rPr>
-        <w:t xml:space="preserve"> </w:t>
-      </w:r>
-      <w:r>
-        <w:rPr>
-          <w:b/>
-        </w:rPr>
-        <w:br/>
-      </w:r>
-      <w:r>
-        <w:t>Right Click on CENTER button to open up Setup-&gt;Appearance-&gt;Display</w:t>
-      </w:r>
-      <w:r>
-        <w:br/>
-      </w:r>
-      <w:proofErr w:type="gramStart"/>
-      <w:r>
-        <w:t>You</w:t>
-      </w:r>
-      <w:proofErr w:type="gramEnd"/>
-      <w:r>
-        <w:t xml:space="preserve"> can now Select Pan Fill color and Transparency.</w:t>
-      </w:r>
-    </w:p>
-    <w:p>
-      <w:proofErr w:type="spellStart"/>
-      <w:r>
-        <w:rPr>
-          <w:b/>
-        </w:rPr>
-        <w:t>MultiRX</w:t>
-      </w:r>
-      <w:proofErr w:type="spellEnd"/>
-      <w:proofErr w:type="gramStart"/>
-      <w:r>
-        <w:rPr>
-          <w:b/>
-        </w:rPr>
-        <w:t>:</w:t>
-      </w:r>
-      <w:proofErr w:type="gramEnd"/>
-      <w:r>
-        <w:br/>
-        <w:t xml:space="preserve">Right Click on </w:t>
-      </w:r>
-      <w:proofErr w:type="spellStart"/>
-      <w:r>
-        <w:t>MultiRX</w:t>
-      </w:r>
-      <w:proofErr w:type="spellEnd"/>
-      <w:r>
-        <w:t xml:space="preserve"> to Reset it back to VFOA </w:t>
-      </w:r>
-      <w:r>
-        <w:t>when you activate it.</w:t>
-      </w:r>
-      <w:r>
-        <w:br/>
-        <w:t>OR</w:t>
-      </w:r>
-      <w:r>
-        <w:br/>
-        <w:t xml:space="preserve">Right Click on </w:t>
-      </w:r>
-      <w:r>
-        <w:t>“</w:t>
-      </w:r>
-      <w:r>
-        <w:t>Zoom:</w:t>
-      </w:r>
-      <w:r>
-        <w:t>”</w:t>
-      </w:r>
-      <w:r>
-        <w:t xml:space="preserve"> text   Setup-&gt;Display and check box </w:t>
-      </w:r>
-      <w:proofErr w:type="spellStart"/>
-      <w:r>
-        <w:t>MultiRX</w:t>
-      </w:r>
-      <w:proofErr w:type="spellEnd"/>
-      <w:r>
-        <w:t xml:space="preserve"> Auto Reset so it always Resets back to VFOA</w:t>
-      </w:r>
     </w:p>
     <w:p>
       <w:pPr>
@@ -1616,416 +1162,6 @@
           <w:b/>
         </w:rPr>
       </w:pPr>
-      <w:r>
-        <w:rPr>
-          <w:b/>
-        </w:rPr>
-        <w:br/>
-      </w:r>
-      <w:r>
-        <w:rPr>
-          <w:b/>
-        </w:rPr>
-        <w:t>DX Spot: Fre</w:t>
-      </w:r>
-      <w:r>
-        <w:rPr>
-          <w:b/>
-        </w:rPr>
-        <w:t xml:space="preserve">quency hopping </w:t>
-      </w:r>
-      <w:r>
-        <w:rPr>
-          <w:b/>
-        </w:rPr>
-        <w:t>directly from Map</w:t>
-      </w:r>
-      <w:proofErr w:type="gramStart"/>
-      <w:r>
-        <w:rPr>
-          <w:b/>
-        </w:rPr>
-        <w:t>:</w:t>
-      </w:r>
-      <w:proofErr w:type="gramEnd"/>
-      <w:r>
-        <w:rPr>
-          <w:b/>
-        </w:rPr>
-        <w:br/>
-      </w:r>
-      <w:r>
-        <w:t>Left Click on any Red Dot on the Map and hit the CTRL key to go directly to the DX spot Frequency, mode and split.</w:t>
-      </w:r>
-      <w:r>
-        <w:rPr>
-          <w:b/>
-        </w:rPr>
-        <w:br/>
-      </w:r>
-      <w:r>
-        <w:rPr>
-          <w:b/>
-        </w:rPr>
-        <w:br/>
-      </w:r>
-      <w:r>
-        <w:rPr>
-          <w:b/>
-        </w:rPr>
-        <w:t>DX Spot</w:t>
-      </w:r>
-      <w:r>
-        <w:rPr>
-          <w:b/>
-        </w:rPr>
-        <w:t>:</w:t>
-      </w:r>
-      <w:r>
-        <w:rPr>
-          <w:b/>
-        </w:rPr>
-        <w:t xml:space="preserve"> Country or Call sign </w:t>
-      </w:r>
-      <w:r>
-        <w:rPr>
-          <w:b/>
-        </w:rPr>
-        <w:t>directly to World Map</w:t>
-      </w:r>
-      <w:proofErr w:type="gramStart"/>
-      <w:r>
-        <w:rPr>
-          <w:b/>
-        </w:rPr>
-        <w:t>:</w:t>
-      </w:r>
-      <w:proofErr w:type="gramEnd"/>
-      <w:r>
-        <w:rPr>
-          <w:b/>
-        </w:rPr>
-        <w:br/>
-      </w:r>
-      <w:r>
-        <w:t xml:space="preserve">A Red Dot appears directly on the map for every DX Spot on the DX list.  </w:t>
-      </w:r>
-      <w:r>
-        <w:br/>
-        <w:t>Select either DX Country or DX call sign to appear directly on the Equirectangular map.</w:t>
-      </w:r>
-      <w:r>
-        <w:br/>
-      </w:r>
-      <w:r>
-        <w:rPr>
-          <w:b/>
-        </w:rPr>
-        <w:br/>
-      </w:r>
-      <w:r>
-        <w:rPr>
-          <w:b/>
-        </w:rPr>
-        <w:t>Sun Tracking (with NOAA space weather)</w:t>
-      </w:r>
-      <w:proofErr w:type="gramStart"/>
-      <w:r>
-        <w:rPr>
-          <w:b/>
-        </w:rPr>
-        <w:t>:</w:t>
-      </w:r>
-      <w:proofErr w:type="gramEnd"/>
-      <w:r>
-        <w:rPr>
-          <w:b/>
-        </w:rPr>
-        <w:br/>
-      </w:r>
-      <w:r>
-        <w:lastRenderedPageBreak/>
-        <w:t xml:space="preserve">High resolution algorithm </w:t>
-      </w:r>
-      <w:r>
-        <w:t xml:space="preserve">tracks </w:t>
-      </w:r>
-      <w:r>
-        <w:t xml:space="preserve">Sun </w:t>
-      </w:r>
-      <w:r>
-        <w:t>across Equirectangular Projection map (embedded into PowerSDR) based on UTC time and Day of Year for Declination (Solstice</w:t>
-      </w:r>
-      <w:r>
-        <w:t>’s</w:t>
-      </w:r>
-      <w:r>
-        <w:t xml:space="preserve"> </w:t>
-      </w:r>
-      <w:r>
-        <w:t>and</w:t>
-      </w:r>
-      <w:r>
-        <w:t xml:space="preserve"> </w:t>
-      </w:r>
-      <w:r>
-        <w:t>Equinox’s</w:t>
-      </w:r>
-      <w:r>
-        <w:t xml:space="preserve"> </w:t>
-      </w:r>
-      <w:r>
-        <w:t>)</w:t>
-      </w:r>
-      <w:r>
-        <w:br/>
-        <w:t>Solar Flux Index and A-Index appear next to Sun on Panadapter.</w:t>
-      </w:r>
-      <w:r>
-        <w:t xml:space="preserve"> </w:t>
-      </w:r>
-      <w:proofErr w:type="gramStart"/>
-      <w:r>
-        <w:t>Updates every hour.</w:t>
-      </w:r>
-      <w:proofErr w:type="gramEnd"/>
-      <w:r>
-        <w:br/>
-      </w:r>
-      <w:r>
-        <w:br/>
-      </w:r>
-      <w:r>
-        <w:rPr>
-          <w:b/>
-        </w:rPr>
-        <w:t>Special Panafall mode</w:t>
-      </w:r>
-      <w:proofErr w:type="gramStart"/>
-      <w:r>
-        <w:rPr>
-          <w:b/>
-        </w:rPr>
-        <w:t>:</w:t>
-      </w:r>
-      <w:proofErr w:type="gramEnd"/>
-      <w:r>
-        <w:rPr>
-          <w:b/>
-        </w:rPr>
-        <w:br/>
-      </w:r>
-      <w:r>
-        <w:t>When viewing the Sun or Gray Line TRACK, you can select a special Panafall mode which is 80% Panadapter and 20% Waterfall (as opposed to a standard 50-50%)</w:t>
-      </w:r>
-      <w:r>
-        <w:t xml:space="preserve"> just for RX1</w:t>
-      </w:r>
-      <w:r>
-        <w:br/>
-        <w:t xml:space="preserve"> </w:t>
-      </w:r>
-      <w:r>
-        <w:br/>
-      </w:r>
-      <w:r>
-        <w:rPr>
-          <w:b/>
-        </w:rPr>
-        <w:t>Gray Line Tracking (with Sunset and Dusk areas):</w:t>
-      </w:r>
-      <w:r>
-        <w:br/>
-        <w:t>High resolution algorithm updates in 1min intervals.</w:t>
-      </w:r>
-      <w:r>
-        <w:br/>
-        <w:t>Right Click on “Center” button on main screen to open Setup Panel to select the Color and Alpha (transparency) of the Gray Line.</w:t>
-      </w:r>
-      <w:r>
-        <w:br/>
-      </w:r>
-      <w:r>
-        <w:br/>
-      </w:r>
-      <w:proofErr w:type="gramStart"/>
-      <w:r>
-        <w:rPr>
-          <w:b/>
-        </w:rPr>
-        <w:t>Equirectangular  Projection</w:t>
-      </w:r>
-      <w:proofErr w:type="gramEnd"/>
-      <w:r>
-        <w:rPr>
-          <w:b/>
-        </w:rPr>
-        <w:t xml:space="preserve"> (embedded into PowerSDR):</w:t>
-      </w:r>
-      <w:r>
-        <w:br/>
-        <w:t>When you open the Spotter Window and Click on the “Track” button (with Either Sun or Gray Line Tracking enabled), the current Background image changes to the Equirectangular map.</w:t>
-      </w:r>
-      <w:r>
-        <w:br/>
-      </w:r>
-      <w:r>
-        <w:br/>
-      </w:r>
-      <w:r>
-        <w:rPr>
-          <w:b/>
-        </w:rPr>
-        <w:t>TNF (adjustable Width)</w:t>
-      </w:r>
-      <w:proofErr w:type="gramStart"/>
-      <w:r>
-        <w:rPr>
-          <w:b/>
-        </w:rPr>
-        <w:t>:</w:t>
-      </w:r>
-      <w:proofErr w:type="gramEnd"/>
-      <w:r>
-        <w:br/>
-        <w:t xml:space="preserve">Right Click on the TNF buttons and you can select the Width of the next TNF created. Standard is </w:t>
-      </w:r>
-      <w:proofErr w:type="gramStart"/>
-      <w:r>
-        <w:t>100hz</w:t>
-      </w:r>
-      <w:proofErr w:type="gramEnd"/>
-      <w:r>
-        <w:t>, but can go as high as 600hz.</w:t>
-      </w:r>
-      <w:r>
-        <w:br/>
-      </w:r>
-      <w:r>
-        <w:br/>
-      </w:r>
-      <w:r>
-        <w:rPr>
-          <w:b/>
-        </w:rPr>
-        <w:t>Reset buttons for NR, ANF, NB, NB2 buttons:</w:t>
-      </w:r>
-      <w:r>
-        <w:br/>
-        <w:t xml:space="preserve">Right Click on any NR, ANF, or NB button and go directly to the adjustment panel for making changes to the noise filters. Factory default Reset buttons </w:t>
-      </w:r>
-      <w:proofErr w:type="gramStart"/>
-      <w:r>
-        <w:t>have</w:t>
-      </w:r>
-      <w:proofErr w:type="gramEnd"/>
-      <w:r>
-        <w:t xml:space="preserve"> now been added.</w:t>
-      </w:r>
-      <w:r>
-        <w:br/>
-      </w:r>
-      <w:r>
-        <w:br/>
-      </w:r>
-    </w:p>
-    <w:p>
-      <w:r>
-        <w:rPr>
-          <w:b/>
-        </w:rPr>
-        <w:t xml:space="preserve">Record / Play ID </w:t>
-      </w:r>
-      <w:proofErr w:type="spellStart"/>
-      <w:r>
-        <w:rPr>
-          <w:b/>
-        </w:rPr>
-        <w:t>CheckBox</w:t>
-      </w:r>
-      <w:proofErr w:type="spellEnd"/>
-      <w:proofErr w:type="gramStart"/>
-      <w:r>
-        <w:rPr>
-          <w:b/>
-        </w:rPr>
-        <w:t>:</w:t>
-      </w:r>
-      <w:proofErr w:type="gramEnd"/>
-      <w:r>
-        <w:br/>
-        <w:t xml:space="preserve">When Selected the “Rec” button Sets the Drive to 0, and keys the Flex to allow you to record your voice. When the “Play” button is pushed, the Flex will </w:t>
-      </w:r>
-      <w:proofErr w:type="gramStart"/>
-      <w:r>
-        <w:t>Transmit</w:t>
-      </w:r>
-      <w:proofErr w:type="gramEnd"/>
-      <w:r>
-        <w:t xml:space="preserve"> the last recording.</w:t>
-      </w:r>
-      <w:r>
-        <w:t xml:space="preserve"> NOTE: the Wave-&gt;Options-&gt;POST-Audio must be set for this to work. This will automatically be set properly when the Rec/Play ID box is checked.</w:t>
-      </w:r>
-    </w:p>
-    <w:p>
-      <w:r>
-        <w:br/>
-      </w:r>
-      <w:r>
-        <w:rPr>
-          <w:b/>
-        </w:rPr>
-        <w:t>Quick Audio Save Folder Option</w:t>
-      </w:r>
-      <w:proofErr w:type="gramStart"/>
-      <w:r>
-        <w:rPr>
-          <w:b/>
-        </w:rPr>
-        <w:t>:</w:t>
-      </w:r>
-      <w:proofErr w:type="gramEnd"/>
-      <w:r>
-        <w:br/>
-        <w:t xml:space="preserve">When </w:t>
-      </w:r>
-      <w:proofErr w:type="spellStart"/>
-      <w:r>
-        <w:t>QuickAudio</w:t>
-      </w:r>
-      <w:proofErr w:type="spellEnd"/>
-      <w:r>
-        <w:t xml:space="preserve"> Save Folder box is checked (under the Wave Menu Item), A new </w:t>
-      </w:r>
-      <w:proofErr w:type="spellStart"/>
-      <w:r>
-        <w:t>QuickAudio</w:t>
-      </w:r>
-      <w:proofErr w:type="spellEnd"/>
-      <w:r>
-        <w:t xml:space="preserve"> file is saved each time you Record. Right Click on the “Play” button to see the folder with all the recordings. You can Right Click on any File to rename. Highlight any file you want to play and Click “OPEN” button. When you Click on the “Play” button the selected Recording will play until you select another file or select another file, but click the “Cancel” button instead of “Open”, and the Flex will return to playing the Last recording made.</w:t>
-      </w:r>
-      <w:r>
-        <w:t xml:space="preserve"> </w:t>
-      </w:r>
-      <w:r>
-        <w:t>Wave-&gt;</w:t>
-      </w:r>
-      <w:proofErr w:type="spellStart"/>
-      <w:r>
-        <w:t>QuickAudio</w:t>
-      </w:r>
-      <w:proofErr w:type="spellEnd"/>
-      <w:r>
-        <w:t xml:space="preserve"> </w:t>
-      </w:r>
-      <w:r>
-        <w:t>Create</w:t>
-      </w:r>
-      <w:r>
-        <w:t xml:space="preserve"> MP3 checkbox, saves a WAV file and an MP3 file (For emailing the audio files to friends)</w:t>
-      </w:r>
     </w:p>
     <w:p>
       <w:pPr>
@@ -2033,281 +1169,6 @@
           <w:b/>
         </w:rPr>
       </w:pPr>
-      <w:r>
-        <w:br/>
-      </w:r>
-      <w:r>
-        <w:rPr>
-          <w:b/>
-        </w:rPr>
-        <w:t>Right Click on Buttons</w:t>
-      </w:r>
-      <w:proofErr w:type="gramStart"/>
-      <w:r>
-        <w:rPr>
-          <w:b/>
-        </w:rPr>
-        <w:t>:</w:t>
-      </w:r>
-      <w:proofErr w:type="gramEnd"/>
-      <w:r>
-        <w:br/>
-        <w:t>Right Click on many button to go directly to the setup menu for their function</w:t>
-      </w:r>
-      <w:r>
-        <w:t xml:space="preserve">, including Antenna </w:t>
-      </w:r>
-      <w:r>
-        <w:lastRenderedPageBreak/>
-        <w:t>descriptions found on left side of screen.</w:t>
-      </w:r>
-      <w:r>
-        <w:t xml:space="preserve"> Waterfall ID </w:t>
-      </w:r>
-      <w:proofErr w:type="spellStart"/>
-      <w:r>
-        <w:t>callsign</w:t>
-      </w:r>
-      <w:proofErr w:type="spellEnd"/>
-      <w:r>
-        <w:t xml:space="preserve"> box takes you to the database folder. Transmit profile takes you to the setup-&gt;transmit. NR</w:t>
-      </w:r>
-      <w:proofErr w:type="gramStart"/>
-      <w:r>
-        <w:t>,ANF,NB</w:t>
-      </w:r>
-      <w:proofErr w:type="gramEnd"/>
-      <w:r>
-        <w:t xml:space="preserve"> button take you to the setup-&gt;DSP-&gt;Options. RX/TXEQ takes you to the EQ settings menu. Right Click + CTRL on Band button </w:t>
-      </w:r>
-      <w:proofErr w:type="gramStart"/>
-      <w:r>
-        <w:t>creates</w:t>
-      </w:r>
-      <w:proofErr w:type="gramEnd"/>
-      <w:r>
-        <w:t xml:space="preserve"> a new </w:t>
-      </w:r>
-      <w:proofErr w:type="spellStart"/>
-      <w:r>
-        <w:t>bandstack</w:t>
-      </w:r>
-      <w:proofErr w:type="spellEnd"/>
-      <w:r>
-        <w:t xml:space="preserve"> memory. Play button takes you to the </w:t>
-      </w:r>
-      <w:proofErr w:type="spellStart"/>
-      <w:r>
-        <w:t>Quickaudio</w:t>
-      </w:r>
-      <w:proofErr w:type="spellEnd"/>
-      <w:r>
-        <w:t xml:space="preserve"> folder.</w:t>
-      </w:r>
-    </w:p>
-    <w:p>
-      <w:r>
-        <w:rPr>
-          <w:b/>
-        </w:rPr>
-        <w:t>DX Spotter</w:t>
-      </w:r>
-      <w:r>
-        <w:rPr>
-          <w:b/>
-        </w:rPr>
-        <w:t xml:space="preserve"> screen</w:t>
-      </w:r>
-      <w:proofErr w:type="gramStart"/>
-      <w:r>
-        <w:rPr>
-          <w:b/>
-        </w:rPr>
-        <w:t>:</w:t>
-      </w:r>
-      <w:proofErr w:type="gramEnd"/>
-      <w:r>
-        <w:rPr>
-          <w:b/>
-        </w:rPr>
-        <w:br/>
-      </w:r>
-      <w:r>
-        <w:t>File DXMemory.xml now saves all your DX clusters.</w:t>
-      </w:r>
-      <w:r>
-        <w:br/>
-      </w:r>
-      <w:r>
-        <w:t xml:space="preserve">Type the URL of a DX Telnet Cluster </w:t>
-      </w:r>
-      <w:r>
-        <w:t xml:space="preserve">(or </w:t>
-      </w:r>
-      <w:proofErr w:type="spellStart"/>
-      <w:r>
-        <w:t>ReverseBeacon</w:t>
-      </w:r>
-      <w:proofErr w:type="spellEnd"/>
-      <w:r>
-        <w:t xml:space="preserve">) </w:t>
-      </w:r>
-      <w:r>
-        <w:t>along with the PORT# and your Call sign.</w:t>
-      </w:r>
-      <w:r>
-        <w:br/>
-        <w:t>Click on the “Spot DX” button to connect up and start spotting.</w:t>
-      </w:r>
-      <w:r>
-        <w:br/>
-        <w:t>When the “DX Parser” is checked, Powe</w:t>
-      </w:r>
-      <w:r>
-        <w:t>r</w:t>
-      </w:r>
-      <w:r>
-        <w:t xml:space="preserve">SDR will attempt to determine the Mode and Split from the DX spot frequency and DX spotter comments, then set the Flex accordingly </w:t>
-      </w:r>
-      <w:r>
-        <w:br/>
-      </w:r>
-      <w:proofErr w:type="spellStart"/>
-      <w:r>
-        <w:t>cw,ssb,rtty,psk,Olivia,msk,etc</w:t>
-      </w:r>
-      <w:proofErr w:type="spellEnd"/>
-      <w:r>
-        <w:t>.</w:t>
-      </w:r>
-      <w:r>
-        <w:br/>
-        <w:t>You can also check to select only North American, or Exclude North American Spotters.</w:t>
-      </w:r>
-      <w:r>
-        <w:br/>
-        <w:t>You can also check to select only CW, Phone (AM</w:t>
-      </w:r>
-      <w:proofErr w:type="gramStart"/>
-      <w:r>
-        <w:t>,SSB,FM</w:t>
-      </w:r>
-      <w:proofErr w:type="gramEnd"/>
-      <w:r>
-        <w:t>), or Digital (</w:t>
-      </w:r>
-      <w:proofErr w:type="spellStart"/>
-      <w:r>
-        <w:t>rtty,psk,packet,etc</w:t>
-      </w:r>
-      <w:proofErr w:type="spellEnd"/>
-      <w:r>
-        <w:t>)</w:t>
-      </w:r>
-      <w:r>
-        <w:br/>
-        <w:t>You can also check to select the Mode(s) you want to see spots for: CW, Digital, Phone.</w:t>
-      </w:r>
-      <w:r>
-        <w:br/>
-      </w:r>
-      <w:r>
-        <w:rPr>
-          <w:u w:val="single"/>
-        </w:rPr>
-        <w:t>DX Spotter Window:</w:t>
-      </w:r>
-      <w:r>
-        <w:t xml:space="preserve"> Click on any DX spot and go directly to that spot (if DX parse checked, then also set mode). Left click on </w:t>
-      </w:r>
-      <w:r>
-        <w:t xml:space="preserve">the Left side of </w:t>
-      </w:r>
-      <w:r>
-        <w:t>any DX spot</w:t>
-      </w:r>
-      <w:r>
-        <w:t xml:space="preserve"> + CTRL key</w:t>
-      </w:r>
-      <w:r>
-        <w:t xml:space="preserve"> to open up QRZ web page of DX Spot</w:t>
-      </w:r>
-      <w:r>
-        <w:br/>
-      </w:r>
-      <w:r>
-        <w:rPr>
-          <w:u w:val="single"/>
-        </w:rPr>
-        <w:t>Panadapter Window:</w:t>
-      </w:r>
-      <w:r>
-        <w:t xml:space="preserve"> Click on any DX spot in Panadapter, then Hit the CTRL keyboard button to open up QRZ page, or Hit the Shift Key (toggle) and view the Spotter in the Panadapter.</w:t>
-      </w:r>
-      <w:r>
-        <w:br/>
-        <w:t>Spotting works on both RX1 and RX2.</w:t>
-      </w:r>
-      <w:r>
-        <w:br/>
-      </w:r>
-      <w:r>
-        <w:br/>
-      </w:r>
-      <w:r>
-        <w:rPr>
-          <w:b/>
-        </w:rPr>
-        <w:t>SWL Spotter</w:t>
-      </w:r>
-      <w:proofErr w:type="gramStart"/>
-      <w:r>
-        <w:rPr>
-          <w:b/>
-        </w:rPr>
-        <w:t>:</w:t>
-      </w:r>
-      <w:proofErr w:type="gramEnd"/>
-      <w:r>
-        <w:br/>
-        <w:t>Right Click on the “</w:t>
-      </w:r>
-      <w:proofErr w:type="spellStart"/>
-      <w:r>
-        <w:t>Callsign</w:t>
-      </w:r>
-      <w:proofErr w:type="spellEnd"/>
-      <w:r>
-        <w:t xml:space="preserve">” </w:t>
-      </w:r>
-      <w:proofErr w:type="spellStart"/>
-      <w:r>
-        <w:t>waterID</w:t>
-      </w:r>
-      <w:proofErr w:type="spellEnd"/>
-      <w:r>
-        <w:t xml:space="preserve">  box (at the top menu line) and place the SWL.csv file into this folder to allow for spotting Shortwave signals.</w:t>
-      </w:r>
-      <w:r>
-        <w:br/>
-        <w:t xml:space="preserve">Click on any </w:t>
-      </w:r>
-      <w:proofErr w:type="gramStart"/>
-      <w:r>
-        <w:t>Shortwave</w:t>
-      </w:r>
-      <w:proofErr w:type="gramEnd"/>
-      <w:r>
-        <w:t xml:space="preserve"> station viewed in the Panadapter, then Hit the CTRL keyboard button, to open your Web Browser and Google the Shortwave station. </w:t>
-      </w:r>
-      <w:r>
-        <w:t xml:space="preserve"> </w:t>
-      </w:r>
-      <w:proofErr w:type="gramStart"/>
-      <w:r>
-        <w:t>Works only on RX1.</w:t>
-      </w:r>
-      <w:proofErr w:type="gramEnd"/>
     </w:p>
     <w:p>
       <w:pPr>
@@ -2317,106 +1178,11 @@
       </w:pPr>
     </w:p>
     <w:p>
-      <w:r>
-        <w:rPr>
-          <w:b/>
-        </w:rPr>
-        <w:t>Band Scanner</w:t>
-      </w:r>
-      <w:proofErr w:type="gramStart"/>
-      <w:r>
-        <w:rPr>
-          <w:b/>
-        </w:rPr>
-        <w:t>:</w:t>
-      </w:r>
-      <w:proofErr w:type="gramEnd"/>
-      <w:r>
-        <w:br/>
-        <w:t>Work in Progress band scanner</w:t>
-      </w:r>
-      <w:r>
-        <w:br/>
-        <w:t xml:space="preserve">Automatically adjusts to current band limits </w:t>
-      </w:r>
-      <w:proofErr w:type="spellStart"/>
-      <w:r>
-        <w:t>your</w:t>
-      </w:r>
-      <w:proofErr w:type="spellEnd"/>
-      <w:r>
-        <w:t xml:space="preserve"> on.</w:t>
-      </w:r>
-      <w:r>
-        <w:br/>
-        <w:t>Select Step (</w:t>
-      </w:r>
-      <w:proofErr w:type="spellStart"/>
-      <w:r>
-        <w:t>khz</w:t>
-      </w:r>
-      <w:proofErr w:type="spellEnd"/>
-      <w:proofErr w:type="gramStart"/>
-      <w:r>
-        <w:t>)  and</w:t>
-      </w:r>
-      <w:proofErr w:type="gramEnd"/>
-      <w:r>
-        <w:t xml:space="preserve"> Step Rate (</w:t>
-      </w:r>
-      <w:proofErr w:type="spellStart"/>
-      <w:r>
-        <w:t>mSec</w:t>
-      </w:r>
-      <w:proofErr w:type="spellEnd"/>
-      <w:r>
-        <w:t xml:space="preserve">). </w:t>
-      </w:r>
-      <w:r>
-        <w:br/>
-        <w:t>Push “Scan Band” button to start scanner. Stops then reach end or “Scan Band” pushed again or Squelch level exceeded.</w:t>
-      </w:r>
-      <w:r>
-        <w:br/>
-      </w:r>
-      <w:r>
-        <w:br/>
-      </w:r>
-      <w:r>
-        <w:rPr>
-          <w:b/>
-        </w:rPr>
-        <w:t>Memory (Hyperlinking)</w:t>
-      </w:r>
-      <w:proofErr w:type="gramStart"/>
-      <w:r>
-        <w:rPr>
-          <w:b/>
-        </w:rPr>
-        <w:t>:</w:t>
-      </w:r>
-      <w:proofErr w:type="gramEnd"/>
-      <w:r>
-        <w:br/>
-        <w:t>Drag and Drop any URL (from your Web Browser</w:t>
-      </w:r>
-      <w:r>
-        <w:t xml:space="preserve"> [excluding Edge browser]</w:t>
-      </w:r>
-      <w:r>
-        <w:t xml:space="preserve"> URL address line) directly onto any highlighted Memory. Now Right Click on that particular highlighted memory at any time to directly open </w:t>
-      </w:r>
-      <w:r>
-        <w:t xml:space="preserve">your Web Browser to that stored Hyperlink. </w:t>
-      </w:r>
-      <w:r>
-        <w:br/>
-        <w:t>Drag and Drop any File (from your Desktop or File Explorer) directly onto any highlighted Memory. Now Right Click on that particular highlighted memory to open up that File directly using the default opening program associated with that file type.</w:t>
-      </w:r>
-      <w:r>
-        <w:br/>
-        <w:t>Also Drag &amp; Drop (File or URL) to the “Add” button to create memory and Hyperlink at the same time.</w:t>
-      </w:r>
+      <w:pPr>
+        <w:rPr>
+          <w:b/>
+        </w:rPr>
+      </w:pPr>
     </w:p>
     <w:p>
       <w:r>
@@ -2424,27 +1190,265 @@
           <w:b/>
         </w:rPr>
         <w:lastRenderedPageBreak/>
-        <w:t>Shortwave Bands (SWL)</w:t>
-      </w:r>
-      <w:proofErr w:type="gramStart"/>
+        <w:t>BANDSTACK</w:t>
+      </w:r>
       <w:r>
         <w:rPr>
           <w:b/>
         </w:rPr>
         <w:t>:</w:t>
       </w:r>
-      <w:proofErr w:type="gramEnd"/>
-      <w:r>
-        <w:br/>
-        <w:t>All the standard Shortwave bands are now a set of Band buttons. Click the “SWL” button to display all the shortwave bands, complete with Band Stacking.</w:t>
+      <w:r>
+        <w:rPr>
+          <w:b/>
+        </w:rPr>
+        <w:br/>
+      </w:r>
+      <w:r>
+        <w:rPr>
+          <w:u w:val="single"/>
+        </w:rPr>
+        <w:t>To Open:</w:t>
+      </w:r>
+      <w:r>
+        <w:t xml:space="preserve"> </w:t>
+      </w:r>
+      <w:r>
+        <w:t xml:space="preserve">Left Click on the </w:t>
+      </w:r>
+      <w:proofErr w:type="spellStart"/>
+      <w:r>
+        <w:t>BandStack</w:t>
+      </w:r>
+      <w:proofErr w:type="spellEnd"/>
+      <w:r>
+        <w:t xml:space="preserve"> </w:t>
+      </w:r>
+      <w:r>
+        <w:t>Index# (located just below the Tune Step [top center] of the console window)</w:t>
+      </w:r>
+      <w:r>
+        <w:t xml:space="preserve"> and a </w:t>
+      </w:r>
+      <w:proofErr w:type="spellStart"/>
+      <w:r>
+        <w:t>BandStack</w:t>
+      </w:r>
+      <w:proofErr w:type="spellEnd"/>
+      <w:r>
+        <w:t xml:space="preserve"> screen will display all memories in the </w:t>
+      </w:r>
+      <w:proofErr w:type="spellStart"/>
+      <w:r>
+        <w:t>BandStack</w:t>
+      </w:r>
+      <w:proofErr w:type="spellEnd"/>
+      <w:r>
+        <w:t xml:space="preserve"> for the current band, and highlight the current Index.</w:t>
+      </w:r>
+      <w:r>
+        <w:br/>
+      </w:r>
+      <w:r>
+        <w:rPr>
+          <w:u w:val="single"/>
+        </w:rPr>
+        <w:t>LEFT CLICK</w:t>
+      </w:r>
+      <w:r>
+        <w:t xml:space="preserve"> on a </w:t>
+      </w:r>
+      <w:proofErr w:type="spellStart"/>
+      <w:r>
+        <w:t>Bandstack</w:t>
+      </w:r>
+      <w:proofErr w:type="spellEnd"/>
+      <w:r>
+        <w:t xml:space="preserve"> memory to go to that memory Frequency</w:t>
+      </w:r>
+      <w:r>
+        <w:t>.</w:t>
+      </w:r>
+      <w:r>
+        <w:br/>
+      </w:r>
+      <w:r>
+        <w:rPr>
+          <w:u w:val="single"/>
+        </w:rPr>
+        <w:t>ADD</w:t>
+      </w:r>
+      <w:r>
+        <w:t xml:space="preserve"> </w:t>
+      </w:r>
+      <w:r>
+        <w:t xml:space="preserve">entry </w:t>
+      </w:r>
+      <w:r>
+        <w:t>to the list:  Hit the CTRL button and RIGHT Click on the Band button</w:t>
+      </w:r>
+      <w:r>
+        <w:t>.</w:t>
+      </w:r>
+      <w:bookmarkStart w:id="0" w:name="_GoBack"/>
+      <w:bookmarkEnd w:id="0"/>
+      <w:r>
+        <w:br/>
+      </w:r>
+      <w:r>
+        <w:rPr>
+          <w:u w:val="single"/>
+        </w:rPr>
+        <w:t>LOCK</w:t>
+      </w:r>
+      <w:r>
+        <w:t xml:space="preserve"> an entry: </w:t>
+      </w:r>
+      <w:r>
+        <w:t xml:space="preserve">RIGHT CLICK on a </w:t>
+      </w:r>
+      <w:proofErr w:type="spellStart"/>
+      <w:r>
+        <w:t>Bandstack</w:t>
+      </w:r>
+      <w:proofErr w:type="spellEnd"/>
+      <w:r>
+        <w:t xml:space="preserve"> memory to LOCK (freeze) or UNLOCK a memory</w:t>
+      </w:r>
+      <w:r>
+        <w:t>.</w:t>
+      </w:r>
+      <w:r>
+        <w:br/>
+      </w:r>
+      <w:r>
+        <w:rPr>
+          <w:u w:val="single"/>
+        </w:rPr>
+        <w:t>SORT</w:t>
+      </w:r>
+      <w:r>
+        <w:t xml:space="preserve"> </w:t>
+      </w:r>
+      <w:r>
+        <w:t>all</w:t>
+      </w:r>
+      <w:r>
+        <w:t xml:space="preserve"> entries: Click on the Sort button</w:t>
+      </w:r>
+      <w:r>
+        <w:t>.</w:t>
+      </w:r>
+      <w:r>
+        <w:br/>
+      </w:r>
+      <w:proofErr w:type="gramStart"/>
+      <w:r>
+        <w:rPr>
+          <w:u w:val="single"/>
+        </w:rPr>
+        <w:t>DELETE</w:t>
+      </w:r>
+      <w:r>
+        <w:t xml:space="preserve"> </w:t>
+      </w:r>
+      <w:r>
+        <w:t xml:space="preserve"> </w:t>
+      </w:r>
+      <w:r>
+        <w:t>entry</w:t>
+      </w:r>
+      <w:proofErr w:type="gramEnd"/>
+      <w:r>
+        <w:t>: Click Mouse</w:t>
+      </w:r>
+      <w:r>
+        <w:t xml:space="preserve"> </w:t>
+      </w:r>
+      <w:r>
+        <w:t>WHEEL over entry you wish to delete</w:t>
+      </w:r>
+      <w:r>
+        <w:t>.</w:t>
+      </w:r>
+      <w:r>
+        <w:br/>
+      </w:r>
+      <w:r>
+        <w:br/>
+      </w:r>
+      <w:r>
+        <w:rPr>
+          <w:u w:val="single"/>
+        </w:rPr>
+        <w:t>To UPDATE</w:t>
+      </w:r>
+      <w:r>
+        <w:t xml:space="preserve"> a memory, </w:t>
+      </w:r>
+      <w:r>
+        <w:t xml:space="preserve">the current </w:t>
+      </w:r>
+      <w:proofErr w:type="spellStart"/>
+      <w:r>
+        <w:t>Bandstack</w:t>
+      </w:r>
+      <w:proofErr w:type="spellEnd"/>
+      <w:r>
+        <w:t xml:space="preserve"> memory must be </w:t>
+      </w:r>
+      <w:r>
+        <w:t>unlocked. Select new Frequency</w:t>
+      </w:r>
+      <w:r>
+        <w:t xml:space="preserve">, then either Left Click on a different memory in the </w:t>
+      </w:r>
+      <w:proofErr w:type="spellStart"/>
+      <w:r>
+        <w:t>Bandstack</w:t>
+      </w:r>
+      <w:proofErr w:type="spellEnd"/>
+      <w:r>
+        <w:t xml:space="preserve">, OR click on the same BAND button again to go to the next </w:t>
+      </w:r>
+      <w:proofErr w:type="spellStart"/>
+      <w:r>
+        <w:t>Bandstack</w:t>
+      </w:r>
+      <w:proofErr w:type="spellEnd"/>
+      <w:r>
+        <w:t xml:space="preserve"> in memory.</w:t>
+      </w:r>
+      <w:r>
+        <w:br/>
+        <w:t xml:space="preserve">NOTE: Frequency, Mode, and Filter are </w:t>
+      </w:r>
+      <w:proofErr w:type="gramStart"/>
+      <w:r>
+        <w:t>saved/updated</w:t>
+      </w:r>
+      <w:proofErr w:type="gramEnd"/>
+      <w:r>
+        <w:t xml:space="preserve"> only if the memory is unlocked</w:t>
       </w:r>
     </w:p>
     <w:p>
-      <w:r>
-        <w:rPr>
-          <w:b/>
-        </w:rPr>
-        <w:t>Band Stacking (all Bands)</w:t>
+      <w:pPr>
+        <w:rPr>
+          <w:b/>
+        </w:rPr>
+      </w:pPr>
+      <w:r>
+        <w:rPr>
+          <w:b/>
+        </w:rPr>
+        <w:br/>
+      </w:r>
+      <w:r>
+        <w:rPr>
+          <w:b/>
+        </w:rPr>
+        <w:t>RX1 Mute</w:t>
       </w:r>
       <w:proofErr w:type="gramStart"/>
       <w:r>
@@ -2455,349 +1459,1599 @@
       </w:r>
       <w:proofErr w:type="gramEnd"/>
       <w:r>
-        <w:br/>
-        <w:t>Right Click + CTRL button on top of and Band Button to add a Band Stack memory.</w:t>
-      </w:r>
-      <w:r>
-        <w:br/>
-        <w:t xml:space="preserve">You </w:t>
-      </w:r>
-      <w:r>
-        <w:rPr>
-          <w:u w:val="single"/>
-        </w:rPr>
-        <w:t>can view the current Band Stack</w:t>
-      </w:r>
-      <w:r>
-        <w:t xml:space="preserve"> your on and the Total Stack# for the current Band Selected at the Top of the screen (just under the Tune Step readout).</w:t>
-      </w:r>
-      <w:r>
-        <w:br/>
-      </w:r>
-      <w:r>
-        <w:br/>
-      </w:r>
-      <w:r>
-        <w:rPr>
-          <w:b/>
-        </w:rPr>
-        <w:t>Monitor Feature (Pre and Post processed Audio)</w:t>
-      </w:r>
-      <w:proofErr w:type="gramStart"/>
-      <w:r>
-        <w:rPr>
-          <w:b/>
-        </w:rPr>
-        <w:t>:</w:t>
-      </w:r>
-      <w:proofErr w:type="gramEnd"/>
-      <w:r>
-        <w:rPr>
-          <w:b/>
-        </w:rPr>
-        <w:br/>
-      </w:r>
-      <w:r>
-        <w:t>AM and FM modes now have Pre-Processed audio available to the Monitor “MON“. The Flex-1500 can only do this via the VAC function, not the built in headphone jack</w:t>
-      </w:r>
-      <w:proofErr w:type="gramStart"/>
-      <w:r>
-        <w:t>.</w:t>
-      </w:r>
-      <w:proofErr w:type="gramEnd"/>
-      <w:r>
-        <w:br/>
-        <w:t>“MON</w:t>
-      </w:r>
-      <w:proofErr w:type="gramStart"/>
-      <w:r>
-        <w:t>“ button</w:t>
-      </w:r>
-      <w:proofErr w:type="gramEnd"/>
-      <w:r>
-        <w:t xml:space="preserve"> now has “</w:t>
-      </w:r>
-      <w:proofErr w:type="spellStart"/>
-      <w:r>
-        <w:t>MONpr</w:t>
-      </w:r>
-      <w:proofErr w:type="spellEnd"/>
-      <w:r>
-        <w:t xml:space="preserve">” for </w:t>
-      </w:r>
-      <w:proofErr w:type="spellStart"/>
-      <w:r>
-        <w:t>Pre processed</w:t>
-      </w:r>
-      <w:proofErr w:type="spellEnd"/>
-      <w:r>
-        <w:t xml:space="preserve"> audio and “</w:t>
-      </w:r>
-      <w:proofErr w:type="spellStart"/>
-      <w:r>
-        <w:t>MONps</w:t>
-      </w:r>
-      <w:proofErr w:type="spellEnd"/>
-      <w:r>
-        <w:t xml:space="preserve">” for Post processed audio (which is only available for SSB on all radio models). </w:t>
-      </w:r>
-      <w:r>
-        <w:br/>
-        <w:t>Reduced the TUNE audio level (temporarily) in the monitor</w:t>
-      </w:r>
-      <w:r>
-        <w:br/>
-        <w:t>Properly change the AF slider to say MON during Transmit or TUNE, since that is its function (except if you have RX2 set to stay on when transmitting).</w:t>
-      </w:r>
-      <w:r>
-        <w:br/>
-      </w:r>
-      <w:r>
-        <w:br/>
-      </w:r>
-      <w:r>
-        <w:rPr>
-          <w:b/>
-        </w:rPr>
-        <w:t>Continuum Mode</w:t>
-      </w:r>
-      <w:r>
-        <w:rPr>
-          <w:b/>
-        </w:rPr>
-        <w:t xml:space="preserve"> (RX1 only)</w:t>
-      </w:r>
-      <w:proofErr w:type="gramStart"/>
-      <w:r>
-        <w:rPr>
-          <w:b/>
-        </w:rPr>
-        <w:t>:</w:t>
-      </w:r>
-      <w:proofErr w:type="gramEnd"/>
-      <w:r>
-        <w:br/>
-        <w:t>Waterfall is used to display Peak band power vs time (5 second intervals)</w:t>
-      </w:r>
-      <w:r>
-        <w:t>, for both Receive and Transmit.</w:t>
-      </w:r>
-      <w:r>
-        <w:br/>
-      </w:r>
-      <w:r>
-        <w:br/>
-      </w:r>
-      <w:r>
-        <w:rPr>
-          <w:b/>
-        </w:rPr>
-        <w:t>Waterfall History Moves with Frequency change</w:t>
-      </w:r>
-      <w:r>
-        <w:rPr>
-          <w:b/>
-        </w:rPr>
-        <w:t xml:space="preserve"> (in Panafall mode)</w:t>
-      </w:r>
-      <w:proofErr w:type="gramStart"/>
-      <w:r>
-        <w:rPr>
-          <w:b/>
-        </w:rPr>
-        <w:t>:</w:t>
-      </w:r>
-      <w:proofErr w:type="gramEnd"/>
-      <w:r>
-        <w:rPr>
-          <w:b/>
-        </w:rPr>
-        <w:br/>
-      </w:r>
-      <w:r>
-        <w:t xml:space="preserve">The waterfall history (in Panafall mode) now always moves with a change in frequency.  At some point, if you keep scrolling (changing frequency) in one direction, you will hit the edge of this feature and the Waterfall will clear and restart over. There is also a checkbox setting in Setup-&gt;Display to allow for a wider waterfall to avoid this (but uses more </w:t>
-      </w:r>
-      <w:proofErr w:type="spellStart"/>
-      <w:proofErr w:type="gramStart"/>
-      <w:r>
-        <w:t>cpu</w:t>
-      </w:r>
-      <w:proofErr w:type="spellEnd"/>
-      <w:proofErr w:type="gramEnd"/>
-      <w:r>
-        <w:t xml:space="preserve"> time). Dark areas in the waterfall (that appear as you move) are areas with no valid history. In this way, the waterfall you see is always valid history for the current Panadapter display </w:t>
-      </w:r>
-      <w:proofErr w:type="gramStart"/>
-      <w:r>
-        <w:t>your</w:t>
-      </w:r>
-      <w:proofErr w:type="gramEnd"/>
-      <w:r>
-        <w:t xml:space="preserve"> viewing.</w:t>
-      </w:r>
-      <w:r>
-        <w:br/>
-      </w:r>
-      <w:r>
-        <w:rPr>
-          <w:b/>
-        </w:rPr>
-        <w:br/>
-      </w:r>
-      <w:r>
-        <w:rPr>
-          <w:b/>
-        </w:rPr>
-        <w:t>Auto Waterfall</w:t>
-      </w:r>
-      <w:r>
-        <w:rPr>
-          <w:b/>
-        </w:rPr>
-        <w:t xml:space="preserve"> and Panadapter</w:t>
-      </w:r>
-      <w:r>
-        <w:rPr>
-          <w:b/>
-        </w:rPr>
-        <w:t xml:space="preserve"> Display Level</w:t>
-      </w:r>
-      <w:proofErr w:type="gramStart"/>
-      <w:r>
-        <w:rPr>
-          <w:b/>
-        </w:rPr>
-        <w:t>:</w:t>
-      </w:r>
-      <w:proofErr w:type="gramEnd"/>
-      <w:r>
-        <w:rPr>
-          <w:b/>
-        </w:rPr>
-        <w:br/>
-      </w:r>
-      <w:r>
-        <w:t>Left Click on the “</w:t>
-      </w:r>
-      <w:r>
-        <w:rPr>
-          <w:b/>
-        </w:rPr>
-        <w:t>Zoom:</w:t>
-      </w:r>
-      <w:r>
-        <w:t xml:space="preserve">” </w:t>
-      </w:r>
-      <w:r>
-        <w:t xml:space="preserve">slider </w:t>
-      </w:r>
-      <w:r>
-        <w:t xml:space="preserve">text button on the main screen to automatically adjust the </w:t>
-      </w:r>
-      <w:r>
-        <w:rPr>
-          <w:b/>
-        </w:rPr>
-        <w:t>Panadapter Scale</w:t>
-      </w:r>
-      <w:r>
-        <w:t xml:space="preserve"> between small signal and standard. Small signal values are not saved into memory.</w:t>
-      </w:r>
-      <w:r>
-        <w:br/>
-      </w:r>
-      <w:r>
-        <w:t xml:space="preserve">Left </w:t>
-      </w:r>
-      <w:r>
-        <w:t>Click on the “</w:t>
-      </w:r>
-      <w:r>
-        <w:rPr>
-          <w:b/>
-        </w:rPr>
-        <w:t xml:space="preserve">Auto </w:t>
-      </w:r>
-      <w:proofErr w:type="spellStart"/>
-      <w:r>
-        <w:rPr>
-          <w:b/>
-        </w:rPr>
-        <w:t>Wtr</w:t>
-      </w:r>
-      <w:proofErr w:type="spellEnd"/>
-      <w:r>
-        <w:rPr>
-          <w:b/>
-        </w:rPr>
-        <w:t>/Pan</w:t>
-      </w:r>
-      <w:r>
-        <w:rPr>
-          <w:b/>
-        </w:rPr>
+        <w:rPr>
+          <w:b/>
+        </w:rPr>
+        <w:br/>
+      </w:r>
+      <w:r>
+        <w:t>Checkbox appears next to main AF slider only when RX2 enabled. Checking this box allows you to mute just RX1 and listen to just RX2, but still send RX1 audio over VAC to the PC (i.e. for digital work)</w:t>
+      </w:r>
+      <w:r>
+        <w:br/>
+      </w:r>
+      <w:r>
+        <w:rPr>
+          <w:b/>
+        </w:rPr>
+        <w:br/>
+      </w:r>
+      <w:r>
+        <w:rPr>
+          <w:b/>
+        </w:rPr>
+        <w:t xml:space="preserve">Griffin </w:t>
+      </w:r>
+      <w:proofErr w:type="spellStart"/>
+      <w:r>
+        <w:rPr>
+          <w:b/>
+        </w:rPr>
+        <w:t>PowerMate</w:t>
+      </w:r>
+      <w:proofErr w:type="spellEnd"/>
+      <w:r>
+        <w:rPr>
+          <w:b/>
+        </w:rPr>
+        <w:t xml:space="preserve"> USB Knob:</w:t>
+      </w:r>
+      <w:r>
+        <w:rPr>
+          <w:b/>
+        </w:rPr>
+        <w:br/>
+      </w:r>
+      <w:proofErr w:type="spellStart"/>
+      <w:r>
+        <w:t>PowerMate</w:t>
+      </w:r>
+      <w:proofErr w:type="spellEnd"/>
+      <w:r>
+        <w:t xml:space="preserve"> control added to PowerSDR. </w:t>
+      </w:r>
+      <w:proofErr w:type="gramStart"/>
+      <w:r>
+        <w:t>Setup-&gt;General-&gt;User Interface.</w:t>
+      </w:r>
+      <w:proofErr w:type="gramEnd"/>
+      <w:r>
+        <w:t xml:space="preserve"> You can select to active the </w:t>
+      </w:r>
+      <w:proofErr w:type="spellStart"/>
+      <w:r>
+        <w:t>PowerMate</w:t>
+      </w:r>
+      <w:proofErr w:type="spellEnd"/>
+      <w:r>
+        <w:t xml:space="preserve">, or unselect to use external programs to control </w:t>
+      </w:r>
+      <w:proofErr w:type="spellStart"/>
+      <w:r>
+        <w:t>PowerMate</w:t>
+      </w:r>
+      <w:proofErr w:type="spellEnd"/>
+      <w:r>
+        <w:t xml:space="preserve"> Knob.</w:t>
+      </w:r>
+      <w:r>
+        <w:br/>
+        <w:t xml:space="preserve">Windows should automatically find </w:t>
+      </w:r>
+      <w:r>
+        <w:t xml:space="preserve">the </w:t>
+      </w:r>
+      <w:r>
+        <w:t xml:space="preserve">Driver for </w:t>
+      </w:r>
+      <w:proofErr w:type="spellStart"/>
+      <w:r>
+        <w:t>Powermate</w:t>
+      </w:r>
+      <w:proofErr w:type="spellEnd"/>
+      <w:r>
+        <w:t xml:space="preserve">. So you should not install or run any other </w:t>
+      </w:r>
+      <w:proofErr w:type="spellStart"/>
+      <w:r>
+        <w:t>PowerMate</w:t>
+      </w:r>
+      <w:proofErr w:type="spellEnd"/>
+      <w:r>
+        <w:t xml:space="preserve"> program. </w:t>
+      </w:r>
+      <w:proofErr w:type="spellStart"/>
+      <w:r>
+        <w:t>DJConsole</w:t>
+      </w:r>
+      <w:proofErr w:type="spellEnd"/>
+      <w:r>
+        <w:t xml:space="preserve"> also built in now, instead of having 2 separate versions of PowerSDR.</w:t>
+      </w:r>
+      <w:r>
+        <w:br/>
+        <w:t xml:space="preserve">You can now have a separate tune rate for the </w:t>
+      </w:r>
+      <w:proofErr w:type="spellStart"/>
+      <w:r>
+        <w:t>PowerMate</w:t>
+      </w:r>
+      <w:proofErr w:type="spellEnd"/>
+      <w:r>
+        <w:t xml:space="preserve"> knob as opposed to the Mouse wheel.</w:t>
+      </w:r>
+      <w:r>
         <w:t xml:space="preserve"> </w:t>
       </w:r>
-      <w:proofErr w:type="spellStart"/>
-      <w:r>
-        <w:rPr>
-          <w:b/>
-        </w:rPr>
-        <w:t>Lvl</w:t>
-      </w:r>
-      <w:proofErr w:type="spellEnd"/>
-      <w:r>
-        <w:t xml:space="preserve">” button on the main screen to automatically set the current waterfall display Low level. Work in both Receive and Transmit. </w:t>
-      </w:r>
-      <w:proofErr w:type="gramStart"/>
-      <w:r>
-        <w:t>Setup-&gt;Display now have</w:t>
-      </w:r>
-      <w:proofErr w:type="gramEnd"/>
-      <w:r>
-        <w:t xml:space="preserve"> separate low level for RX2 and for Transmit levels.</w:t>
-      </w:r>
-      <w:r>
-        <w:t xml:space="preserve"> The Transmit High level is now 0db</w:t>
-      </w:r>
-      <w:r>
-        <w:br/>
-        <w:t>Right Click on the “</w:t>
-      </w:r>
-      <w:r>
-        <w:rPr>
-          <w:b/>
-        </w:rPr>
-        <w:t xml:space="preserve">Auto </w:t>
-      </w:r>
-      <w:proofErr w:type="spellStart"/>
-      <w:r>
-        <w:rPr>
-          <w:b/>
-        </w:rPr>
-        <w:t>Wtr</w:t>
-      </w:r>
-      <w:proofErr w:type="spellEnd"/>
-      <w:r>
-        <w:rPr>
-          <w:b/>
-        </w:rPr>
-        <w:t xml:space="preserve">/Pan </w:t>
-      </w:r>
-      <w:proofErr w:type="spellStart"/>
-      <w:r>
-        <w:rPr>
-          <w:b/>
-        </w:rPr>
-        <w:t>Lvl</w:t>
-      </w:r>
-      <w:proofErr w:type="spellEnd"/>
-      <w:r>
-        <w:t>” button on the main screen to automatically set the current Panadapter Grid Min value (base line of the Panadapter signal on the screen).</w:t>
+      <w:proofErr w:type="gramStart"/>
+      <w:r>
+        <w:t>Setup-&gt;General-&gt;User Interface-&gt;Independent.</w:t>
+      </w:r>
+      <w:proofErr w:type="gramEnd"/>
+      <w:r>
+        <w:br/>
+      </w:r>
+      <w:r>
+        <w:rPr>
+          <w:b/>
+        </w:rPr>
+        <w:br/>
       </w:r>
     </w:p>
     <w:p>
       <w:r>
+        <w:rPr>
+          <w:b/>
+        </w:rPr>
+        <w:t>2nd TX Meter function</w:t>
+      </w:r>
+      <w:proofErr w:type="gramStart"/>
+      <w:r>
+        <w:rPr>
+          <w:b/>
+        </w:rPr>
+        <w:t>:</w:t>
+      </w:r>
+      <w:proofErr w:type="gramEnd"/>
+      <w:r>
+        <w:rPr>
+          <w:b/>
+        </w:rPr>
+        <w:br/>
+      </w:r>
+      <w:r>
+        <w:t>Using the RX2 meter, you can now select a 2</w:t>
+      </w:r>
+      <w:r>
+        <w:rPr>
+          <w:vertAlign w:val="superscript"/>
+        </w:rPr>
+        <w:t>nd</w:t>
+      </w:r>
+      <w:r>
+        <w:t xml:space="preserve"> TX meter (as long as you’re not using RX2 while transmitting: Setup-&gt;General-&gt;RX2-&gt;Auto Mute RX2 </w:t>
+      </w:r>
+      <w:r>
+        <w:t>un</w:t>
+      </w:r>
+      <w:r>
+        <w:t>checked).</w:t>
+      </w:r>
+      <w:r>
+        <w:br/>
+        <w:t>Example: Set TX Meter to “ALC”, Set TX 2</w:t>
+      </w:r>
+      <w:r>
+        <w:rPr>
+          <w:vertAlign w:val="superscript"/>
+        </w:rPr>
+        <w:t>nd</w:t>
+      </w:r>
+      <w:r>
+        <w:t xml:space="preserve"> Meter to “</w:t>
+      </w:r>
+      <w:proofErr w:type="spellStart"/>
+      <w:r>
+        <w:t>Fwd</w:t>
+      </w:r>
+      <w:proofErr w:type="spellEnd"/>
+      <w:r>
+        <w:t xml:space="preserve"> </w:t>
+      </w:r>
+      <w:proofErr w:type="spellStart"/>
+      <w:r>
+        <w:t>Pwr</w:t>
+      </w:r>
+      <w:proofErr w:type="spellEnd"/>
+      <w:r>
+        <w:t>”.</w:t>
+      </w:r>
+      <w:r>
+        <w:br/>
+      </w:r>
+      <w:r>
+        <w:t xml:space="preserve"> You activate this feature from: Setup-&gt;Transmit-&gt;TX 2</w:t>
+      </w:r>
+      <w:r>
+        <w:rPr>
+          <w:vertAlign w:val="superscript"/>
+        </w:rPr>
+        <w:t>nd</w:t>
+      </w:r>
+      <w:r>
+        <w:t xml:space="preserve"> meter Active checked. This works wi</w:t>
+      </w:r>
+      <w:r>
+        <w:t xml:space="preserve">th </w:t>
+      </w:r>
+      <w:r>
+        <w:t>the Flex-1500,</w:t>
+      </w:r>
+      <w:r>
+        <w:t xml:space="preserve"> </w:t>
+      </w:r>
+      <w:r>
+        <w:t>3000, and 5000.</w:t>
+      </w:r>
+    </w:p>
+    <w:p>
+      <w:r>
+        <w:rPr>
+          <w:b/>
+        </w:rPr>
+        <w:t>Saved Memories Mapped directly to Panadapter</w:t>
+      </w:r>
+      <w:proofErr w:type="gramStart"/>
+      <w:r>
+        <w:rPr>
+          <w:b/>
+        </w:rPr>
+        <w:t>:</w:t>
+      </w:r>
+      <w:proofErr w:type="gramEnd"/>
+      <w:r>
+        <w:rPr>
+          <w:b/>
+        </w:rPr>
+        <w:br/>
+      </w:r>
+      <w:r>
+        <w:t>When selected from the Spotter window</w:t>
+      </w:r>
+      <w:r>
+        <w:t>, all your saved Memories will appear directly on the Panadapter based on where you currently are (both RX1 and RX2). The Panadapter shows: Name 1st, Group 2</w:t>
+      </w:r>
+      <w:r>
+        <w:rPr>
+          <w:vertAlign w:val="superscript"/>
+        </w:rPr>
+        <w:t>nd</w:t>
+      </w:r>
+      <w:r>
+        <w:t xml:space="preserve">. When you Left Click in on a Memory shown in the Panadapter, the Memory is loaded up so the saved Mode, Filters, </w:t>
+      </w:r>
+      <w:proofErr w:type="spellStart"/>
+      <w:r>
+        <w:t>etc</w:t>
+      </w:r>
+      <w:proofErr w:type="spellEnd"/>
+      <w:r>
+        <w:t xml:space="preserve"> will be set.</w:t>
+      </w:r>
+      <w:r>
+        <w:br/>
+        <w:t xml:space="preserve">If you find a new signal you wish to save as a new Memory: Hit the ALT &amp; M keys, </w:t>
+      </w:r>
+      <w:proofErr w:type="gramStart"/>
+      <w:r>
+        <w:t>then</w:t>
+      </w:r>
+      <w:proofErr w:type="gramEnd"/>
+      <w:r>
+        <w:t xml:space="preserve"> </w:t>
+      </w:r>
+      <w:r>
+        <w:t>g</w:t>
+      </w:r>
+      <w:r>
+        <w:t>o to the Memory Window to change the Name and Group to whatever you want.</w:t>
+      </w:r>
+      <w:r>
+        <w:br/>
+        <w:t xml:space="preserve">Add NET’s, Repeaters, Beacons, </w:t>
+      </w:r>
+      <w:proofErr w:type="spellStart"/>
+      <w:r>
+        <w:t>Easypal</w:t>
+      </w:r>
+      <w:proofErr w:type="spellEnd"/>
+      <w:r>
+        <w:t>, SSTV frequencies, etc. etc.</w:t>
+      </w:r>
+    </w:p>
+    <w:p>
+      <w:r>
+        <w:rPr>
+          <w:b/>
+        </w:rPr>
+        <w:lastRenderedPageBreak/>
+        <w:t xml:space="preserve">Panadapter Fill Color and Transparency: </w:t>
+      </w:r>
+      <w:r>
+        <w:rPr>
+          <w:b/>
+        </w:rPr>
+        <w:t xml:space="preserve"> </w:t>
+      </w:r>
+      <w:r>
+        <w:rPr>
+          <w:b/>
+        </w:rPr>
+        <w:br/>
+      </w:r>
+      <w:r>
+        <w:t>Right Click on CENTER button to open up Setup-&gt;Appearance-&gt;Display</w:t>
+      </w:r>
+      <w:r>
+        <w:br/>
+      </w:r>
+      <w:proofErr w:type="gramStart"/>
+      <w:r>
+        <w:t>You</w:t>
+      </w:r>
+      <w:proofErr w:type="gramEnd"/>
+      <w:r>
+        <w:t xml:space="preserve"> can now Select Pan Fill color and Transparency.</w:t>
+      </w:r>
+    </w:p>
+    <w:p>
+      <w:proofErr w:type="spellStart"/>
+      <w:r>
+        <w:rPr>
+          <w:b/>
+        </w:rPr>
+        <w:t>MultiRX</w:t>
+      </w:r>
+      <w:proofErr w:type="spellEnd"/>
+      <w:proofErr w:type="gramStart"/>
+      <w:r>
+        <w:rPr>
+          <w:b/>
+        </w:rPr>
+        <w:t>:</w:t>
+      </w:r>
+      <w:proofErr w:type="gramEnd"/>
+      <w:r>
+        <w:br/>
+        <w:t xml:space="preserve">Right Click on </w:t>
+      </w:r>
+      <w:proofErr w:type="spellStart"/>
+      <w:r>
+        <w:t>MultiRX</w:t>
+      </w:r>
+      <w:proofErr w:type="spellEnd"/>
+      <w:r>
+        <w:t xml:space="preserve"> to Reset it back to VFOA </w:t>
+      </w:r>
+      <w:r>
+        <w:t>when you activate it.</w:t>
+      </w:r>
+      <w:r>
+        <w:br/>
+        <w:t>OR</w:t>
+      </w:r>
+      <w:r>
+        <w:br/>
+        <w:t xml:space="preserve">Right Click on </w:t>
+      </w:r>
+      <w:r>
+        <w:t>“</w:t>
+      </w:r>
+      <w:r>
+        <w:t>Zoom:</w:t>
+      </w:r>
+      <w:r>
+        <w:t>”</w:t>
+      </w:r>
+      <w:r>
+        <w:t xml:space="preserve"> text   Setup-&gt;Display and check box </w:t>
+      </w:r>
+      <w:proofErr w:type="spellStart"/>
+      <w:r>
+        <w:t>MultiRX</w:t>
+      </w:r>
+      <w:proofErr w:type="spellEnd"/>
+      <w:r>
+        <w:t xml:space="preserve"> Auto Reset so it always Resets back to VFOA</w:t>
+      </w:r>
+    </w:p>
+    <w:p>
+      <w:pPr>
+        <w:rPr>
+          <w:b/>
+        </w:rPr>
+      </w:pPr>
+      <w:r>
+        <w:rPr>
+          <w:b/>
+        </w:rPr>
+        <w:br/>
+      </w:r>
+      <w:r>
+        <w:rPr>
+          <w:b/>
+        </w:rPr>
+        <w:t>DX Spot: Fre</w:t>
+      </w:r>
+      <w:r>
+        <w:rPr>
+          <w:b/>
+        </w:rPr>
+        <w:t xml:space="preserve">quency hopping </w:t>
+      </w:r>
+      <w:r>
+        <w:rPr>
+          <w:b/>
+        </w:rPr>
+        <w:t>directly from Map</w:t>
+      </w:r>
+      <w:proofErr w:type="gramStart"/>
+      <w:r>
+        <w:rPr>
+          <w:b/>
+        </w:rPr>
+        <w:t>:</w:t>
+      </w:r>
+      <w:proofErr w:type="gramEnd"/>
+      <w:r>
+        <w:rPr>
+          <w:b/>
+        </w:rPr>
+        <w:br/>
+      </w:r>
+      <w:r>
+        <w:t>Left Click on any Red Dot on the Map and hit the CTRL key to go directly to the DX spot Frequency, mode and split.</w:t>
+      </w:r>
+      <w:r>
+        <w:rPr>
+          <w:b/>
+        </w:rPr>
+        <w:br/>
+      </w:r>
+      <w:r>
+        <w:rPr>
+          <w:b/>
+        </w:rPr>
+        <w:br/>
+      </w:r>
+      <w:r>
+        <w:rPr>
+          <w:b/>
+        </w:rPr>
+        <w:t>DX Spot</w:t>
+      </w:r>
+      <w:r>
+        <w:rPr>
+          <w:b/>
+        </w:rPr>
+        <w:t>:</w:t>
+      </w:r>
+      <w:r>
+        <w:rPr>
+          <w:b/>
+        </w:rPr>
+        <w:t xml:space="preserve"> Country or Call sign </w:t>
+      </w:r>
+      <w:r>
+        <w:rPr>
+          <w:b/>
+        </w:rPr>
+        <w:t>directly to World Map</w:t>
+      </w:r>
+      <w:proofErr w:type="gramStart"/>
+      <w:r>
+        <w:rPr>
+          <w:b/>
+        </w:rPr>
+        <w:t>:</w:t>
+      </w:r>
+      <w:proofErr w:type="gramEnd"/>
+      <w:r>
+        <w:rPr>
+          <w:b/>
+        </w:rPr>
+        <w:br/>
+      </w:r>
+      <w:r>
+        <w:t xml:space="preserve">A Red Dot appears directly on the map for every DX Spot on the DX list.  </w:t>
+      </w:r>
+      <w:r>
+        <w:br/>
+        <w:t>Select either DX Country or DX call sign to appear directly on the Equirectangular map.</w:t>
+      </w:r>
+      <w:r>
+        <w:br/>
+      </w:r>
+      <w:r>
+        <w:rPr>
+          <w:b/>
+        </w:rPr>
+        <w:br/>
+      </w:r>
+      <w:r>
+        <w:rPr>
+          <w:b/>
+        </w:rPr>
+        <w:t>Sun Tracking (with NOAA space weather)</w:t>
+      </w:r>
+      <w:proofErr w:type="gramStart"/>
+      <w:r>
+        <w:rPr>
+          <w:b/>
+        </w:rPr>
+        <w:t>:</w:t>
+      </w:r>
+      <w:proofErr w:type="gramEnd"/>
+      <w:r>
+        <w:rPr>
+          <w:b/>
+        </w:rPr>
+        <w:br/>
+      </w:r>
+      <w:r>
+        <w:t xml:space="preserve">High resolution algorithm </w:t>
+      </w:r>
+      <w:r>
+        <w:t xml:space="preserve">tracks </w:t>
+      </w:r>
+      <w:r>
+        <w:t xml:space="preserve">Sun </w:t>
+      </w:r>
+      <w:r>
+        <w:t>across Equirectangular Projection map (embedded into PowerSDR) based on UTC time and Day of Year for Declination (Solstice</w:t>
+      </w:r>
+      <w:r>
+        <w:t>’s</w:t>
+      </w:r>
+      <w:r>
+        <w:t xml:space="preserve"> </w:t>
+      </w:r>
+      <w:r>
+        <w:t>and</w:t>
+      </w:r>
+      <w:r>
+        <w:t xml:space="preserve"> </w:t>
+      </w:r>
+      <w:r>
+        <w:t>Equinox’s</w:t>
+      </w:r>
+      <w:r>
+        <w:t xml:space="preserve"> </w:t>
+      </w:r>
+      <w:r>
+        <w:t>)</w:t>
+      </w:r>
+      <w:r>
+        <w:br/>
+        <w:t>Solar Flux Index and A-Index appear next to Sun on Panadapter.</w:t>
+      </w:r>
+      <w:r>
+        <w:t xml:space="preserve"> </w:t>
+      </w:r>
+      <w:proofErr w:type="gramStart"/>
+      <w:r>
+        <w:t>Updates every hour.</w:t>
+      </w:r>
+      <w:proofErr w:type="gramEnd"/>
+      <w:r>
+        <w:br/>
+      </w:r>
+      <w:r>
+        <w:br/>
+      </w:r>
+      <w:r>
+        <w:rPr>
+          <w:b/>
+        </w:rPr>
+        <w:t>Special Panafall mode</w:t>
+      </w:r>
+      <w:proofErr w:type="gramStart"/>
+      <w:r>
+        <w:rPr>
+          <w:b/>
+        </w:rPr>
+        <w:t>:</w:t>
+      </w:r>
+      <w:proofErr w:type="gramEnd"/>
+      <w:r>
+        <w:rPr>
+          <w:b/>
+        </w:rPr>
+        <w:br/>
+      </w:r>
+      <w:r>
+        <w:t>When viewing the Sun or Gray Line TRACK, you can select a special Panafall mode which is 80% Panadapter and 20% Waterfall (as opposed to a standard 50-50%)</w:t>
+      </w:r>
+      <w:r>
+        <w:t xml:space="preserve"> just for RX1</w:t>
+      </w:r>
+      <w:r>
+        <w:br/>
+        <w:t xml:space="preserve"> </w:t>
+      </w:r>
+      <w:r>
+        <w:br/>
+      </w:r>
+      <w:r>
+        <w:rPr>
+          <w:b/>
+        </w:rPr>
+        <w:t>Gray Line Tracking (with Sunset and Dusk areas):</w:t>
+      </w:r>
+      <w:r>
+        <w:br/>
+        <w:t>High resolution algorithm updates in 1min intervals.</w:t>
+      </w:r>
+      <w:r>
+        <w:br/>
+        <w:t>Right Click on “Center” button on main screen to open Setup Panel to select the Color and Alpha (transparency) of the Gray Line.</w:t>
+      </w:r>
+      <w:r>
+        <w:br/>
+      </w:r>
+      <w:r>
+        <w:br/>
+      </w:r>
+      <w:proofErr w:type="gramStart"/>
+      <w:r>
+        <w:rPr>
+          <w:b/>
+        </w:rPr>
+        <w:t>Equirectangular  Projection</w:t>
+      </w:r>
+      <w:proofErr w:type="gramEnd"/>
+      <w:r>
+        <w:rPr>
+          <w:b/>
+        </w:rPr>
+        <w:t xml:space="preserve"> (embedded into PowerSDR):</w:t>
+      </w:r>
+      <w:r>
+        <w:br/>
+        <w:t>When you open the Spotter Window and Click on the “Track” button (with Either Sun or Gray Line Tracking enabled), the current Background image changes to the Equirectangular map.</w:t>
+      </w:r>
+      <w:r>
+        <w:br/>
+      </w:r>
+      <w:r>
+        <w:br/>
+      </w:r>
+      <w:r>
+        <w:rPr>
+          <w:b/>
+        </w:rPr>
+        <w:t>TNF (adjustable Width)</w:t>
+      </w:r>
+      <w:proofErr w:type="gramStart"/>
+      <w:r>
+        <w:rPr>
+          <w:b/>
+        </w:rPr>
+        <w:t>:</w:t>
+      </w:r>
+      <w:proofErr w:type="gramEnd"/>
+      <w:r>
+        <w:br/>
+        <w:t xml:space="preserve">Right Click on the TNF buttons and you can select the Width of the next TNF created. Standard is </w:t>
+      </w:r>
+      <w:proofErr w:type="gramStart"/>
+      <w:r>
+        <w:t>100hz</w:t>
+      </w:r>
+      <w:proofErr w:type="gramEnd"/>
+      <w:r>
+        <w:t>, but can go as high as 600hz.</w:t>
+      </w:r>
+      <w:r>
+        <w:br/>
+      </w:r>
+      <w:r>
+        <w:br/>
+      </w:r>
+      <w:r>
+        <w:rPr>
+          <w:b/>
+        </w:rPr>
+        <w:t>Reset buttons for NR, ANF, NB, NB2 buttons:</w:t>
+      </w:r>
+      <w:r>
+        <w:br/>
+        <w:t xml:space="preserve">Right Click on any NR, ANF, or NB button and go directly to the adjustment panel for making changes to the noise filters. Factory default Reset buttons </w:t>
+      </w:r>
+      <w:proofErr w:type="gramStart"/>
+      <w:r>
+        <w:t>have</w:t>
+      </w:r>
+      <w:proofErr w:type="gramEnd"/>
+      <w:r>
+        <w:t xml:space="preserve"> now been added.</w:t>
+      </w:r>
+      <w:r>
+        <w:br/>
+      </w:r>
+      <w:r>
+        <w:br/>
+      </w:r>
+    </w:p>
+    <w:p>
+      <w:r>
+        <w:rPr>
+          <w:b/>
+        </w:rPr>
+        <w:lastRenderedPageBreak/>
+        <w:t xml:space="preserve">Record / Play ID </w:t>
+      </w:r>
+      <w:proofErr w:type="spellStart"/>
+      <w:r>
+        <w:rPr>
+          <w:b/>
+        </w:rPr>
+        <w:t>CheckBox</w:t>
+      </w:r>
+      <w:proofErr w:type="spellEnd"/>
+      <w:proofErr w:type="gramStart"/>
+      <w:r>
+        <w:rPr>
+          <w:b/>
+        </w:rPr>
+        <w:t>:</w:t>
+      </w:r>
+      <w:proofErr w:type="gramEnd"/>
+      <w:r>
+        <w:br/>
+        <w:t xml:space="preserve">When Selected the “Rec” button Sets the Drive to 0, and keys the Flex to allow you to record your voice. When the “Play” button is pushed, the Flex will </w:t>
+      </w:r>
+      <w:proofErr w:type="gramStart"/>
+      <w:r>
+        <w:t>Transmit</w:t>
+      </w:r>
+      <w:proofErr w:type="gramEnd"/>
+      <w:r>
+        <w:t xml:space="preserve"> the last recording.</w:t>
+      </w:r>
+      <w:r>
+        <w:t xml:space="preserve"> NOTE: the Wave-&gt;Options-&gt;POST-Audio must be set for this to work. This will automatically be set properly when the Rec/Play ID box is checked.</w:t>
+      </w:r>
+    </w:p>
+    <w:p>
+      <w:r>
+        <w:br/>
+      </w:r>
+      <w:r>
+        <w:rPr>
+          <w:b/>
+        </w:rPr>
+        <w:t>Quick Audio Save Folder Option</w:t>
+      </w:r>
+      <w:proofErr w:type="gramStart"/>
+      <w:r>
+        <w:rPr>
+          <w:b/>
+        </w:rPr>
+        <w:t>:</w:t>
+      </w:r>
+      <w:proofErr w:type="gramEnd"/>
+      <w:r>
+        <w:br/>
+        <w:t xml:space="preserve">When </w:t>
+      </w:r>
+      <w:proofErr w:type="spellStart"/>
+      <w:r>
+        <w:t>QuickAudio</w:t>
+      </w:r>
+      <w:proofErr w:type="spellEnd"/>
+      <w:r>
+        <w:t xml:space="preserve"> Save Folder box is checked (under the Wave Menu Item), A new </w:t>
+      </w:r>
+      <w:proofErr w:type="spellStart"/>
+      <w:r>
+        <w:t>QuickAudio</w:t>
+      </w:r>
+      <w:proofErr w:type="spellEnd"/>
+      <w:r>
+        <w:t xml:space="preserve"> file is saved each time you Record. Right Click on the “Play” button to see the folder with all the recordings. You can Right Click on any File to rename. Highlight any file you want to play and Click “OPEN” button. When you Click on the “Play” button the selected Recording will play until you select another file or select another file, but click the “Cancel” button instead of “Open”, and the Flex will return to playing the Last recording made.</w:t>
+      </w:r>
+      <w:r>
+        <w:t xml:space="preserve"> </w:t>
+      </w:r>
+      <w:r>
+        <w:t>Wave-&gt;</w:t>
+      </w:r>
+      <w:proofErr w:type="spellStart"/>
+      <w:r>
+        <w:t>QuickAudio</w:t>
+      </w:r>
+      <w:proofErr w:type="spellEnd"/>
+      <w:r>
+        <w:t xml:space="preserve"> </w:t>
+      </w:r>
+      <w:r>
+        <w:t>Create</w:t>
+      </w:r>
+      <w:r>
+        <w:t xml:space="preserve"> MP3 checkbox, saves a WAV file and an MP3 file (For emailing the audio files to friends)</w:t>
+      </w:r>
+    </w:p>
+    <w:p>
+      <w:pPr>
+        <w:rPr>
+          <w:b/>
+        </w:rPr>
+      </w:pPr>
+      <w:r>
+        <w:br/>
+      </w:r>
+      <w:r>
+        <w:rPr>
+          <w:b/>
+        </w:rPr>
+        <w:t>Right Click on Buttons</w:t>
+      </w:r>
+      <w:proofErr w:type="gramStart"/>
+      <w:r>
+        <w:rPr>
+          <w:b/>
+        </w:rPr>
+        <w:t>:</w:t>
+      </w:r>
+      <w:proofErr w:type="gramEnd"/>
+      <w:r>
+        <w:br/>
+        <w:t>Right Click on many button to go directly to the setup menu for their function</w:t>
+      </w:r>
+      <w:r>
+        <w:t>, including Antenna descriptions found on left side of screen.</w:t>
+      </w:r>
+      <w:r>
+        <w:t xml:space="preserve"> Waterfall ID </w:t>
+      </w:r>
+      <w:proofErr w:type="spellStart"/>
+      <w:r>
+        <w:t>callsign</w:t>
+      </w:r>
+      <w:proofErr w:type="spellEnd"/>
+      <w:r>
+        <w:t xml:space="preserve"> box takes you to the database folder. Transmit profile takes you to the setup-&gt;transmit. NR</w:t>
+      </w:r>
+      <w:proofErr w:type="gramStart"/>
+      <w:r>
+        <w:t>,ANF,NB</w:t>
+      </w:r>
+      <w:proofErr w:type="gramEnd"/>
+      <w:r>
+        <w:t xml:space="preserve"> button take you to the setup-&gt;DSP-&gt;Options. RX/TXEQ takes you to the EQ settings menu. Right Click + CTRL on Band button </w:t>
+      </w:r>
+      <w:proofErr w:type="gramStart"/>
+      <w:r>
+        <w:t>creates</w:t>
+      </w:r>
+      <w:proofErr w:type="gramEnd"/>
+      <w:r>
+        <w:t xml:space="preserve"> a new </w:t>
+      </w:r>
+      <w:proofErr w:type="spellStart"/>
+      <w:r>
+        <w:t>bandstack</w:t>
+      </w:r>
+      <w:proofErr w:type="spellEnd"/>
+      <w:r>
+        <w:t xml:space="preserve"> memory. Play button takes you to the </w:t>
+      </w:r>
+      <w:proofErr w:type="spellStart"/>
+      <w:r>
+        <w:t>Quickaudio</w:t>
+      </w:r>
+      <w:proofErr w:type="spellEnd"/>
+      <w:r>
+        <w:t xml:space="preserve"> folder.</w:t>
+      </w:r>
+    </w:p>
+    <w:p>
+      <w:r>
+        <w:rPr>
+          <w:b/>
+        </w:rPr>
+        <w:t>DX Spotter</w:t>
+      </w:r>
+      <w:r>
+        <w:rPr>
+          <w:b/>
+        </w:rPr>
+        <w:t xml:space="preserve"> screen</w:t>
+      </w:r>
+      <w:proofErr w:type="gramStart"/>
+      <w:r>
+        <w:rPr>
+          <w:b/>
+        </w:rPr>
+        <w:t>:</w:t>
+      </w:r>
+      <w:proofErr w:type="gramEnd"/>
+      <w:r>
+        <w:rPr>
+          <w:b/>
+        </w:rPr>
+        <w:br/>
+      </w:r>
+      <w:r>
+        <w:t>File DXMemory.xml now saves all your DX clusters.</w:t>
+      </w:r>
+      <w:r>
+        <w:br/>
+      </w:r>
+      <w:r>
+        <w:t xml:space="preserve">Type the URL of a DX Telnet Cluster </w:t>
+      </w:r>
+      <w:r>
+        <w:t xml:space="preserve">(or </w:t>
+      </w:r>
+      <w:proofErr w:type="spellStart"/>
+      <w:r>
+        <w:t>ReverseBeacon</w:t>
+      </w:r>
+      <w:proofErr w:type="spellEnd"/>
+      <w:r>
+        <w:t xml:space="preserve">) </w:t>
+      </w:r>
+      <w:r>
+        <w:t>along with the PORT# and your Call sign.</w:t>
+      </w:r>
+      <w:r>
+        <w:br/>
+        <w:t>Click on the “Spot DX” button to connect up and start spotting.</w:t>
+      </w:r>
+      <w:r>
+        <w:br/>
+        <w:t>When the “DX Parser” is checked, Powe</w:t>
+      </w:r>
+      <w:r>
+        <w:t>r</w:t>
+      </w:r>
+      <w:r>
+        <w:t xml:space="preserve">SDR will attempt to determine the Mode and Split from the DX spot frequency and DX spotter comments, then set the Flex accordingly </w:t>
+      </w:r>
+      <w:r>
+        <w:br/>
+      </w:r>
+      <w:proofErr w:type="spellStart"/>
+      <w:r>
+        <w:t>cw,ssb,rtty,psk,Olivia,msk,etc</w:t>
+      </w:r>
+      <w:proofErr w:type="spellEnd"/>
+      <w:r>
+        <w:t>.</w:t>
+      </w:r>
+      <w:r>
+        <w:br/>
+        <w:t>You can also check to select only North American, or Exclude North American Spotters.</w:t>
+      </w:r>
+      <w:r>
+        <w:br/>
+        <w:t>You can also check to select only CW, Phone (AM</w:t>
+      </w:r>
+      <w:proofErr w:type="gramStart"/>
+      <w:r>
+        <w:t>,SSB,FM</w:t>
+      </w:r>
+      <w:proofErr w:type="gramEnd"/>
+      <w:r>
+        <w:t>), or Digital (</w:t>
+      </w:r>
+      <w:proofErr w:type="spellStart"/>
+      <w:r>
+        <w:t>rtty,psk,packet,etc</w:t>
+      </w:r>
+      <w:proofErr w:type="spellEnd"/>
+      <w:r>
+        <w:t>)</w:t>
+      </w:r>
+      <w:r>
+        <w:br/>
+        <w:t>You can also check to select the Mode(s) you want to see spots for: CW, Digital, Phone.</w:t>
+      </w:r>
+      <w:r>
+        <w:br/>
+      </w:r>
+      <w:r>
+        <w:rPr>
+          <w:u w:val="single"/>
+        </w:rPr>
+        <w:t>DX Spotter Window:</w:t>
+      </w:r>
+      <w:r>
+        <w:t xml:space="preserve"> Click on any DX spot and go directly to that spot (if DX parse checked, then also set mode). Left click on </w:t>
+      </w:r>
+      <w:r>
+        <w:t xml:space="preserve">the Left side of </w:t>
+      </w:r>
+      <w:r>
+        <w:t>any DX spot</w:t>
+      </w:r>
+      <w:r>
+        <w:t xml:space="preserve"> + CTRL key</w:t>
+      </w:r>
+      <w:r>
+        <w:t xml:space="preserve"> to open up QRZ web page of DX Spot</w:t>
+      </w:r>
+      <w:r>
+        <w:br/>
+      </w:r>
+      <w:r>
+        <w:rPr>
+          <w:u w:val="single"/>
+        </w:rPr>
+        <w:t>Panadapter Window:</w:t>
+      </w:r>
+      <w:r>
+        <w:t xml:space="preserve"> Click on any DX spot in Panadapter, then Hit the CTRL keyboard button to open up QRZ page, or Hit the Shift Key (toggle) and view the Spotter in the Panadapter.</w:t>
+      </w:r>
+      <w:r>
+        <w:br/>
+        <w:t>Spotting works on both RX1 and RX2.</w:t>
+      </w:r>
+      <w:r>
+        <w:br/>
+      </w:r>
+      <w:r>
+        <w:br/>
+      </w:r>
+      <w:r>
+        <w:rPr>
+          <w:b/>
+        </w:rPr>
+        <w:t>SWL Spotter</w:t>
+      </w:r>
+      <w:proofErr w:type="gramStart"/>
+      <w:r>
+        <w:rPr>
+          <w:b/>
+        </w:rPr>
+        <w:t>:</w:t>
+      </w:r>
+      <w:proofErr w:type="gramEnd"/>
+      <w:r>
+        <w:br/>
+        <w:t>Right Click on the “</w:t>
+      </w:r>
+      <w:proofErr w:type="spellStart"/>
+      <w:r>
+        <w:t>Callsign</w:t>
+      </w:r>
+      <w:proofErr w:type="spellEnd"/>
+      <w:r>
+        <w:t xml:space="preserve">” </w:t>
+      </w:r>
+      <w:proofErr w:type="spellStart"/>
+      <w:r>
+        <w:t>waterID</w:t>
+      </w:r>
+      <w:proofErr w:type="spellEnd"/>
+      <w:r>
+        <w:t xml:space="preserve">  box (at the top menu line) and place the SWL.csv file into this folder to allow for spotting Shortwave signals.</w:t>
+      </w:r>
+      <w:r>
+        <w:br/>
+        <w:t xml:space="preserve">Click on any </w:t>
+      </w:r>
+      <w:proofErr w:type="gramStart"/>
+      <w:r>
+        <w:t>Shortwave</w:t>
+      </w:r>
+      <w:proofErr w:type="gramEnd"/>
+      <w:r>
+        <w:t xml:space="preserve"> station viewed in the Panadapter, then Hit the CTRL keyboard button, to open your Web Browser and Google the Shortwave station. </w:t>
+      </w:r>
+      <w:r>
+        <w:t xml:space="preserve"> </w:t>
+      </w:r>
+      <w:proofErr w:type="gramStart"/>
+      <w:r>
+        <w:t>Works only on RX1.</w:t>
+      </w:r>
+      <w:proofErr w:type="gramEnd"/>
+    </w:p>
+    <w:p>
+      <w:pPr>
+        <w:rPr>
+          <w:b/>
+        </w:rPr>
+      </w:pPr>
+    </w:p>
+    <w:p>
+      <w:r>
+        <w:rPr>
+          <w:b/>
+        </w:rPr>
+        <w:t>Band Scanner</w:t>
+      </w:r>
+      <w:proofErr w:type="gramStart"/>
+      <w:r>
+        <w:rPr>
+          <w:b/>
+        </w:rPr>
+        <w:t>:</w:t>
+      </w:r>
+      <w:proofErr w:type="gramEnd"/>
+      <w:r>
+        <w:br/>
+        <w:t>Work in Progress band scanner</w:t>
+      </w:r>
+      <w:r>
+        <w:br/>
+        <w:t xml:space="preserve">Automatically adjusts to current band limits </w:t>
+      </w:r>
+      <w:proofErr w:type="spellStart"/>
+      <w:r>
+        <w:t>your</w:t>
+      </w:r>
+      <w:proofErr w:type="spellEnd"/>
+      <w:r>
+        <w:t xml:space="preserve"> on.</w:t>
+      </w:r>
+      <w:r>
+        <w:br/>
+        <w:t>Select Step (</w:t>
+      </w:r>
+      <w:proofErr w:type="spellStart"/>
+      <w:r>
+        <w:t>khz</w:t>
+      </w:r>
+      <w:proofErr w:type="spellEnd"/>
+      <w:proofErr w:type="gramStart"/>
+      <w:r>
+        <w:t>)  and</w:t>
+      </w:r>
+      <w:proofErr w:type="gramEnd"/>
+      <w:r>
+        <w:t xml:space="preserve"> Step Rate (</w:t>
+      </w:r>
+      <w:proofErr w:type="spellStart"/>
+      <w:r>
+        <w:t>mSec</w:t>
+      </w:r>
+      <w:proofErr w:type="spellEnd"/>
+      <w:r>
+        <w:t xml:space="preserve">). </w:t>
+      </w:r>
+      <w:r>
+        <w:br/>
+        <w:t>Push “Scan Band” button to start scanner. Stops then reach end or “Scan Band” pushed again or Squelch level exceeded.</w:t>
+      </w:r>
+      <w:r>
+        <w:br/>
+      </w:r>
+      <w:r>
+        <w:br/>
+      </w:r>
+      <w:r>
+        <w:rPr>
+          <w:b/>
+        </w:rPr>
+        <w:t>Memory (Hyperlinking)</w:t>
+      </w:r>
+      <w:proofErr w:type="gramStart"/>
+      <w:r>
+        <w:rPr>
+          <w:b/>
+        </w:rPr>
+        <w:t>:</w:t>
+      </w:r>
+      <w:proofErr w:type="gramEnd"/>
+      <w:r>
+        <w:br/>
+        <w:t>Drag and Drop any URL (from your Web Browser</w:t>
+      </w:r>
+      <w:r>
+        <w:t xml:space="preserve"> [excluding Edge browser]</w:t>
+      </w:r>
+      <w:r>
+        <w:t xml:space="preserve"> URL address line) directly onto any highlighted Memory. Now Right Click on that particular highlighted memory at any time to directly open </w:t>
+      </w:r>
+      <w:r>
+        <w:t xml:space="preserve">your Web Browser to that stored Hyperlink. </w:t>
+      </w:r>
+      <w:r>
+        <w:br/>
+        <w:t>Drag and Drop any File (from your Desktop or File Explorer) directly onto any highlighted Memory. Now Right Click on that particular highlighted memory to open up that File directly using the default opening program associated with that file type.</w:t>
+      </w:r>
+      <w:r>
+        <w:br/>
+        <w:t>Also Drag &amp; Drop (File or URL) to the “Add” button to create memory and Hyperlink at the same time.</w:t>
+      </w:r>
+    </w:p>
+    <w:p>
+      <w:r>
+        <w:rPr>
+          <w:b/>
+        </w:rPr>
+        <w:t>Shortwave Bands (SWL)</w:t>
+      </w:r>
+      <w:proofErr w:type="gramStart"/>
+      <w:r>
+        <w:rPr>
+          <w:b/>
+        </w:rPr>
+        <w:t>:</w:t>
+      </w:r>
+      <w:proofErr w:type="gramEnd"/>
+      <w:r>
+        <w:br/>
+        <w:t>All the standard Shortwave bands are now a set of Band buttons. Click the “SWL” button to display all the shortwave bands, complete with Band Stacking.</w:t>
+      </w:r>
+    </w:p>
+    <w:p>
+      <w:r>
+        <w:rPr>
+          <w:b/>
+        </w:rPr>
+        <w:t>Band Stacking (all Bands)</w:t>
+      </w:r>
+      <w:proofErr w:type="gramStart"/>
+      <w:r>
+        <w:rPr>
+          <w:b/>
+        </w:rPr>
+        <w:t>:</w:t>
+      </w:r>
+      <w:proofErr w:type="gramEnd"/>
+      <w:r>
+        <w:br/>
+        <w:t>Right Click + CTRL button on top of and Band Button to add a Band Stack memory.</w:t>
+      </w:r>
+      <w:r>
+        <w:br/>
+        <w:t xml:space="preserve">You </w:t>
+      </w:r>
+      <w:r>
+        <w:rPr>
+          <w:u w:val="single"/>
+        </w:rPr>
+        <w:t>can view the current Band Stack</w:t>
+      </w:r>
+      <w:r>
+        <w:t xml:space="preserve"> your on and the Total Stack# for the current Band Selected at the Top of the screen (just under the Tune Step readout).</w:t>
+      </w:r>
+      <w:r>
+        <w:br/>
+      </w:r>
+      <w:r>
+        <w:br/>
+      </w:r>
+      <w:r>
+        <w:rPr>
+          <w:b/>
+        </w:rPr>
+        <w:t>Monitor Feature (Pre and Post processed Audio)</w:t>
+      </w:r>
+      <w:proofErr w:type="gramStart"/>
+      <w:r>
+        <w:rPr>
+          <w:b/>
+        </w:rPr>
+        <w:t>:</w:t>
+      </w:r>
+      <w:proofErr w:type="gramEnd"/>
+      <w:r>
+        <w:rPr>
+          <w:b/>
+        </w:rPr>
+        <w:br/>
+      </w:r>
+      <w:r>
+        <w:t>AM and FM modes now have Pre-Processed audio available to the Monitor “MON“. The Flex-1500 can only do this via the VAC function, not the built in headphone jack</w:t>
+      </w:r>
+      <w:proofErr w:type="gramStart"/>
+      <w:r>
+        <w:t>.</w:t>
+      </w:r>
+      <w:proofErr w:type="gramEnd"/>
+      <w:r>
+        <w:br/>
+        <w:t>“MON</w:t>
+      </w:r>
+      <w:proofErr w:type="gramStart"/>
+      <w:r>
+        <w:t>“ button</w:t>
+      </w:r>
+      <w:proofErr w:type="gramEnd"/>
+      <w:r>
+        <w:t xml:space="preserve"> now has “</w:t>
+      </w:r>
+      <w:proofErr w:type="spellStart"/>
+      <w:r>
+        <w:t>MONpr</w:t>
+      </w:r>
+      <w:proofErr w:type="spellEnd"/>
+      <w:r>
+        <w:t xml:space="preserve">” for </w:t>
+      </w:r>
+      <w:proofErr w:type="spellStart"/>
+      <w:r>
+        <w:t>Pre processed</w:t>
+      </w:r>
+      <w:proofErr w:type="spellEnd"/>
+      <w:r>
+        <w:t xml:space="preserve"> audio and “</w:t>
+      </w:r>
+      <w:proofErr w:type="spellStart"/>
+      <w:r>
+        <w:t>MONps</w:t>
+      </w:r>
+      <w:proofErr w:type="spellEnd"/>
+      <w:r>
+        <w:t xml:space="preserve">” for Post processed audio (which is only available for SSB on all radio models). </w:t>
+      </w:r>
+      <w:r>
+        <w:br/>
+        <w:t>Reduced the TUNE audio level (temporarily) in the monitor</w:t>
+      </w:r>
+      <w:r>
+        <w:br/>
+        <w:t>Properly change the AF slider to say MON during Transmit or TUNE, since that is its function (except if you have RX2 set to stay on when transmitting).</w:t>
+      </w:r>
+      <w:r>
+        <w:br/>
+      </w:r>
+      <w:r>
+        <w:br/>
+      </w:r>
+      <w:r>
+        <w:rPr>
+          <w:b/>
+        </w:rPr>
+        <w:t>Continuum Mode</w:t>
+      </w:r>
+      <w:r>
+        <w:rPr>
+          <w:b/>
+        </w:rPr>
+        <w:t xml:space="preserve"> (RX1 only)</w:t>
+      </w:r>
+      <w:proofErr w:type="gramStart"/>
+      <w:r>
+        <w:rPr>
+          <w:b/>
+        </w:rPr>
+        <w:t>:</w:t>
+      </w:r>
+      <w:proofErr w:type="gramEnd"/>
+      <w:r>
+        <w:br/>
+        <w:t>Waterfall is used to display Peak band power vs time (5 second intervals)</w:t>
+      </w:r>
+      <w:r>
+        <w:t>, for both Receive and Transmit.</w:t>
+      </w:r>
+      <w:r>
+        <w:br/>
+      </w:r>
+      <w:r>
+        <w:br/>
+      </w:r>
+      <w:r>
+        <w:rPr>
+          <w:b/>
+        </w:rPr>
+        <w:t>Waterfall History Moves with Frequency change</w:t>
+      </w:r>
+      <w:r>
+        <w:rPr>
+          <w:b/>
+        </w:rPr>
+        <w:t xml:space="preserve"> (in Panafall mode)</w:t>
+      </w:r>
+      <w:proofErr w:type="gramStart"/>
+      <w:r>
+        <w:rPr>
+          <w:b/>
+        </w:rPr>
+        <w:t>:</w:t>
+      </w:r>
+      <w:proofErr w:type="gramEnd"/>
+      <w:r>
+        <w:rPr>
+          <w:b/>
+        </w:rPr>
+        <w:br/>
+      </w:r>
+      <w:r>
+        <w:t xml:space="preserve">The waterfall history (in Panafall mode) now always moves with a change in frequency.  At some point, if you keep scrolling (changing frequency) in one direction, you will hit the edge of this feature and the Waterfall will clear and restart over. There is also a checkbox setting in Setup-&gt;Display to allow for a wider waterfall to avoid this (but uses more </w:t>
+      </w:r>
+      <w:proofErr w:type="spellStart"/>
+      <w:proofErr w:type="gramStart"/>
+      <w:r>
+        <w:t>cpu</w:t>
+      </w:r>
+      <w:proofErr w:type="spellEnd"/>
+      <w:proofErr w:type="gramEnd"/>
+      <w:r>
+        <w:t xml:space="preserve"> time). Dark areas in the waterfall (that appear as you move) are areas with no valid history. In this way, the waterfall you see is always valid history for the </w:t>
+      </w:r>
+      <w:r>
+        <w:lastRenderedPageBreak/>
+        <w:t xml:space="preserve">current Panadapter display </w:t>
+      </w:r>
+      <w:proofErr w:type="gramStart"/>
+      <w:r>
+        <w:t>your</w:t>
+      </w:r>
+      <w:proofErr w:type="gramEnd"/>
+      <w:r>
+        <w:t xml:space="preserve"> viewing.</w:t>
+      </w:r>
+      <w:r>
+        <w:br/>
+      </w:r>
+      <w:r>
+        <w:rPr>
+          <w:b/>
+        </w:rPr>
+        <w:br/>
+      </w:r>
+      <w:r>
+        <w:rPr>
+          <w:b/>
+        </w:rPr>
+        <w:t>Auto Waterfall</w:t>
+      </w:r>
+      <w:r>
+        <w:rPr>
+          <w:b/>
+        </w:rPr>
+        <w:t xml:space="preserve"> and Panadapter</w:t>
+      </w:r>
+      <w:r>
+        <w:rPr>
+          <w:b/>
+        </w:rPr>
+        <w:t xml:space="preserve"> Display Level</w:t>
+      </w:r>
+      <w:proofErr w:type="gramStart"/>
+      <w:r>
+        <w:rPr>
+          <w:b/>
+        </w:rPr>
+        <w:t>:</w:t>
+      </w:r>
+      <w:proofErr w:type="gramEnd"/>
+      <w:r>
+        <w:rPr>
+          <w:b/>
+        </w:rPr>
+        <w:br/>
+      </w:r>
+      <w:r>
+        <w:t>Left Click on the “</w:t>
+      </w:r>
+      <w:r>
+        <w:rPr>
+          <w:b/>
+        </w:rPr>
+        <w:t>Zoom:</w:t>
+      </w:r>
+      <w:r>
+        <w:t xml:space="preserve">” </w:t>
+      </w:r>
+      <w:r>
+        <w:t xml:space="preserve">slider </w:t>
+      </w:r>
+      <w:r>
+        <w:t xml:space="preserve">text button on the main screen to automatically adjust the </w:t>
+      </w:r>
+      <w:r>
+        <w:rPr>
+          <w:b/>
+        </w:rPr>
+        <w:t>Panadapter Scale</w:t>
+      </w:r>
+      <w:r>
+        <w:t xml:space="preserve"> between small signal and standard. Small signal values are not saved into memory.</w:t>
+      </w:r>
+      <w:r>
+        <w:br/>
+      </w:r>
+      <w:r>
+        <w:t xml:space="preserve">Left </w:t>
+      </w:r>
+      <w:r>
+        <w:t>Click on the “</w:t>
+      </w:r>
+      <w:r>
+        <w:rPr>
+          <w:b/>
+        </w:rPr>
+        <w:t xml:space="preserve">Auto </w:t>
+      </w:r>
+      <w:proofErr w:type="spellStart"/>
+      <w:r>
+        <w:rPr>
+          <w:b/>
+        </w:rPr>
+        <w:t>Wtr</w:t>
+      </w:r>
+      <w:proofErr w:type="spellEnd"/>
+      <w:r>
+        <w:rPr>
+          <w:b/>
+        </w:rPr>
+        <w:t>/Pan</w:t>
+      </w:r>
+      <w:r>
+        <w:rPr>
+          <w:b/>
+        </w:rPr>
+        <w:t xml:space="preserve"> </w:t>
+      </w:r>
+      <w:proofErr w:type="spellStart"/>
+      <w:r>
+        <w:rPr>
+          <w:b/>
+        </w:rPr>
+        <w:t>Lvl</w:t>
+      </w:r>
+      <w:proofErr w:type="spellEnd"/>
+      <w:r>
+        <w:t xml:space="preserve">” button on the main screen to automatically set the current waterfall display Low level. Work in both Receive and Transmit. </w:t>
+      </w:r>
+      <w:proofErr w:type="gramStart"/>
+      <w:r>
+        <w:t>Setup-&gt;Display now have</w:t>
+      </w:r>
+      <w:proofErr w:type="gramEnd"/>
+      <w:r>
+        <w:t xml:space="preserve"> separate low level for RX2 and for Transmit levels.</w:t>
+      </w:r>
+      <w:r>
+        <w:t xml:space="preserve"> The Transmit High level is now 0db</w:t>
+      </w:r>
+      <w:r>
+        <w:br/>
+        <w:t>Right Click on the “</w:t>
+      </w:r>
+      <w:r>
+        <w:rPr>
+          <w:b/>
+        </w:rPr>
+        <w:t xml:space="preserve">Auto </w:t>
+      </w:r>
+      <w:proofErr w:type="spellStart"/>
+      <w:r>
+        <w:rPr>
+          <w:b/>
+        </w:rPr>
+        <w:t>Wtr</w:t>
+      </w:r>
+      <w:proofErr w:type="spellEnd"/>
+      <w:r>
+        <w:rPr>
+          <w:b/>
+        </w:rPr>
+        <w:t xml:space="preserve">/Pan </w:t>
+      </w:r>
+      <w:proofErr w:type="spellStart"/>
+      <w:r>
+        <w:rPr>
+          <w:b/>
+        </w:rPr>
+        <w:t>Lvl</w:t>
+      </w:r>
+      <w:proofErr w:type="spellEnd"/>
+      <w:r>
+        <w:t>” button on the main screen to automatically set the current Panadapter Grid Min value (base line of the Panadapter signal on the screen).</w:t>
+      </w:r>
+    </w:p>
+    <w:p>
+      <w:r>
         <w:t>Right Click on Zoom: text to go directly to:</w:t>
       </w:r>
       <w:r>
@@ -2858,11 +3112,7 @@
       </w:r>
       <w:proofErr w:type="spellEnd"/>
       <w:r>
-        <w:t xml:space="preserve">” which selects </w:t>
-      </w:r>
-      <w:r>
-        <w:lastRenderedPageBreak/>
-        <w:t>averaging on both Panadapter and Waterfall, or “</w:t>
+        <w:t>” which selects averaging on both Panadapter and Waterfall, or “</w:t>
       </w:r>
       <w:proofErr w:type="spellStart"/>
       <w:r>
@@ -3251,7 +3501,17 @@
           <w:sz w:val="22"/>
           <w:szCs w:val="22"/>
         </w:rPr>
-        <w:t xml:space="preserve"> uses Waterfall ID’s as well.</w:t>
+        <w:t xml:space="preserve"> </w:t>
+      </w:r>
+      <w:r>
+        <w:rPr>
+          <w:rFonts w:asciiTheme="minorHAnsi" w:hAnsiTheme="minorHAnsi"/>
+          <w:color w:val="000000"/>
+          <w:sz w:val="22"/>
+          <w:szCs w:val="22"/>
+        </w:rPr>
+        <w:lastRenderedPageBreak/>
+        <w:t>uses Waterfall ID’s as well.</w:t>
       </w:r>
       <w:r>
         <w:rPr>
@@ -3582,7 +3842,6 @@
         <w:rPr>
           <w:b/>
         </w:rPr>
-        <w:lastRenderedPageBreak/>
         <w:t>Incorporate DJ Console code into PowerSDR</w:t>
       </w:r>
       <w:proofErr w:type="gramStart"/>
@@ -3731,6 +3990,7 @@
     </w:p>
     <w:p>
       <w:r>
+        <w:lastRenderedPageBreak/>
         <w:br/>
       </w:r>
     </w:p>

</xml_diff>

<commit_message>
Rev 120616T11: Fix: DX Spotter window now highlights the last selected DX spot (from either the click in the spotter window or red dot)  Fix: prevent ATU start while in Pulser Tune mode (atu can be on, just dont want it to try to find a match while in Pulser mode). Transmit on VFOA or B causes ring around VFO to change to RED.  Add: VOACAP optional Contour plot lines (using C/Fortran code by Paul Bourke). Add: Can now choose the accent color around the VFOA/B and Meters.
</commit_message>
<xml_diff>
--- a/PoweRSDR_ke9ns_Feature_Add_List.docx
+++ b/PoweRSDR_ke9ns_Feature_Add_List.docx
@@ -35,6 +35,30 @@
         <w:rPr>
           <w:b/>
         </w:rPr>
+        <w:t xml:space="preserve">VFOA/B and Meter Color: </w:t>
+      </w:r>
+      <w:r>
+        <w:t>Select accent color under setup-&gt;Appearance-General-&gt;Ring</w:t>
+      </w:r>
+      <w:r>
+        <w:t>. When you MOX the radio, the VFOA or B ring will turn RED (depending on which is the TX</w:t>
+      </w:r>
+      <w:r>
+        <w:t>.</w:t>
+      </w:r>
+      <w:r>
+        <w:br/>
+      </w:r>
+      <w:r>
+        <w:rPr>
+          <w:b/>
+        </w:rPr>
+        <w:br/>
+      </w:r>
+      <w:r>
+        <w:rPr>
+          <w:b/>
+        </w:rPr>
         <w:t xml:space="preserve">TUN button: </w:t>
       </w:r>
       <w:r>
@@ -172,7 +196,7 @@
         <w:rPr>
           <w:b/>
         </w:rPr>
-        <w:t>Added VOACAP (Voice of America Coverage Analysis Program) algo</w:t>
+        <w:t>VOACAP (Voice of America Coverage Analysis Program) algo</w:t>
       </w:r>
       <w:r>
         <w:rPr>
@@ -236,6 +260,26 @@
         <w:br/>
       </w:r>
       <w:r>
+        <w:t xml:space="preserve">Select either Signal strength Dots or </w:t>
+      </w:r>
+      <w:r>
+        <w:rPr>
+          <w:u w:val="single"/>
+        </w:rPr>
+        <w:t>Contour</w:t>
+      </w:r>
+      <w:r>
+        <w:t xml:space="preserve"> lines</w:t>
+      </w:r>
+      <w:proofErr w:type="gramStart"/>
+      <w:r>
+        <w:t>:</w:t>
+      </w:r>
+      <w:proofErr w:type="gramEnd"/>
+      <w:r>
+        <w:br/>
+      </w:r>
+      <w:r>
         <w:t>Small Gray Dot=S1-S2</w:t>
       </w:r>
       <w:r>
@@ -254,7 +298,21 @@
         <w:t>=</w:t>
       </w:r>
       <w:r>
-        <w:t xml:space="preserve"> S9-S9+. The </w:t>
+        <w:t xml:space="preserve"> S9-S9</w:t>
+      </w:r>
+      <w:bookmarkStart w:id="0" w:name="_GoBack"/>
+      <w:r>
+        <w:t xml:space="preserve">+. </w:t>
+      </w:r>
+      <w:r>
+        <w:t>And, the Signal strength shown on the map needs to exceed your background Signal noise level. So if you see an S4 over an area of the map, but you have an S7 noise level, you may not hear them.</w:t>
+      </w:r>
+      <w:r>
+        <w:br/>
+      </w:r>
+      <w:bookmarkEnd w:id="0"/>
+      <w:r>
+        <w:t xml:space="preserve">The </w:t>
       </w:r>
       <w:proofErr w:type="spellStart"/>
       <w:r>
@@ -270,10 +328,31 @@
       </w:r>
       <w:proofErr w:type="spellEnd"/>
       <w:r>
-        <w:t xml:space="preserve"> beam</w:t>
-      </w:r>
-      <w:r>
-        <w:t xml:space="preserve"> and select your power output from 1 to 1500 watts</w:t>
+        <w:t xml:space="preserve"> </w:t>
+      </w:r>
+      <w:r>
+        <w:rPr>
+          <w:u w:val="single"/>
+        </w:rPr>
+        <w:t>B</w:t>
+      </w:r>
+      <w:r>
+        <w:rPr>
+          <w:u w:val="single"/>
+        </w:rPr>
+        <w:t>eam</w:t>
+      </w:r>
+      <w:r>
+        <w:t xml:space="preserve"> and select your </w:t>
+      </w:r>
+      <w:r>
+        <w:rPr>
+          <w:u w:val="single"/>
+        </w:rPr>
+        <w:t>power</w:t>
+      </w:r>
+      <w:r>
+        <w:t xml:space="preserve"> output from 1 to 1500 watts</w:t>
       </w:r>
       <w:r>
         <w:t>.</w:t>
@@ -448,7 +527,14 @@
         <w:rPr>
           <w:b/>
         </w:rPr>
-        <w:t xml:space="preserve">i.e. band conditions) for the 20m,17m, 15m,12m, and 10m bands. A System of 18 stations, around the world, transmitting (24hrs / day) in 10 second intervals on 5 frequencies (5 separate stations simultaneously) on </w:t>
+        <w:t xml:space="preserve">i.e. band conditions) for the 20m,17m, 15m,12m, and 10m bands. A System of 18 stations, around the world, transmitting (24hrs / day) in 10 second intervals on 5 frequencies (5 separate stations simultaneously) </w:t>
+      </w:r>
+      <w:r>
+        <w:rPr>
+          <w:b/>
+        </w:rPr>
+        <w:lastRenderedPageBreak/>
+        <w:t xml:space="preserve">on </w:t>
       </w:r>
       <w:proofErr w:type="gramStart"/>
       <w:r>
@@ -494,11 +580,7 @@
         <w:t>Slow Scan</w:t>
       </w:r>
       <w:r>
-        <w:t xml:space="preserve">: Starts on 14.1mhz beacon and listens for 3minutes (1 complete loop) for 18 stations and </w:t>
-      </w:r>
-      <w:r>
-        <w:lastRenderedPageBreak/>
-        <w:t>records their signal strength, then moves to 18.11mhz, and so on, until 28.2mhz. 15 minutes total time.</w:t>
+        <w:t>: Starts on 14.1mhz beacon and listens for 3minutes (1 complete loop) for 18 stations and records their signal strength, then moves to 18.11mhz, and so on, until 28.2mhz. 15 minutes total time.</w:t>
       </w:r>
       <w:r>
         <w:t xml:space="preserve"> You can select the starting band 1 through 5. </w:t>
@@ -816,6 +898,7 @@
         <w:rPr>
           <w:b/>
         </w:rPr>
+        <w:lastRenderedPageBreak/>
         <w:t xml:space="preserve">Automatic Antenna Control: </w:t>
       </w:r>
       <w:r>
@@ -887,7 +970,6 @@
         <w:rPr>
           <w:b/>
         </w:rPr>
-        <w:lastRenderedPageBreak/>
         <w:t xml:space="preserve">VFOA </w:t>
       </w:r>
       <w:r>
@@ -1189,7 +1271,6 @@
         <w:rPr>
           <w:b/>
         </w:rPr>
-        <w:lastRenderedPageBreak/>
         <w:t>BANDSTACK</w:t>
       </w:r>
       <w:r>
@@ -1264,7 +1345,25 @@
       </w:r>
       <w:proofErr w:type="spellEnd"/>
       <w:r>
-        <w:t xml:space="preserve"> memory to go to that memory Frequency</w:t>
+        <w:t xml:space="preserve"> memory to go to that memory Frequency.</w:t>
+      </w:r>
+      <w:r>
+        <w:br/>
+      </w:r>
+      <w:r>
+        <w:rPr>
+          <w:u w:val="single"/>
+        </w:rPr>
+        <w:t>ADD</w:t>
+      </w:r>
+      <w:r>
+        <w:t xml:space="preserve"> </w:t>
+      </w:r>
+      <w:r>
+        <w:t xml:space="preserve">entry </w:t>
+      </w:r>
+      <w:r>
+        <w:t>to the list:  Hit the CTRL button and RIGHT Click on the Band button</w:t>
       </w:r>
       <w:r>
         <w:t>.</w:t>
@@ -1276,22 +1375,25 @@
         <w:rPr>
           <w:u w:val="single"/>
         </w:rPr>
-        <w:t>ADD</w:t>
-      </w:r>
-      <w:r>
-        <w:t xml:space="preserve"> </w:t>
-      </w:r>
-      <w:r>
-        <w:t xml:space="preserve">entry </w:t>
-      </w:r>
-      <w:r>
-        <w:t>to the list:  Hit the CTRL button and RIGHT Click on the Band button</w:t>
+        <w:t>LOCK</w:t>
+      </w:r>
+      <w:r>
+        <w:t xml:space="preserve"> an entry: </w:t>
+      </w:r>
+      <w:r>
+        <w:t xml:space="preserve">RIGHT CLICK on a </w:t>
+      </w:r>
+      <w:proofErr w:type="spellStart"/>
+      <w:r>
+        <w:t>Bandstack</w:t>
+      </w:r>
+      <w:proofErr w:type="spellEnd"/>
+      <w:r>
+        <w:t xml:space="preserve"> memory to LOCK (freeze) or UNLOCK a memory</w:t>
       </w:r>
       <w:r>
         <w:t>.</w:t>
       </w:r>
-      <w:bookmarkStart w:id="0" w:name="_GoBack"/>
-      <w:bookmarkEnd w:id="0"/>
       <w:r>
         <w:br/>
       </w:r>
@@ -1299,77 +1401,27 @@
         <w:rPr>
           <w:u w:val="single"/>
         </w:rPr>
-        <w:t>LOCK</w:t>
-      </w:r>
-      <w:r>
-        <w:t xml:space="preserve"> an entry: </w:t>
-      </w:r>
-      <w:r>
-        <w:t xml:space="preserve">RIGHT CLICK on a </w:t>
-      </w:r>
-      <w:proofErr w:type="spellStart"/>
-      <w:r>
-        <w:t>Bandstack</w:t>
-      </w:r>
-      <w:proofErr w:type="spellEnd"/>
-      <w:r>
-        <w:t xml:space="preserve"> memory to LOCK (freeze) or UNLOCK a memory</w:t>
-      </w:r>
-      <w:r>
-        <w:t>.</w:t>
-      </w:r>
-      <w:r>
-        <w:br/>
-      </w:r>
+        <w:t>SORT</w:t>
+      </w:r>
+      <w:r>
+        <w:t xml:space="preserve"> all entries: Click on the Sort button.</w:t>
+      </w:r>
+      <w:r>
+        <w:br/>
+      </w:r>
+      <w:proofErr w:type="gramStart"/>
       <w:r>
         <w:rPr>
           <w:u w:val="single"/>
         </w:rPr>
-        <w:t>SORT</w:t>
-      </w:r>
-      <w:r>
-        <w:t xml:space="preserve"> </w:t>
-      </w:r>
-      <w:r>
-        <w:t>all</w:t>
-      </w:r>
-      <w:r>
-        <w:t xml:space="preserve"> entries: Click on the Sort button</w:t>
-      </w:r>
-      <w:r>
-        <w:t>.</w:t>
-      </w:r>
-      <w:r>
-        <w:br/>
-      </w:r>
-      <w:proofErr w:type="gramStart"/>
-      <w:r>
-        <w:rPr>
-          <w:u w:val="single"/>
-        </w:rPr>
         <w:t>DELETE</w:t>
       </w:r>
       <w:r>
-        <w:t xml:space="preserve"> </w:t>
-      </w:r>
-      <w:r>
-        <w:t xml:space="preserve"> </w:t>
-      </w:r>
-      <w:r>
-        <w:t>entry</w:t>
-      </w:r>
-      <w:proofErr w:type="gramEnd"/>
-      <w:r>
-        <w:t>: Click Mouse</w:t>
-      </w:r>
-      <w:r>
-        <w:t xml:space="preserve"> </w:t>
-      </w:r>
-      <w:r>
-        <w:t>WHEEL over entry you wish to delete</w:t>
-      </w:r>
-      <w:r>
-        <w:t>.</w:t>
+        <w:t xml:space="preserve">  entry</w:t>
+      </w:r>
+      <w:proofErr w:type="gramEnd"/>
+      <w:r>
+        <w:t>: Click Mouse WHEEL over entry you wish to delete.</w:t>
       </w:r>
       <w:r>
         <w:br/>
@@ -1719,7 +1771,11 @@
         <w:t>When selected from the Spotter window</w:t>
       </w:r>
       <w:r>
-        <w:t>, all your saved Memories will appear directly on the Panadapter based on where you currently are (both RX1 and RX2). The Panadapter shows: Name 1st, Group 2</w:t>
+        <w:t xml:space="preserve">, all your saved Memories will appear directly on the </w:t>
+      </w:r>
+      <w:r>
+        <w:lastRenderedPageBreak/>
+        <w:t>Panadapter based on where you currently are (both RX1 and RX2). The Panadapter shows: Name 1st, Group 2</w:t>
       </w:r>
       <w:r>
         <w:rPr>
@@ -1774,7 +1830,6 @@
         <w:rPr>
           <w:b/>
         </w:rPr>
-        <w:lastRenderedPageBreak/>
         <w:t xml:space="preserve">Panadapter Fill Color and Transparency: </w:t>
       </w:r>
       <w:r>
@@ -2150,7 +2205,11 @@
       </w:r>
       <w:proofErr w:type="gramEnd"/>
       <w:r>
-        <w:t>, but can go as high as 600hz.</w:t>
+        <w:t xml:space="preserve">, </w:t>
+      </w:r>
+      <w:r>
+        <w:lastRenderedPageBreak/>
+        <w:t>but can go as high as 600hz.</w:t>
       </w:r>
       <w:r>
         <w:br/>
@@ -2188,7 +2247,6 @@
         <w:rPr>
           <w:b/>
         </w:rPr>
-        <w:lastRenderedPageBreak/>
         <w:t xml:space="preserve">Record / Play ID </w:t>
       </w:r>
       <w:proofErr w:type="spellStart"/>
@@ -2497,6 +2555,9 @@
       </w:r>
       <w:r>
         <w:br/>
+      </w:r>
+      <w:r>
+        <w:lastRenderedPageBreak/>
         <w:t>Spotting works on both RX1 and RX2.</w:t>
       </w:r>
       <w:r>
@@ -2830,7 +2891,11 @@
         <w:t>Waterfall is used to display Peak band power vs time (5 second intervals)</w:t>
       </w:r>
       <w:r>
-        <w:t>, for both Receive and Transmit.</w:t>
+        <w:t xml:space="preserve">, for both Receive and </w:t>
+      </w:r>
+      <w:r>
+        <w:lastRenderedPageBreak/>
+        <w:t>Transmit.</w:t>
       </w:r>
       <w:r>
         <w:br/>
@@ -2875,11 +2940,7 @@
       <w:proofErr w:type="spellEnd"/>
       <w:proofErr w:type="gramEnd"/>
       <w:r>
-        <w:t xml:space="preserve"> time). Dark areas in the waterfall (that appear as you move) are areas with no valid history. In this way, the waterfall you see is always valid history for the </w:t>
-      </w:r>
-      <w:r>
-        <w:lastRenderedPageBreak/>
-        <w:t xml:space="preserve">current Panadapter display </w:t>
+        <w:t xml:space="preserve"> time). Dark areas in the waterfall (that appear as you move) are areas with no valid history. In this way, the waterfall you see is always valid history for the current Panadapter display </w:t>
       </w:r>
       <w:proofErr w:type="gramStart"/>
       <w:r>
@@ -3335,8 +3396,19 @@
           <w:sz w:val="22"/>
           <w:szCs w:val="22"/>
         </w:rPr>
-        <w:t>TX Waterfall ID:</w:t>
-      </w:r>
+        <w:t>TX Waterfall ID</w:t>
+      </w:r>
+      <w:proofErr w:type="gramStart"/>
+      <w:r>
+        <w:rPr>
+          <w:rFonts w:asciiTheme="minorHAnsi" w:hAnsiTheme="minorHAnsi"/>
+          <w:b/>
+          <w:sz w:val="22"/>
+          <w:szCs w:val="22"/>
+        </w:rPr>
+        <w:t>:</w:t>
+      </w:r>
+      <w:proofErr w:type="gramEnd"/>
       <w:r>
         <w:rPr>
           <w:rFonts w:asciiTheme="minorHAnsi" w:hAnsiTheme="minorHAnsi"/>
@@ -3397,7 +3469,7 @@
           <w:sz w:val="22"/>
           <w:szCs w:val="22"/>
         </w:rPr>
-        <w:t>It does not matter what Sample Rate your Radio is set for (Setup-&gt;General-&gt;Audio-&gt;Primary), but Lower Sample rates (48k or 96k show up better than 192k. This is because the resolution of the display is always 4096 data points for the entire display, no matter what the Sample Rate. So a Lower Sample Rate means higher resolution. But it always transmits at 48k SR no matter what the radio is set at.</w:t>
+        <w:t xml:space="preserve">It does not matter what Sample Rate your Radio is set for (Setup-&gt;General-&gt;Audio-&gt;Primary), but Lower Sample rates (48k or 96k show up better than 192k. This is because the resolution of the display is </w:t>
       </w:r>
       <w:r>
         <w:rPr>
@@ -3406,7 +3478,8 @@
           <w:sz w:val="22"/>
           <w:szCs w:val="22"/>
         </w:rPr>
-        <w:br/>
+        <w:lastRenderedPageBreak/>
+        <w:t>always 4096 data points for the entire display, no matter what the Sample Rate. So a Lower Sample Rate means higher resolution. But it always transmits at 48k SR no matter what the radio is set at.</w:t>
       </w:r>
       <w:r>
         <w:rPr>
@@ -3424,6 +3497,15 @@
           <w:sz w:val="22"/>
           <w:szCs w:val="22"/>
         </w:rPr>
+        <w:br/>
+      </w:r>
+      <w:r>
+        <w:rPr>
+          <w:rFonts w:asciiTheme="minorHAnsi" w:hAnsiTheme="minorHAnsi"/>
+          <w:color w:val="000000"/>
+          <w:sz w:val="22"/>
+          <w:szCs w:val="22"/>
+        </w:rPr>
         <w:t>NOTE: Wave-&gt;Options-&gt;POST-Audio must be set for this to work.</w:t>
       </w:r>
       <w:r>
@@ -3501,17 +3583,7 @@
           <w:sz w:val="22"/>
           <w:szCs w:val="22"/>
         </w:rPr>
-        <w:t xml:space="preserve"> </w:t>
-      </w:r>
-      <w:r>
-        <w:rPr>
-          <w:rFonts w:asciiTheme="minorHAnsi" w:hAnsiTheme="minorHAnsi"/>
-          <w:color w:val="000000"/>
-          <w:sz w:val="22"/>
-          <w:szCs w:val="22"/>
-        </w:rPr>
-        <w:lastRenderedPageBreak/>
-        <w:t>uses Waterfall ID’s as well.</w:t>
+        <w:t xml:space="preserve"> uses Waterfall ID’s as well.</w:t>
       </w:r>
       <w:r>
         <w:rPr>
@@ -3990,7 +4062,6 @@
     </w:p>
     <w:p>
       <w:r>
-        <w:lastRenderedPageBreak/>
         <w:br/>
       </w:r>
     </w:p>

</xml_diff>